<commit_message>
perbaikan usecase, tambah class, buat folder diagram
</commit_message>
<xml_diff>
--- a/laporan/TUGAS AKHIR 1408605018.docx
+++ b/laporan/TUGAS AKHIR 1408605018.docx
@@ -13725,9 +13725,9 @@
         </w:rPr>
         <w:drawing>
           <wp:inline distT="0" distB="0" distL="0" distR="0">
-            <wp:extent cx="3600000" cy="1851040"/>
-            <wp:effectExtent l="0" t="0" r="635" b="0"/>
-            <wp:docPr id="8" name="Picture 8" descr="C:\Users\Toshiba\Downloads\Untitled Diagram (4).png"/>
+            <wp:extent cx="4320000" cy="2392741"/>
+            <wp:effectExtent l="0" t="0" r="4445" b="7620"/>
+            <wp:docPr id="10" name="Picture 10" descr="C:\Users\Toshiba\Downloads\usecase pegawai.png"/>
             <wp:cNvGraphicFramePr>
               <a:graphicFrameLocks xmlns:a="http://schemas.openxmlformats.org/drawingml/2006/main" noChangeAspect="1"/>
             </wp:cNvGraphicFramePr>
@@ -13735,7 +13735,7 @@
               <a:graphicData uri="http://schemas.openxmlformats.org/drawingml/2006/picture">
                 <pic:pic xmlns:pic="http://schemas.openxmlformats.org/drawingml/2006/picture">
                   <pic:nvPicPr>
-                    <pic:cNvPr id="0" name="Picture 3" descr="C:\Users\Toshiba\Downloads\Untitled Diagram (4).png"/>
+                    <pic:cNvPr id="0" name="Picture 2" descr="C:\Users\Toshiba\Downloads\usecase pegawai.png"/>
                     <pic:cNvPicPr>
                       <a:picLocks noChangeAspect="1" noChangeArrowheads="1"/>
                     </pic:cNvPicPr>
@@ -13756,7 +13756,7 @@
                   <pic:spPr bwMode="auto">
                     <a:xfrm>
                       <a:off x="0" y="0"/>
-                      <a:ext cx="3600000" cy="1851040"/>
+                      <a:ext cx="4320000" cy="2392741"/>
                     </a:xfrm>
                     <a:prstGeom prst="rect">
                       <a:avLst/>
@@ -13841,21 +13841,12 @@
           <w:szCs w:val="24"/>
           <w:lang w:val="en-SG" w:eastAsia="en-SG"/>
         </w:rPr>
-        <w:tab/>
-      </w:r>
-      <w:r>
-        <w:rPr>
-          <w:rFonts w:ascii="Times New Roman" w:hAnsi="Times New Roman" w:cs="Times New Roman"/>
-          <w:noProof/>
-          <w:sz w:val="24"/>
-          <w:szCs w:val="24"/>
-          <w:lang w:val="en-SG" w:eastAsia="en-SG"/>
-        </w:rPr>
+        <w:lastRenderedPageBreak/>
         <w:drawing>
           <wp:inline distT="0" distB="0" distL="0" distR="0">
-            <wp:extent cx="3600000" cy="2211720"/>
-            <wp:effectExtent l="0" t="0" r="635" b="0"/>
-            <wp:docPr id="17" name="Picture 17" descr="C:\Users\Toshiba\Downloads\usecase ts.png"/>
+            <wp:extent cx="4320000" cy="2817391"/>
+            <wp:effectExtent l="0" t="0" r="4445" b="2540"/>
+            <wp:docPr id="16" name="Picture 16" descr="C:\Users\Toshiba\Downloads\usecase ts.png"/>
             <wp:cNvGraphicFramePr>
               <a:graphicFrameLocks xmlns:a="http://schemas.openxmlformats.org/drawingml/2006/main" noChangeAspect="1"/>
             </wp:cNvGraphicFramePr>
@@ -13863,7 +13854,7 @@
               <a:graphicData uri="http://schemas.openxmlformats.org/drawingml/2006/picture">
                 <pic:pic xmlns:pic="http://schemas.openxmlformats.org/drawingml/2006/picture">
                   <pic:nvPicPr>
-                    <pic:cNvPr id="0" name="Picture 8" descr="C:\Users\Toshiba\Downloads\usecase ts.png"/>
+                    <pic:cNvPr id="0" name="Picture 3" descr="C:\Users\Toshiba\Downloads\usecase ts.png"/>
                     <pic:cNvPicPr>
                       <a:picLocks noChangeAspect="1" noChangeArrowheads="1"/>
                     </pic:cNvPicPr>
@@ -13884,7 +13875,7 @@
                   <pic:spPr bwMode="auto">
                     <a:xfrm>
                       <a:off x="0" y="0"/>
-                      <a:ext cx="3600000" cy="2211720"/>
+                      <a:ext cx="4320000" cy="2817391"/>
                     </a:xfrm>
                     <a:prstGeom prst="rect">
                       <a:avLst/>
@@ -13900,6 +13891,16 @@
           </wp:inline>
         </w:drawing>
       </w:r>
+      <w:r>
+        <w:rPr>
+          <w:rFonts w:ascii="Times New Roman" w:hAnsi="Times New Roman" w:cs="Times New Roman"/>
+          <w:noProof/>
+          <w:sz w:val="24"/>
+          <w:szCs w:val="24"/>
+          <w:lang w:val="en-SG" w:eastAsia="en-SG"/>
+        </w:rPr>
+        <w:tab/>
+      </w:r>
     </w:p>
     <w:p>
       <w:pPr>
@@ -13979,12 +13980,11 @@
           <w:szCs w:val="24"/>
           <w:lang w:val="en-SG" w:eastAsia="en-SG"/>
         </w:rPr>
-        <w:lastRenderedPageBreak/>
         <w:drawing>
           <wp:inline distT="0" distB="0" distL="0" distR="0">
-            <wp:extent cx="3600000" cy="2803781"/>
-            <wp:effectExtent l="0" t="0" r="635" b="0"/>
-            <wp:docPr id="13" name="Picture 13" descr="C:\Users\Toshiba\Downloads\usecase admin.png"/>
+            <wp:extent cx="4320000" cy="4164839"/>
+            <wp:effectExtent l="0" t="0" r="4445" b="7620"/>
+            <wp:docPr id="52" name="Picture 52" descr="C:\Users\Toshiba\Downloads\usecase admin.png"/>
             <wp:cNvGraphicFramePr>
               <a:graphicFrameLocks xmlns:a="http://schemas.openxmlformats.org/drawingml/2006/main" noChangeAspect="1"/>
             </wp:cNvGraphicFramePr>
@@ -13992,7 +13992,7 @@
               <a:graphicData uri="http://schemas.openxmlformats.org/drawingml/2006/picture">
                 <pic:pic xmlns:pic="http://schemas.openxmlformats.org/drawingml/2006/picture">
                   <pic:nvPicPr>
-                    <pic:cNvPr id="0" name="Picture 5" descr="C:\Users\Toshiba\Downloads\usecase admin.png"/>
+                    <pic:cNvPr id="0" name="Picture 23" descr="C:\Users\Toshiba\Downloads\usecase admin.png"/>
                     <pic:cNvPicPr>
                       <a:picLocks noChangeAspect="1" noChangeArrowheads="1"/>
                     </pic:cNvPicPr>
@@ -14013,7 +14013,7 @@
                   <pic:spPr bwMode="auto">
                     <a:xfrm>
                       <a:off x="0" y="0"/>
-                      <a:ext cx="3600000" cy="2803781"/>
+                      <a:ext cx="4320000" cy="4164839"/>
                     </a:xfrm>
                     <a:prstGeom prst="rect">
                       <a:avLst/>
@@ -14111,11 +14111,12 @@
           <w:szCs w:val="24"/>
           <w:lang w:val="en-SG" w:eastAsia="en-SG"/>
         </w:rPr>
+        <w:lastRenderedPageBreak/>
         <w:drawing>
           <wp:inline distT="0" distB="0" distL="0" distR="0">
-            <wp:extent cx="3600000" cy="2184499"/>
-            <wp:effectExtent l="0" t="0" r="635" b="6350"/>
-            <wp:docPr id="19" name="Picture 19" descr="C:\Users\Toshiba\Downloads\usecase kepala dinas.png"/>
+            <wp:extent cx="4320000" cy="2801059"/>
+            <wp:effectExtent l="0" t="0" r="4445" b="0"/>
+            <wp:docPr id="21" name="Picture 21" descr="C:\Users\Toshiba\Downloads\usecase kepala dinas.png"/>
             <wp:cNvGraphicFramePr>
               <a:graphicFrameLocks xmlns:a="http://schemas.openxmlformats.org/drawingml/2006/main" noChangeAspect="1"/>
             </wp:cNvGraphicFramePr>
@@ -14123,7 +14124,7 @@
               <a:graphicData uri="http://schemas.openxmlformats.org/drawingml/2006/picture">
                 <pic:pic xmlns:pic="http://schemas.openxmlformats.org/drawingml/2006/picture">
                   <pic:nvPicPr>
-                    <pic:cNvPr id="0" name="Picture 10" descr="C:\Users\Toshiba\Downloads\usecase kepala dinas.png"/>
+                    <pic:cNvPr id="0" name="Picture 5" descr="C:\Users\Toshiba\Downloads\usecase kepala dinas.png"/>
                     <pic:cNvPicPr>
                       <a:picLocks noChangeAspect="1" noChangeArrowheads="1"/>
                     </pic:cNvPicPr>
@@ -14144,7 +14145,7 @@
                   <pic:spPr bwMode="auto">
                     <a:xfrm>
                       <a:off x="0" y="0"/>
-                      <a:ext cx="3600000" cy="2184499"/>
+                      <a:ext cx="4320000" cy="2801059"/>
                     </a:xfrm>
                     <a:prstGeom prst="rect">
                       <a:avLst/>
@@ -14541,7 +14542,6 @@
                 <w:sz w:val="24"/>
                 <w:szCs w:val="24"/>
               </w:rPr>
-              <w:lastRenderedPageBreak/>
               <w:t>2</w:t>
             </w:r>
           </w:p>
@@ -14862,6 +14862,7 @@
           <w:sz w:val="24"/>
           <w:szCs w:val="24"/>
         </w:rPr>
+        <w:lastRenderedPageBreak/>
         <w:t xml:space="preserve">Tabel x. x Definisi </w:t>
       </w:r>
       <w:r>
@@ -15737,7 +15738,6 @@
                 <w:sz w:val="24"/>
                 <w:szCs w:val="24"/>
               </w:rPr>
-              <w:lastRenderedPageBreak/>
               <w:t>2</w:t>
             </w:r>
           </w:p>
@@ -15793,23 +15793,7 @@
                 <w:sz w:val="24"/>
                 <w:szCs w:val="24"/>
               </w:rPr>
-              <w:t xml:space="preserve">Proses untuk </w:t>
-            </w:r>
-            <w:r>
-              <w:rPr>
-                <w:rFonts w:ascii="Times New Roman" w:hAnsi="Times New Roman"/>
-                <w:sz w:val="24"/>
-                <w:szCs w:val="24"/>
-              </w:rPr>
-              <w:t>mendapatkan solusi kerusakan komputer</w:t>
-            </w:r>
-            <w:r>
-              <w:rPr>
-                <w:rFonts w:ascii="Times New Roman" w:hAnsi="Times New Roman"/>
-                <w:sz w:val="24"/>
-                <w:szCs w:val="24"/>
-              </w:rPr>
-              <w:t xml:space="preserve"> pada sistem</w:t>
+              <w:t>Proses untuk mendapatkan solusi kerusakan komputer pada sistem</w:t>
             </w:r>
           </w:p>
         </w:tc>
@@ -15893,39 +15877,7 @@
                 <w:sz w:val="24"/>
                 <w:szCs w:val="24"/>
               </w:rPr>
-              <w:t xml:space="preserve">Proses untuk mengelola </w:t>
-            </w:r>
-            <w:r>
-              <w:rPr>
-                <w:rFonts w:ascii="Times New Roman" w:hAnsi="Times New Roman"/>
-                <w:sz w:val="24"/>
-                <w:szCs w:val="24"/>
-              </w:rPr>
-              <w:t>daftar</w:t>
-            </w:r>
-            <w:r>
-              <w:rPr>
-                <w:rFonts w:ascii="Times New Roman" w:hAnsi="Times New Roman"/>
-                <w:sz w:val="24"/>
-                <w:szCs w:val="24"/>
-              </w:rPr>
-              <w:t xml:space="preserve"> </w:t>
-            </w:r>
-            <w:r>
-              <w:rPr>
-                <w:rFonts w:ascii="Times New Roman" w:hAnsi="Times New Roman"/>
-                <w:sz w:val="24"/>
-                <w:szCs w:val="24"/>
-              </w:rPr>
-              <w:t>kerusakan</w:t>
-            </w:r>
-            <w:r>
-              <w:rPr>
-                <w:rFonts w:ascii="Times New Roman" w:hAnsi="Times New Roman"/>
-                <w:sz w:val="24"/>
-                <w:szCs w:val="24"/>
-              </w:rPr>
-              <w:t xml:space="preserve"> yang terdapat pada sistem pengaduan seperti tambah, edit, dan hapus data</w:t>
+              <w:t>Proses untuk mengelola daftar kerusakan yang terdapat pada sistem pengaduan seperti tambah, edit, dan hapus data</w:t>
             </w:r>
           </w:p>
         </w:tc>
@@ -16009,23 +15961,7 @@
                 <w:sz w:val="24"/>
                 <w:szCs w:val="24"/>
               </w:rPr>
-              <w:t xml:space="preserve">Proses untuk mengelola </w:t>
-            </w:r>
-            <w:r>
-              <w:rPr>
-                <w:rFonts w:ascii="Times New Roman" w:hAnsi="Times New Roman"/>
-                <w:sz w:val="24"/>
-                <w:szCs w:val="24"/>
-              </w:rPr>
-              <w:t>list solusi</w:t>
-            </w:r>
-            <w:r>
-              <w:rPr>
-                <w:rFonts w:ascii="Times New Roman" w:hAnsi="Times New Roman"/>
-                <w:sz w:val="24"/>
-                <w:szCs w:val="24"/>
-              </w:rPr>
-              <w:t xml:space="preserve"> yang terdapat pada sistem pengaduan seperti tambah, edit, dan hapus data</w:t>
+              <w:t>Proses untuk mengelola list solusi yang terdapat pada sistem pengaduan seperti tambah, edit, dan hapus data</w:t>
             </w:r>
           </w:p>
         </w:tc>
@@ -16195,6 +16131,7 @@
           <w:sz w:val="24"/>
           <w:szCs w:val="24"/>
         </w:rPr>
+        <w:lastRenderedPageBreak/>
         <w:t xml:space="preserve">Definisi Use Case pada Use Case Diagram </w:t>
       </w:r>
       <w:r>
@@ -16574,23 +16511,7 @@
                 <w:sz w:val="24"/>
                 <w:szCs w:val="24"/>
               </w:rPr>
-              <w:t xml:space="preserve">Proses untuk mengelola daftar </w:t>
-            </w:r>
-            <w:r>
-              <w:rPr>
-                <w:rFonts w:ascii="Times New Roman" w:hAnsi="Times New Roman"/>
-                <w:sz w:val="24"/>
-                <w:szCs w:val="24"/>
-              </w:rPr>
-              <w:t>pengaduan</w:t>
-            </w:r>
-            <w:r>
-              <w:rPr>
-                <w:rFonts w:ascii="Times New Roman" w:hAnsi="Times New Roman"/>
-                <w:sz w:val="24"/>
-                <w:szCs w:val="24"/>
-              </w:rPr>
-              <w:t xml:space="preserve"> yang terdapat pada sistem pengaduan seperti tambah, edit, dan hapus data</w:t>
+              <w:t>Proses untuk mengelola daftar pengaduan yang terdapat pada sistem pengaduan seperti tambah, edit, dan hapus data</w:t>
             </w:r>
           </w:p>
         </w:tc>
@@ -16835,7 +16756,6 @@
                 <w:sz w:val="24"/>
                 <w:szCs w:val="24"/>
               </w:rPr>
-              <w:lastRenderedPageBreak/>
               <w:t>5</w:t>
             </w:r>
           </w:p>
@@ -17367,6 +17287,7 @@
                 <w:sz w:val="24"/>
                 <w:szCs w:val="24"/>
               </w:rPr>
+              <w:lastRenderedPageBreak/>
               <w:t>2</w:t>
             </w:r>
           </w:p>
@@ -17867,6 +17788,64 @@
           <w:szCs w:val="24"/>
         </w:rPr>
       </w:pPr>
+      <w:r>
+        <w:rPr>
+          <w:rFonts w:ascii="Times New Roman" w:hAnsi="Times New Roman" w:cs="Times New Roman"/>
+          <w:noProof/>
+          <w:sz w:val="24"/>
+          <w:szCs w:val="24"/>
+          <w:lang w:val="en-SG" w:eastAsia="en-SG"/>
+        </w:rPr>
+        <w:lastRenderedPageBreak/>
+        <w:drawing>
+          <wp:inline distT="0" distB="0" distL="0" distR="0">
+            <wp:extent cx="4320000" cy="5691947"/>
+            <wp:effectExtent l="0" t="0" r="4445" b="4445"/>
+            <wp:docPr id="23" name="Picture 23" descr="C:\Users\Toshiba\Downloads\activity - autentikasi.png"/>
+            <wp:cNvGraphicFramePr>
+              <a:graphicFrameLocks xmlns:a="http://schemas.openxmlformats.org/drawingml/2006/main" noChangeAspect="1"/>
+            </wp:cNvGraphicFramePr>
+            <a:graphic xmlns:a="http://schemas.openxmlformats.org/drawingml/2006/main">
+              <a:graphicData uri="http://schemas.openxmlformats.org/drawingml/2006/picture">
+                <pic:pic xmlns:pic="http://schemas.openxmlformats.org/drawingml/2006/picture">
+                  <pic:nvPicPr>
+                    <pic:cNvPr id="0" name="Picture 7" descr="C:\Users\Toshiba\Downloads\activity - autentikasi.png"/>
+                    <pic:cNvPicPr>
+                      <a:picLocks noChangeAspect="1" noChangeArrowheads="1"/>
+                    </pic:cNvPicPr>
+                  </pic:nvPicPr>
+                  <pic:blipFill>
+                    <a:blip r:embed="rId13">
+                      <a:extLst>
+                        <a:ext uri="{28A0092B-C50C-407E-A947-70E740481C1C}">
+                          <a14:useLocalDpi xmlns:a14="http://schemas.microsoft.com/office/drawing/2010/main" val="0"/>
+                        </a:ext>
+                      </a:extLst>
+                    </a:blip>
+                    <a:srcRect/>
+                    <a:stretch>
+                      <a:fillRect/>
+                    </a:stretch>
+                  </pic:blipFill>
+                  <pic:spPr bwMode="auto">
+                    <a:xfrm>
+                      <a:off x="0" y="0"/>
+                      <a:ext cx="4320000" cy="5691947"/>
+                    </a:xfrm>
+                    <a:prstGeom prst="rect">
+                      <a:avLst/>
+                    </a:prstGeom>
+                    <a:noFill/>
+                    <a:ln>
+                      <a:noFill/>
+                    </a:ln>
+                  </pic:spPr>
+                </pic:pic>
+              </a:graphicData>
+            </a:graphic>
+          </wp:inline>
+        </w:drawing>
+      </w:r>
     </w:p>
     <w:p>
       <w:pPr>
@@ -17938,7 +17917,6 @@
           <w:sz w:val="24"/>
           <w:szCs w:val="24"/>
         </w:rPr>
-        <w:lastRenderedPageBreak/>
         <w:t>Gambar x.x</w:t>
       </w:r>
       <w:r>
@@ -18209,6 +18187,64 @@
           <w:szCs w:val="24"/>
         </w:rPr>
       </w:pPr>
+      <w:r>
+        <w:rPr>
+          <w:rFonts w:ascii="Times New Roman" w:hAnsi="Times New Roman" w:cs="Times New Roman"/>
+          <w:noProof/>
+          <w:sz w:val="24"/>
+          <w:szCs w:val="24"/>
+          <w:lang w:val="en-SG" w:eastAsia="en-SG"/>
+        </w:rPr>
+        <w:lastRenderedPageBreak/>
+        <w:drawing>
+          <wp:inline distT="0" distB="0" distL="0" distR="0">
+            <wp:extent cx="4320000" cy="4311834"/>
+            <wp:effectExtent l="0" t="0" r="4445" b="0"/>
+            <wp:docPr id="24" name="Picture 24" descr="C:\Users\Toshiba\Downloads\activity - melakukan pengaduan.png"/>
+            <wp:cNvGraphicFramePr>
+              <a:graphicFrameLocks xmlns:a="http://schemas.openxmlformats.org/drawingml/2006/main" noChangeAspect="1"/>
+            </wp:cNvGraphicFramePr>
+            <a:graphic xmlns:a="http://schemas.openxmlformats.org/drawingml/2006/main">
+              <a:graphicData uri="http://schemas.openxmlformats.org/drawingml/2006/picture">
+                <pic:pic xmlns:pic="http://schemas.openxmlformats.org/drawingml/2006/picture">
+                  <pic:nvPicPr>
+                    <pic:cNvPr id="0" name="Picture 8" descr="C:\Users\Toshiba\Downloads\activity - melakukan pengaduan.png"/>
+                    <pic:cNvPicPr>
+                      <a:picLocks noChangeAspect="1" noChangeArrowheads="1"/>
+                    </pic:cNvPicPr>
+                  </pic:nvPicPr>
+                  <pic:blipFill>
+                    <a:blip r:embed="rId14">
+                      <a:extLst>
+                        <a:ext uri="{28A0092B-C50C-407E-A947-70E740481C1C}">
+                          <a14:useLocalDpi xmlns:a14="http://schemas.microsoft.com/office/drawing/2010/main" val="0"/>
+                        </a:ext>
+                      </a:extLst>
+                    </a:blip>
+                    <a:srcRect/>
+                    <a:stretch>
+                      <a:fillRect/>
+                    </a:stretch>
+                  </pic:blipFill>
+                  <pic:spPr bwMode="auto">
+                    <a:xfrm>
+                      <a:off x="0" y="0"/>
+                      <a:ext cx="4320000" cy="4311834"/>
+                    </a:xfrm>
+                    <a:prstGeom prst="rect">
+                      <a:avLst/>
+                    </a:prstGeom>
+                    <a:noFill/>
+                    <a:ln>
+                      <a:noFill/>
+                    </a:ln>
+                  </pic:spPr>
+                </pic:pic>
+              </a:graphicData>
+            </a:graphic>
+          </wp:inline>
+        </w:drawing>
+      </w:r>
     </w:p>
     <w:p>
       <w:pPr>
@@ -18271,17 +18307,7 @@
           <w:sz w:val="24"/>
           <w:szCs w:val="24"/>
         </w:rPr>
-        <w:t>Melakukan</w:t>
-      </w:r>
-      <w:r>
-        <w:rPr>
-          <w:rFonts w:ascii="Times New Roman" w:hAnsi="Times New Roman" w:cs="Times New Roman"/>
-          <w:b/>
-          <w:color w:val="000000" w:themeColor="text1"/>
-          <w:sz w:val="24"/>
-          <w:szCs w:val="24"/>
-        </w:rPr>
-        <w:t xml:space="preserve"> Pengaduan</w:t>
+        <w:t>Melakukan Pengaduan</w:t>
       </w:r>
     </w:p>
     <w:p>
@@ -18337,6 +18363,14 @@
         </w:rPr>
         <w:t>pengaduan.</w:t>
       </w:r>
+      <w:r>
+        <w:rPr>
+          <w:rFonts w:ascii="Times New Roman" w:hAnsi="Times New Roman" w:cs="Times New Roman"/>
+          <w:sz w:val="24"/>
+          <w:szCs w:val="24"/>
+        </w:rPr>
+        <w:t xml:space="preserve"> Hal pertama yang dilakukan adalah proses autentikasi, kemudian user mengakses halaman indeks pengaduan. Sistem menampilkan halaman dashboard. Setelah itu user mengisi form pengaduan kemudian disimpan ke database. Kemudian sistem menampilkan halaman posting.</w:t>
+      </w:r>
     </w:p>
     <w:p>
       <w:pPr>
@@ -18348,6 +18382,64 @@
           <w:szCs w:val="24"/>
         </w:rPr>
       </w:pPr>
+      <w:r>
+        <w:rPr>
+          <w:rFonts w:ascii="Times New Roman" w:hAnsi="Times New Roman" w:cs="Times New Roman"/>
+          <w:noProof/>
+          <w:sz w:val="24"/>
+          <w:szCs w:val="24"/>
+          <w:lang w:val="en-SG" w:eastAsia="en-SG"/>
+        </w:rPr>
+        <w:lastRenderedPageBreak/>
+        <w:drawing>
+          <wp:inline distT="0" distB="0" distL="0" distR="0">
+            <wp:extent cx="4320000" cy="3740189"/>
+            <wp:effectExtent l="0" t="0" r="4445" b="0"/>
+            <wp:docPr id="25" name="Picture 25" descr="C:\Users\Toshiba\Downloads\activity - melihat history pengaduan.png"/>
+            <wp:cNvGraphicFramePr>
+              <a:graphicFrameLocks xmlns:a="http://schemas.openxmlformats.org/drawingml/2006/main" noChangeAspect="1"/>
+            </wp:cNvGraphicFramePr>
+            <a:graphic xmlns:a="http://schemas.openxmlformats.org/drawingml/2006/main">
+              <a:graphicData uri="http://schemas.openxmlformats.org/drawingml/2006/picture">
+                <pic:pic xmlns:pic="http://schemas.openxmlformats.org/drawingml/2006/picture">
+                  <pic:nvPicPr>
+                    <pic:cNvPr id="0" name="Picture 9" descr="C:\Users\Toshiba\Downloads\activity - melihat history pengaduan.png"/>
+                    <pic:cNvPicPr>
+                      <a:picLocks noChangeAspect="1" noChangeArrowheads="1"/>
+                    </pic:cNvPicPr>
+                  </pic:nvPicPr>
+                  <pic:blipFill>
+                    <a:blip r:embed="rId15">
+                      <a:extLst>
+                        <a:ext uri="{28A0092B-C50C-407E-A947-70E740481C1C}">
+                          <a14:useLocalDpi xmlns:a14="http://schemas.microsoft.com/office/drawing/2010/main" val="0"/>
+                        </a:ext>
+                      </a:extLst>
+                    </a:blip>
+                    <a:srcRect/>
+                    <a:stretch>
+                      <a:fillRect/>
+                    </a:stretch>
+                  </pic:blipFill>
+                  <pic:spPr bwMode="auto">
+                    <a:xfrm>
+                      <a:off x="0" y="0"/>
+                      <a:ext cx="4320000" cy="3740189"/>
+                    </a:xfrm>
+                    <a:prstGeom prst="rect">
+                      <a:avLst/>
+                    </a:prstGeom>
+                    <a:noFill/>
+                    <a:ln>
+                      <a:noFill/>
+                    </a:ln>
+                  </pic:spPr>
+                </pic:pic>
+              </a:graphicData>
+            </a:graphic>
+          </wp:inline>
+        </w:drawing>
+      </w:r>
     </w:p>
     <w:p>
       <w:pPr>
@@ -18525,7 +18617,23 @@
           <w:sz w:val="24"/>
           <w:szCs w:val="24"/>
         </w:rPr>
-        <w:t>adalah melalui proses autentikasi kemudian mengakses halaman dashboard pengaduan</w:t>
+        <w:t>adalah melalui proses autentikasi</w:t>
+      </w:r>
+      <w:r>
+        <w:rPr>
+          <w:rFonts w:ascii="Times New Roman" w:hAnsi="Times New Roman" w:cs="Times New Roman"/>
+          <w:sz w:val="24"/>
+          <w:szCs w:val="24"/>
+        </w:rPr>
+        <w:t>,</w:t>
+      </w:r>
+      <w:r>
+        <w:rPr>
+          <w:rFonts w:ascii="Times New Roman" w:hAnsi="Times New Roman" w:cs="Times New Roman"/>
+          <w:sz w:val="24"/>
+          <w:szCs w:val="24"/>
+        </w:rPr>
+        <w:t xml:space="preserve"> kemudian mengakses halaman dashboard pengaduan</w:t>
       </w:r>
       <w:r>
         <w:rPr>
@@ -18586,6 +18694,64 @@
           <w:szCs w:val="24"/>
         </w:rPr>
       </w:pPr>
+      <w:r>
+        <w:rPr>
+          <w:rFonts w:ascii="Times New Roman" w:hAnsi="Times New Roman" w:cs="Times New Roman"/>
+          <w:noProof/>
+          <w:sz w:val="24"/>
+          <w:szCs w:val="24"/>
+          <w:lang w:val="en-SG" w:eastAsia="en-SG"/>
+        </w:rPr>
+        <w:lastRenderedPageBreak/>
+        <w:drawing>
+          <wp:inline distT="0" distB="0" distL="0" distR="0">
+            <wp:extent cx="4320000" cy="3446200"/>
+            <wp:effectExtent l="0" t="0" r="4445" b="1905"/>
+            <wp:docPr id="26" name="Picture 26" descr="C:\Users\Toshiba\Downloads\activity - melihat status pengaduan.png"/>
+            <wp:cNvGraphicFramePr>
+              <a:graphicFrameLocks xmlns:a="http://schemas.openxmlformats.org/drawingml/2006/main" noChangeAspect="1"/>
+            </wp:cNvGraphicFramePr>
+            <a:graphic xmlns:a="http://schemas.openxmlformats.org/drawingml/2006/main">
+              <a:graphicData uri="http://schemas.openxmlformats.org/drawingml/2006/picture">
+                <pic:pic xmlns:pic="http://schemas.openxmlformats.org/drawingml/2006/picture">
+                  <pic:nvPicPr>
+                    <pic:cNvPr id="0" name="Picture 10" descr="C:\Users\Toshiba\Downloads\activity - melihat status pengaduan.png"/>
+                    <pic:cNvPicPr>
+                      <a:picLocks noChangeAspect="1" noChangeArrowheads="1"/>
+                    </pic:cNvPicPr>
+                  </pic:nvPicPr>
+                  <pic:blipFill>
+                    <a:blip r:embed="rId16">
+                      <a:extLst>
+                        <a:ext uri="{28A0092B-C50C-407E-A947-70E740481C1C}">
+                          <a14:useLocalDpi xmlns:a14="http://schemas.microsoft.com/office/drawing/2010/main" val="0"/>
+                        </a:ext>
+                      </a:extLst>
+                    </a:blip>
+                    <a:srcRect/>
+                    <a:stretch>
+                      <a:fillRect/>
+                    </a:stretch>
+                  </pic:blipFill>
+                  <pic:spPr bwMode="auto">
+                    <a:xfrm>
+                      <a:off x="0" y="0"/>
+                      <a:ext cx="4320000" cy="3446200"/>
+                    </a:xfrm>
+                    <a:prstGeom prst="rect">
+                      <a:avLst/>
+                    </a:prstGeom>
+                    <a:noFill/>
+                    <a:ln>
+                      <a:noFill/>
+                    </a:ln>
+                  </pic:spPr>
+                </pic:pic>
+              </a:graphicData>
+            </a:graphic>
+          </wp:inline>
+        </w:drawing>
+      </w:r>
     </w:p>
     <w:p>
       <w:pPr>
@@ -18737,7 +18903,23 @@
           <w:sz w:val="24"/>
           <w:szCs w:val="24"/>
         </w:rPr>
-        <w:t xml:space="preserve">Hal pertama yang dilakukan adalah melalui proses autentikasi kemudian mengakses halaman dashboard pengaduan. </w:t>
+        <w:t>Hal pertama yang dilakukan adalah melalui proses autentikasi</w:t>
+      </w:r>
+      <w:r>
+        <w:rPr>
+          <w:rFonts w:ascii="Times New Roman" w:hAnsi="Times New Roman" w:cs="Times New Roman"/>
+          <w:sz w:val="24"/>
+          <w:szCs w:val="24"/>
+        </w:rPr>
+        <w:t>,</w:t>
+      </w:r>
+      <w:r>
+        <w:rPr>
+          <w:rFonts w:ascii="Times New Roman" w:hAnsi="Times New Roman" w:cs="Times New Roman"/>
+          <w:sz w:val="24"/>
+          <w:szCs w:val="24"/>
+        </w:rPr>
+        <w:t xml:space="preserve"> kemudian mengakses halaman dashboard pengaduan. </w:t>
       </w:r>
       <w:r>
         <w:rPr>
@@ -18774,6 +18956,64 @@
           <w:szCs w:val="24"/>
         </w:rPr>
       </w:pPr>
+      <w:r>
+        <w:rPr>
+          <w:rFonts w:ascii="Times New Roman" w:hAnsi="Times New Roman" w:cs="Times New Roman"/>
+          <w:noProof/>
+          <w:sz w:val="24"/>
+          <w:szCs w:val="24"/>
+          <w:lang w:val="en-SG" w:eastAsia="en-SG"/>
+        </w:rPr>
+        <w:lastRenderedPageBreak/>
+        <w:drawing>
+          <wp:inline distT="0" distB="0" distL="0" distR="0">
+            <wp:extent cx="4320000" cy="5700113"/>
+            <wp:effectExtent l="0" t="0" r="4445" b="0"/>
+            <wp:docPr id="34" name="Picture 34" descr="C:\Users\Toshiba\Downloads\activity - mendapatkan solusi kerusakan.png"/>
+            <wp:cNvGraphicFramePr>
+              <a:graphicFrameLocks xmlns:a="http://schemas.openxmlformats.org/drawingml/2006/main" noChangeAspect="1"/>
+            </wp:cNvGraphicFramePr>
+            <a:graphic xmlns:a="http://schemas.openxmlformats.org/drawingml/2006/main">
+              <a:graphicData uri="http://schemas.openxmlformats.org/drawingml/2006/picture">
+                <pic:pic xmlns:pic="http://schemas.openxmlformats.org/drawingml/2006/picture">
+                  <pic:nvPicPr>
+                    <pic:cNvPr id="0" name="Picture 9" descr="C:\Users\Toshiba\Downloads\activity - mendapatkan solusi kerusakan.png"/>
+                    <pic:cNvPicPr>
+                      <a:picLocks noChangeAspect="1" noChangeArrowheads="1"/>
+                    </pic:cNvPicPr>
+                  </pic:nvPicPr>
+                  <pic:blipFill>
+                    <a:blip r:embed="rId17">
+                      <a:extLst>
+                        <a:ext uri="{28A0092B-C50C-407E-A947-70E740481C1C}">
+                          <a14:useLocalDpi xmlns:a14="http://schemas.microsoft.com/office/drawing/2010/main" val="0"/>
+                        </a:ext>
+                      </a:extLst>
+                    </a:blip>
+                    <a:srcRect/>
+                    <a:stretch>
+                      <a:fillRect/>
+                    </a:stretch>
+                  </pic:blipFill>
+                  <pic:spPr bwMode="auto">
+                    <a:xfrm>
+                      <a:off x="0" y="0"/>
+                      <a:ext cx="4320000" cy="5700113"/>
+                    </a:xfrm>
+                    <a:prstGeom prst="rect">
+                      <a:avLst/>
+                    </a:prstGeom>
+                    <a:noFill/>
+                    <a:ln>
+                      <a:noFill/>
+                    </a:ln>
+                  </pic:spPr>
+                </pic:pic>
+              </a:graphicData>
+            </a:graphic>
+          </wp:inline>
+        </w:drawing>
+      </w:r>
     </w:p>
     <w:p>
       <w:pPr>
@@ -18836,17 +19076,7 @@
           <w:sz w:val="24"/>
           <w:szCs w:val="24"/>
         </w:rPr>
-        <w:t>Mendapatkan Solusi Kerusakan</w:t>
-      </w:r>
-      <w:r>
-        <w:rPr>
-          <w:rFonts w:ascii="Times New Roman" w:hAnsi="Times New Roman" w:cs="Times New Roman"/>
-          <w:b/>
-          <w:color w:val="000000" w:themeColor="text1"/>
-          <w:sz w:val="24"/>
-          <w:szCs w:val="24"/>
-        </w:rPr>
-        <w:t xml:space="preserve"> </w:t>
+        <w:t xml:space="preserve">Mendapatkan Solusi Kerusakan </w:t>
       </w:r>
     </w:p>
     <w:p>
@@ -18866,7 +19096,6 @@
           <w:sz w:val="24"/>
           <w:szCs w:val="24"/>
         </w:rPr>
-        <w:lastRenderedPageBreak/>
         <w:t>Gambar x.x</w:t>
       </w:r>
       <w:r>
@@ -18953,7 +19182,23 @@
           <w:sz w:val="24"/>
           <w:szCs w:val="24"/>
         </w:rPr>
-        <w:t xml:space="preserve">Hal pertama yang dilakukan adalah melalui proses autentikasi kemudian mengakses halaman dashboard </w:t>
+        <w:t>Hal pertama yang dilakukan adalah melalui proses autentikasi</w:t>
+      </w:r>
+      <w:r>
+        <w:rPr>
+          <w:rFonts w:ascii="Times New Roman" w:hAnsi="Times New Roman" w:cs="Times New Roman"/>
+          <w:sz w:val="24"/>
+          <w:szCs w:val="24"/>
+        </w:rPr>
+        <w:t>,</w:t>
+      </w:r>
+      <w:r>
+        <w:rPr>
+          <w:rFonts w:ascii="Times New Roman" w:hAnsi="Times New Roman" w:cs="Times New Roman"/>
+          <w:sz w:val="24"/>
+          <w:szCs w:val="24"/>
+        </w:rPr>
+        <w:t xml:space="preserve"> kemudian mengakses halaman dashboard </w:t>
       </w:r>
       <w:r>
         <w:rPr>
@@ -18970,39 +19215,7 @@
           <w:sz w:val="24"/>
           <w:szCs w:val="24"/>
         </w:rPr>
-        <w:t xml:space="preserve">. Klik tombol </w:t>
-      </w:r>
-      <w:r>
-        <w:rPr>
-          <w:rFonts w:ascii="Times New Roman" w:hAnsi="Times New Roman" w:cs="Times New Roman"/>
-          <w:sz w:val="24"/>
-          <w:szCs w:val="24"/>
-        </w:rPr>
-        <w:t>solusi</w:t>
-      </w:r>
-      <w:r>
-        <w:rPr>
-          <w:rFonts w:ascii="Times New Roman" w:hAnsi="Times New Roman" w:cs="Times New Roman"/>
-          <w:sz w:val="24"/>
-          <w:szCs w:val="24"/>
-        </w:rPr>
-        <w:t xml:space="preserve"> yang terdapat pada </w:t>
-      </w:r>
-      <w:r>
-        <w:rPr>
-          <w:rFonts w:ascii="Times New Roman" w:hAnsi="Times New Roman" w:cs="Times New Roman"/>
-          <w:sz w:val="24"/>
-          <w:szCs w:val="24"/>
-        </w:rPr>
-        <w:t>tabel pengaduan</w:t>
-      </w:r>
-      <w:r>
-        <w:rPr>
-          <w:rFonts w:ascii="Times New Roman" w:hAnsi="Times New Roman" w:cs="Times New Roman"/>
-          <w:sz w:val="24"/>
-          <w:szCs w:val="24"/>
-        </w:rPr>
-        <w:t xml:space="preserve">. Database menyeleksi data </w:t>
+        <w:t xml:space="preserve">. Klik tombol solusi yang terdapat pada tabel pengaduan. Database menyeleksi data </w:t>
       </w:r>
       <w:r>
         <w:rPr>
@@ -19125,6 +19338,63 @@
           <w:szCs w:val="24"/>
         </w:rPr>
       </w:pPr>
+      <w:r>
+        <w:rPr>
+          <w:rFonts w:ascii="Times New Roman" w:hAnsi="Times New Roman" w:cs="Times New Roman"/>
+          <w:noProof/>
+          <w:sz w:val="24"/>
+          <w:szCs w:val="24"/>
+          <w:lang w:val="en-SG" w:eastAsia="en-SG"/>
+        </w:rPr>
+        <w:drawing>
+          <wp:inline distT="0" distB="0" distL="0" distR="0">
+            <wp:extent cx="4320000" cy="4009679"/>
+            <wp:effectExtent l="0" t="0" r="4445" b="0"/>
+            <wp:docPr id="35" name="Picture 35" descr="C:\Users\Toshiba\Downloads\activity - melihat daftar kerusakan.png"/>
+            <wp:cNvGraphicFramePr>
+              <a:graphicFrameLocks xmlns:a="http://schemas.openxmlformats.org/drawingml/2006/main" noChangeAspect="1"/>
+            </wp:cNvGraphicFramePr>
+            <a:graphic xmlns:a="http://schemas.openxmlformats.org/drawingml/2006/main">
+              <a:graphicData uri="http://schemas.openxmlformats.org/drawingml/2006/picture">
+                <pic:pic xmlns:pic="http://schemas.openxmlformats.org/drawingml/2006/picture">
+                  <pic:nvPicPr>
+                    <pic:cNvPr id="0" name="Picture 10" descr="C:\Users\Toshiba\Downloads\activity - melihat daftar kerusakan.png"/>
+                    <pic:cNvPicPr>
+                      <a:picLocks noChangeAspect="1" noChangeArrowheads="1"/>
+                    </pic:cNvPicPr>
+                  </pic:nvPicPr>
+                  <pic:blipFill>
+                    <a:blip r:embed="rId18">
+                      <a:extLst>
+                        <a:ext uri="{28A0092B-C50C-407E-A947-70E740481C1C}">
+                          <a14:useLocalDpi xmlns:a14="http://schemas.microsoft.com/office/drawing/2010/main" val="0"/>
+                        </a:ext>
+                      </a:extLst>
+                    </a:blip>
+                    <a:srcRect/>
+                    <a:stretch>
+                      <a:fillRect/>
+                    </a:stretch>
+                  </pic:blipFill>
+                  <pic:spPr bwMode="auto">
+                    <a:xfrm>
+                      <a:off x="0" y="0"/>
+                      <a:ext cx="4320000" cy="4009679"/>
+                    </a:xfrm>
+                    <a:prstGeom prst="rect">
+                      <a:avLst/>
+                    </a:prstGeom>
+                    <a:noFill/>
+                    <a:ln>
+                      <a:noFill/>
+                    </a:ln>
+                  </pic:spPr>
+                </pic:pic>
+              </a:graphicData>
+            </a:graphic>
+          </wp:inline>
+        </w:drawing>
+      </w:r>
     </w:p>
     <w:p>
       <w:pPr>
@@ -19197,17 +19467,7 @@
           <w:sz w:val="24"/>
           <w:szCs w:val="24"/>
         </w:rPr>
-        <w:t>Daftar</w:t>
-      </w:r>
-      <w:r>
-        <w:rPr>
-          <w:rFonts w:ascii="Times New Roman" w:hAnsi="Times New Roman" w:cs="Times New Roman"/>
-          <w:b/>
-          <w:color w:val="000000" w:themeColor="text1"/>
-          <w:sz w:val="24"/>
-          <w:szCs w:val="24"/>
-        </w:rPr>
-        <w:t xml:space="preserve"> Kerusakan</w:t>
+        <w:t>Daftar Kerusakan</w:t>
       </w:r>
     </w:p>
     <w:p>
@@ -19277,15 +19537,23 @@
           <w:sz w:val="24"/>
           <w:szCs w:val="24"/>
         </w:rPr>
-        <w:t xml:space="preserve">Hal pertama yang dilakukan adalah melalui proses autentikasi kemudian </w:t>
-      </w:r>
-      <w:r>
-        <w:rPr>
-          <w:rFonts w:ascii="Times New Roman" w:hAnsi="Times New Roman" w:cs="Times New Roman"/>
-          <w:sz w:val="24"/>
-          <w:szCs w:val="24"/>
-        </w:rPr>
-        <w:t xml:space="preserve">database menyeleksi </w:t>
+        <w:t>Hal pertama yang dilakukan adalah melalui proses autentikasi</w:t>
+      </w:r>
+      <w:r>
+        <w:rPr>
+          <w:rFonts w:ascii="Times New Roman" w:hAnsi="Times New Roman" w:cs="Times New Roman"/>
+          <w:sz w:val="24"/>
+          <w:szCs w:val="24"/>
+        </w:rPr>
+        <w:t>,</w:t>
+      </w:r>
+      <w:r>
+        <w:rPr>
+          <w:rFonts w:ascii="Times New Roman" w:hAnsi="Times New Roman" w:cs="Times New Roman"/>
+          <w:sz w:val="24"/>
+          <w:szCs w:val="24"/>
+        </w:rPr>
+        <w:t xml:space="preserve"> kemudian database menyeleksi </w:t>
       </w:r>
       <w:r>
         <w:rPr>
@@ -19317,15 +19585,7 @@
           <w:sz w:val="24"/>
           <w:szCs w:val="24"/>
         </w:rPr>
-        <w:t>. Sistem menampilkan</w:t>
-      </w:r>
-      <w:r>
-        <w:rPr>
-          <w:rFonts w:ascii="Times New Roman" w:hAnsi="Times New Roman" w:cs="Times New Roman"/>
-          <w:sz w:val="24"/>
-          <w:szCs w:val="24"/>
-        </w:rPr>
-        <w:t xml:space="preserve"> halaman dashboard </w:t>
+        <w:t xml:space="preserve">. Sistem menampilkan halaman dashboard </w:t>
       </w:r>
       <w:r>
         <w:rPr>
@@ -19570,6 +19830,64 @@
           <w:szCs w:val="24"/>
         </w:rPr>
       </w:pPr>
+      <w:r>
+        <w:rPr>
+          <w:rFonts w:ascii="Times New Roman" w:hAnsi="Times New Roman" w:cs="Times New Roman"/>
+          <w:noProof/>
+          <w:sz w:val="24"/>
+          <w:szCs w:val="24"/>
+          <w:lang w:val="en-SG" w:eastAsia="en-SG"/>
+        </w:rPr>
+        <w:lastRenderedPageBreak/>
+        <w:drawing>
+          <wp:inline distT="0" distB="0" distL="0" distR="0">
+            <wp:extent cx="4320000" cy="6108431"/>
+            <wp:effectExtent l="0" t="0" r="4445" b="6985"/>
+            <wp:docPr id="36" name="Picture 36" descr="C:\Users\Toshiba\Downloads\activity - menambah daftar kerusakan.png"/>
+            <wp:cNvGraphicFramePr>
+              <a:graphicFrameLocks xmlns:a="http://schemas.openxmlformats.org/drawingml/2006/main" noChangeAspect="1"/>
+            </wp:cNvGraphicFramePr>
+            <a:graphic xmlns:a="http://schemas.openxmlformats.org/drawingml/2006/main">
+              <a:graphicData uri="http://schemas.openxmlformats.org/drawingml/2006/picture">
+                <pic:pic xmlns:pic="http://schemas.openxmlformats.org/drawingml/2006/picture">
+                  <pic:nvPicPr>
+                    <pic:cNvPr id="0" name="Picture 11" descr="C:\Users\Toshiba\Downloads\activity - menambah daftar kerusakan.png"/>
+                    <pic:cNvPicPr>
+                      <a:picLocks noChangeAspect="1" noChangeArrowheads="1"/>
+                    </pic:cNvPicPr>
+                  </pic:nvPicPr>
+                  <pic:blipFill>
+                    <a:blip r:embed="rId19">
+                      <a:extLst>
+                        <a:ext uri="{28A0092B-C50C-407E-A947-70E740481C1C}">
+                          <a14:useLocalDpi xmlns:a14="http://schemas.microsoft.com/office/drawing/2010/main" val="0"/>
+                        </a:ext>
+                      </a:extLst>
+                    </a:blip>
+                    <a:srcRect/>
+                    <a:stretch>
+                      <a:fillRect/>
+                    </a:stretch>
+                  </pic:blipFill>
+                  <pic:spPr bwMode="auto">
+                    <a:xfrm>
+                      <a:off x="0" y="0"/>
+                      <a:ext cx="4320000" cy="6108431"/>
+                    </a:xfrm>
+                    <a:prstGeom prst="rect">
+                      <a:avLst/>
+                    </a:prstGeom>
+                    <a:noFill/>
+                    <a:ln>
+                      <a:noFill/>
+                    </a:ln>
+                  </pic:spPr>
+                </pic:pic>
+              </a:graphicData>
+            </a:graphic>
+          </wp:inline>
+        </w:drawing>
+      </w:r>
     </w:p>
     <w:p>
       <w:pPr>
@@ -19632,17 +19950,7 @@
           <w:sz w:val="24"/>
           <w:szCs w:val="24"/>
         </w:rPr>
-        <w:t>Menambah</w:t>
-      </w:r>
-      <w:r>
-        <w:rPr>
-          <w:rFonts w:ascii="Times New Roman" w:hAnsi="Times New Roman" w:cs="Times New Roman"/>
-          <w:b/>
-          <w:color w:val="000000" w:themeColor="text1"/>
-          <w:sz w:val="24"/>
-          <w:szCs w:val="24"/>
-        </w:rPr>
-        <w:t xml:space="preserve"> Daftar Kerusakan</w:t>
+        <w:t>Menambah Daftar Kerusakan</w:t>
       </w:r>
     </w:p>
     <w:p>
@@ -19679,15 +19987,7 @@
           <w:sz w:val="24"/>
           <w:szCs w:val="24"/>
         </w:rPr>
-        <w:t>menambah</w:t>
-      </w:r>
-      <w:r>
-        <w:rPr>
-          <w:rFonts w:ascii="Times New Roman" w:hAnsi="Times New Roman" w:cs="Times New Roman"/>
-          <w:sz w:val="24"/>
-          <w:szCs w:val="24"/>
-        </w:rPr>
-        <w:t xml:space="preserve"> </w:t>
+        <w:t xml:space="preserve">menambah </w:t>
       </w:r>
       <w:r>
         <w:rPr>
@@ -19721,7 +20021,23 @@
           <w:sz w:val="24"/>
           <w:szCs w:val="24"/>
         </w:rPr>
-        <w:t xml:space="preserve">Hal pertama yang dilakukan adalah melalui proses autentikasi kemudian database menyeleksi data tabel pengaduan. Sistem menampilkan halaman dashboard </w:t>
+        <w:t>Hal pertama yang dilakukan adalah melalui proses autentikasi</w:t>
+      </w:r>
+      <w:r>
+        <w:rPr>
+          <w:rFonts w:ascii="Times New Roman" w:hAnsi="Times New Roman" w:cs="Times New Roman"/>
+          <w:sz w:val="24"/>
+          <w:szCs w:val="24"/>
+        </w:rPr>
+        <w:t>,</w:t>
+      </w:r>
+      <w:r>
+        <w:rPr>
+          <w:rFonts w:ascii="Times New Roman" w:hAnsi="Times New Roman" w:cs="Times New Roman"/>
+          <w:sz w:val="24"/>
+          <w:szCs w:val="24"/>
+        </w:rPr>
+        <w:t xml:space="preserve"> kemudian database menyeleksi data tabel pengaduan. Sistem menampilkan halaman dashboard </w:t>
       </w:r>
       <w:r>
         <w:rPr>
@@ -19746,7 +20062,24 @@
           <w:sz w:val="24"/>
           <w:szCs w:val="24"/>
         </w:rPr>
-        <w:t xml:space="preserve"> Klik tombol tambah kerusakan, kemudian </w:t>
+        <w:t xml:space="preserve"> Klik tombol tambah kerusakan, kemudian sistem menampilkan form tambah kerusakan. </w:t>
+      </w:r>
+      <w:r>
+        <w:rPr>
+          <w:rFonts w:ascii="Times New Roman" w:hAnsi="Times New Roman" w:cs="Times New Roman"/>
+          <w:i/>
+          <w:sz w:val="24"/>
+          <w:szCs w:val="24"/>
+        </w:rPr>
+        <w:t xml:space="preserve">Technical Support </w:t>
+      </w:r>
+      <w:r>
+        <w:rPr>
+          <w:rFonts w:ascii="Times New Roman" w:hAnsi="Times New Roman" w:cs="Times New Roman"/>
+          <w:sz w:val="24"/>
+          <w:szCs w:val="24"/>
+        </w:rPr>
+        <w:t xml:space="preserve">mengisi form </w:t>
       </w:r>
       <w:r>
         <w:rPr>
@@ -19755,48 +20088,15 @@
           <w:szCs w:val="24"/>
         </w:rPr>
         <w:lastRenderedPageBreak/>
-        <w:t xml:space="preserve">sistem menampilkan form tambah kerusakan. </w:t>
-      </w:r>
-      <w:r>
-        <w:rPr>
-          <w:rFonts w:ascii="Times New Roman" w:hAnsi="Times New Roman" w:cs="Times New Roman"/>
-          <w:i/>
-          <w:sz w:val="24"/>
-          <w:szCs w:val="24"/>
-        </w:rPr>
-        <w:t xml:space="preserve">Technical Support </w:t>
-      </w:r>
-      <w:r>
-        <w:rPr>
-          <w:rFonts w:ascii="Times New Roman" w:hAnsi="Times New Roman" w:cs="Times New Roman"/>
-          <w:sz w:val="24"/>
-          <w:szCs w:val="24"/>
-        </w:rPr>
-        <w:t>mengisi form tambah kerusakan, lalu klik tombol submit.</w:t>
-      </w:r>
-      <w:r>
-        <w:rPr>
-          <w:rFonts w:ascii="Times New Roman" w:hAnsi="Times New Roman" w:cs="Times New Roman"/>
-          <w:sz w:val="24"/>
-          <w:szCs w:val="24"/>
-        </w:rPr>
-        <w:t xml:space="preserve"> Apa</w:t>
-      </w:r>
-      <w:r>
-        <w:rPr>
-          <w:rFonts w:ascii="Times New Roman" w:hAnsi="Times New Roman" w:cs="Times New Roman"/>
-          <w:sz w:val="24"/>
-          <w:szCs w:val="24"/>
-        </w:rPr>
-        <w:t>bila data tidak valid maka sistem akan menampilkan pesan kesalahan data</w:t>
-      </w:r>
-      <w:r>
-        <w:rPr>
-          <w:rFonts w:ascii="Times New Roman" w:hAnsi="Times New Roman" w:cs="Times New Roman"/>
-          <w:sz w:val="24"/>
-          <w:szCs w:val="24"/>
-        </w:rPr>
-        <w:t xml:space="preserve"> dan apabila data valid maka data akan disimpan.</w:t>
+        <w:t>tambah kerusakan, lalu klik tombol submit.</w:t>
+      </w:r>
+      <w:r>
+        <w:rPr>
+          <w:rFonts w:ascii="Times New Roman" w:hAnsi="Times New Roman" w:cs="Times New Roman"/>
+          <w:sz w:val="24"/>
+          <w:szCs w:val="24"/>
+        </w:rPr>
+        <w:t xml:space="preserve"> Apabila data tidak valid maka sistem akan menampilkan pesan kesalahan data dan apabila data valid maka data akan disimpan.</w:t>
       </w:r>
       <w:r>
         <w:rPr>
@@ -20040,6 +20340,63 @@
           <w:szCs w:val="24"/>
         </w:rPr>
       </w:pPr>
+      <w:r>
+        <w:rPr>
+          <w:rFonts w:ascii="Times New Roman" w:hAnsi="Times New Roman" w:cs="Times New Roman"/>
+          <w:noProof/>
+          <w:sz w:val="24"/>
+          <w:szCs w:val="24"/>
+          <w:lang w:val="en-SG" w:eastAsia="en-SG"/>
+        </w:rPr>
+        <w:drawing>
+          <wp:inline distT="0" distB="0" distL="0" distR="0">
+            <wp:extent cx="4320000" cy="6108431"/>
+            <wp:effectExtent l="0" t="0" r="4445" b="6985"/>
+            <wp:docPr id="40" name="Picture 40" descr="C:\Users\Toshiba\Downloads\activity - mengedit daftar kerusakan.png"/>
+            <wp:cNvGraphicFramePr>
+              <a:graphicFrameLocks xmlns:a="http://schemas.openxmlformats.org/drawingml/2006/main" noChangeAspect="1"/>
+            </wp:cNvGraphicFramePr>
+            <a:graphic xmlns:a="http://schemas.openxmlformats.org/drawingml/2006/main">
+              <a:graphicData uri="http://schemas.openxmlformats.org/drawingml/2006/picture">
+                <pic:pic xmlns:pic="http://schemas.openxmlformats.org/drawingml/2006/picture">
+                  <pic:nvPicPr>
+                    <pic:cNvPr id="0" name="Picture 12" descr="C:\Users\Toshiba\Downloads\activity - mengedit daftar kerusakan.png"/>
+                    <pic:cNvPicPr>
+                      <a:picLocks noChangeAspect="1" noChangeArrowheads="1"/>
+                    </pic:cNvPicPr>
+                  </pic:nvPicPr>
+                  <pic:blipFill>
+                    <a:blip r:embed="rId20">
+                      <a:extLst>
+                        <a:ext uri="{28A0092B-C50C-407E-A947-70E740481C1C}">
+                          <a14:useLocalDpi xmlns:a14="http://schemas.microsoft.com/office/drawing/2010/main" val="0"/>
+                        </a:ext>
+                      </a:extLst>
+                    </a:blip>
+                    <a:srcRect/>
+                    <a:stretch>
+                      <a:fillRect/>
+                    </a:stretch>
+                  </pic:blipFill>
+                  <pic:spPr bwMode="auto">
+                    <a:xfrm>
+                      <a:off x="0" y="0"/>
+                      <a:ext cx="4320000" cy="6108431"/>
+                    </a:xfrm>
+                    <a:prstGeom prst="rect">
+                      <a:avLst/>
+                    </a:prstGeom>
+                    <a:noFill/>
+                    <a:ln>
+                      <a:noFill/>
+                    </a:ln>
+                  </pic:spPr>
+                </pic:pic>
+              </a:graphicData>
+            </a:graphic>
+          </wp:inline>
+        </w:drawing>
+      </w:r>
     </w:p>
     <w:p>
       <w:pPr>
@@ -20102,17 +20459,7 @@
           <w:sz w:val="24"/>
           <w:szCs w:val="24"/>
         </w:rPr>
-        <w:t>Edit</w:t>
-      </w:r>
-      <w:r>
-        <w:rPr>
-          <w:rFonts w:ascii="Times New Roman" w:hAnsi="Times New Roman" w:cs="Times New Roman"/>
-          <w:b/>
-          <w:color w:val="000000" w:themeColor="text1"/>
-          <w:sz w:val="24"/>
-          <w:szCs w:val="24"/>
-        </w:rPr>
-        <w:t xml:space="preserve"> Daftar Kerusakan</w:t>
+        <w:t>Edit Daftar Kerusakan</w:t>
       </w:r>
     </w:p>
     <w:p>
@@ -20133,6 +20480,7 @@
           <w:sz w:val="24"/>
           <w:szCs w:val="24"/>
         </w:rPr>
+        <w:lastRenderedPageBreak/>
         <w:t>Gambar x.x</w:t>
       </w:r>
       <w:r>
@@ -20149,15 +20497,7 @@
           <w:sz w:val="24"/>
           <w:szCs w:val="24"/>
         </w:rPr>
-        <w:t>mengedit</w:t>
-      </w:r>
-      <w:r>
-        <w:rPr>
-          <w:rFonts w:ascii="Times New Roman" w:hAnsi="Times New Roman" w:cs="Times New Roman"/>
-          <w:sz w:val="24"/>
-          <w:szCs w:val="24"/>
-        </w:rPr>
-        <w:t xml:space="preserve"> </w:t>
+        <w:t xml:space="preserve">mengedit </w:t>
       </w:r>
       <w:r>
         <w:rPr>
@@ -20191,7 +20531,23 @@
           <w:sz w:val="24"/>
           <w:szCs w:val="24"/>
         </w:rPr>
-        <w:t xml:space="preserve">Hal pertama yang dilakukan adalah melalui proses autentikasi kemudian database menyeleksi data tabel pengaduan. Sistem menampilkan halaman dashboard </w:t>
+        <w:t>Hal pertama yang dilakukan adalah melalui proses autentikasi</w:t>
+      </w:r>
+      <w:r>
+        <w:rPr>
+          <w:rFonts w:ascii="Times New Roman" w:hAnsi="Times New Roman" w:cs="Times New Roman"/>
+          <w:sz w:val="24"/>
+          <w:szCs w:val="24"/>
+        </w:rPr>
+        <w:t>,</w:t>
+      </w:r>
+      <w:r>
+        <w:rPr>
+          <w:rFonts w:ascii="Times New Roman" w:hAnsi="Times New Roman" w:cs="Times New Roman"/>
+          <w:sz w:val="24"/>
+          <w:szCs w:val="24"/>
+        </w:rPr>
+        <w:t xml:space="preserve"> kemudian database menyeleksi data tabel pengaduan. Sistem menampilkan halaman dashboard </w:t>
       </w:r>
       <w:r>
         <w:rPr>
@@ -20485,6 +20841,64 @@
           <w:szCs w:val="24"/>
         </w:rPr>
       </w:pPr>
+      <w:r>
+        <w:rPr>
+          <w:rFonts w:ascii="Times New Roman" w:hAnsi="Times New Roman" w:cs="Times New Roman"/>
+          <w:noProof/>
+          <w:sz w:val="24"/>
+          <w:szCs w:val="24"/>
+          <w:lang w:val="en-SG" w:eastAsia="en-SG"/>
+        </w:rPr>
+        <w:lastRenderedPageBreak/>
+        <w:drawing>
+          <wp:inline distT="0" distB="0" distL="0" distR="0">
+            <wp:extent cx="4320000" cy="5700113"/>
+            <wp:effectExtent l="0" t="0" r="4445" b="0"/>
+            <wp:docPr id="41" name="Picture 41" descr="C:\Users\Toshiba\Downloads\activity - menghapus daftar kerusakan.png"/>
+            <wp:cNvGraphicFramePr>
+              <a:graphicFrameLocks xmlns:a="http://schemas.openxmlformats.org/drawingml/2006/main" noChangeAspect="1"/>
+            </wp:cNvGraphicFramePr>
+            <a:graphic xmlns:a="http://schemas.openxmlformats.org/drawingml/2006/main">
+              <a:graphicData uri="http://schemas.openxmlformats.org/drawingml/2006/picture">
+                <pic:pic xmlns:pic="http://schemas.openxmlformats.org/drawingml/2006/picture">
+                  <pic:nvPicPr>
+                    <pic:cNvPr id="0" name="Picture 13" descr="C:\Users\Toshiba\Downloads\activity - menghapus daftar kerusakan.png"/>
+                    <pic:cNvPicPr>
+                      <a:picLocks noChangeAspect="1" noChangeArrowheads="1"/>
+                    </pic:cNvPicPr>
+                  </pic:nvPicPr>
+                  <pic:blipFill>
+                    <a:blip r:embed="rId21">
+                      <a:extLst>
+                        <a:ext uri="{28A0092B-C50C-407E-A947-70E740481C1C}">
+                          <a14:useLocalDpi xmlns:a14="http://schemas.microsoft.com/office/drawing/2010/main" val="0"/>
+                        </a:ext>
+                      </a:extLst>
+                    </a:blip>
+                    <a:srcRect/>
+                    <a:stretch>
+                      <a:fillRect/>
+                    </a:stretch>
+                  </pic:blipFill>
+                  <pic:spPr bwMode="auto">
+                    <a:xfrm>
+                      <a:off x="0" y="0"/>
+                      <a:ext cx="4320000" cy="5700113"/>
+                    </a:xfrm>
+                    <a:prstGeom prst="rect">
+                      <a:avLst/>
+                    </a:prstGeom>
+                    <a:noFill/>
+                    <a:ln>
+                      <a:noFill/>
+                    </a:ln>
+                  </pic:spPr>
+                </pic:pic>
+              </a:graphicData>
+            </a:graphic>
+          </wp:inline>
+        </w:drawing>
+      </w:r>
     </w:p>
     <w:p>
       <w:pPr>
@@ -20547,17 +20961,7 @@
           <w:sz w:val="24"/>
           <w:szCs w:val="24"/>
         </w:rPr>
-        <w:t>Hapus</w:t>
-      </w:r>
-      <w:r>
-        <w:rPr>
-          <w:rFonts w:ascii="Times New Roman" w:hAnsi="Times New Roman" w:cs="Times New Roman"/>
-          <w:b/>
-          <w:color w:val="000000" w:themeColor="text1"/>
-          <w:sz w:val="24"/>
-          <w:szCs w:val="24"/>
-        </w:rPr>
-        <w:t xml:space="preserve"> Daftar Kerusakan</w:t>
+        <w:t>Hapus Daftar Kerusakan</w:t>
       </w:r>
     </w:p>
     <w:p>
@@ -20594,7 +20998,141 @@
           <w:sz w:val="24"/>
           <w:szCs w:val="24"/>
         </w:rPr>
-        <w:t>menghapus</w:t>
+        <w:t xml:space="preserve">menghapus </w:t>
+      </w:r>
+      <w:r>
+        <w:rPr>
+          <w:rFonts w:ascii="Times New Roman" w:hAnsi="Times New Roman" w:cs="Times New Roman"/>
+          <w:color w:val="000000" w:themeColor="text1"/>
+          <w:sz w:val="24"/>
+          <w:szCs w:val="24"/>
+        </w:rPr>
+        <w:t>daftar k</w:t>
+      </w:r>
+      <w:r>
+        <w:rPr>
+          <w:rFonts w:ascii="Times New Roman" w:hAnsi="Times New Roman" w:cs="Times New Roman"/>
+          <w:color w:val="000000" w:themeColor="text1"/>
+          <w:sz w:val="24"/>
+          <w:szCs w:val="24"/>
+        </w:rPr>
+        <w:t>erusakan</w:t>
+      </w:r>
+      <w:r>
+        <w:rPr>
+          <w:rFonts w:ascii="Times New Roman" w:hAnsi="Times New Roman" w:cs="Times New Roman"/>
+          <w:sz w:val="24"/>
+          <w:szCs w:val="24"/>
+        </w:rPr>
+        <w:t xml:space="preserve">. </w:t>
+      </w:r>
+      <w:r>
+        <w:rPr>
+          <w:rFonts w:ascii="Times New Roman" w:hAnsi="Times New Roman" w:cs="Times New Roman"/>
+          <w:sz w:val="24"/>
+          <w:szCs w:val="24"/>
+        </w:rPr>
+        <w:t>Hal pertama yang dilakukan adalah melalui proses autentikasi</w:t>
+      </w:r>
+      <w:r>
+        <w:rPr>
+          <w:rFonts w:ascii="Times New Roman" w:hAnsi="Times New Roman" w:cs="Times New Roman"/>
+          <w:sz w:val="24"/>
+          <w:szCs w:val="24"/>
+        </w:rPr>
+        <w:t>,</w:t>
+      </w:r>
+      <w:r>
+        <w:rPr>
+          <w:rFonts w:ascii="Times New Roman" w:hAnsi="Times New Roman" w:cs="Times New Roman"/>
+          <w:sz w:val="24"/>
+          <w:szCs w:val="24"/>
+        </w:rPr>
+        <w:t xml:space="preserve"> kemudian database menyeleksi data tabel pengaduan. Sistem menampilkan halaman dashboard </w:t>
+      </w:r>
+      <w:r>
+        <w:rPr>
+          <w:rFonts w:ascii="Times New Roman" w:hAnsi="Times New Roman" w:cs="Times New Roman"/>
+          <w:i/>
+          <w:sz w:val="24"/>
+          <w:szCs w:val="24"/>
+        </w:rPr>
+        <w:t>technical support</w:t>
+      </w:r>
+      <w:r>
+        <w:rPr>
+          <w:rFonts w:ascii="Times New Roman" w:hAnsi="Times New Roman" w:cs="Times New Roman"/>
+          <w:sz w:val="24"/>
+          <w:szCs w:val="24"/>
+        </w:rPr>
+        <w:t xml:space="preserve">. Klik daftar kerusakan yang terdapat pada bagian navigasi. Database menyeleksi tabel kerusakan, kemudian sistem menampilkan halaman daftar kerusakan. </w:t>
+      </w:r>
+      <w:r>
+        <w:rPr>
+          <w:rFonts w:ascii="Times New Roman" w:hAnsi="Times New Roman" w:cs="Times New Roman"/>
+          <w:i/>
+          <w:sz w:val="24"/>
+          <w:szCs w:val="24"/>
+        </w:rPr>
+        <w:t xml:space="preserve">Technical Support </w:t>
+      </w:r>
+      <w:r>
+        <w:rPr>
+          <w:rFonts w:ascii="Times New Roman" w:hAnsi="Times New Roman" w:cs="Times New Roman"/>
+          <w:sz w:val="24"/>
+          <w:szCs w:val="24"/>
+        </w:rPr>
+        <w:t>memilih data kerusakan yang akan dihapus. Kemudian sistem mena</w:t>
+      </w:r>
+      <w:r>
+        <w:rPr>
+          <w:rFonts w:ascii="Times New Roman" w:hAnsi="Times New Roman" w:cs="Times New Roman"/>
+          <w:sz w:val="24"/>
+          <w:szCs w:val="24"/>
+        </w:rPr>
+        <w:t>m</w:t>
+      </w:r>
+      <w:r>
+        <w:rPr>
+          <w:rFonts w:ascii="Times New Roman" w:hAnsi="Times New Roman" w:cs="Times New Roman"/>
+          <w:sz w:val="24"/>
+          <w:szCs w:val="24"/>
+        </w:rPr>
+        <w:t>pilkan pesan konfirmasi hapus data</w:t>
+      </w:r>
+      <w:r>
+        <w:rPr>
+          <w:rFonts w:ascii="Times New Roman" w:hAnsi="Times New Roman" w:cs="Times New Roman"/>
+          <w:sz w:val="24"/>
+          <w:szCs w:val="24"/>
+        </w:rPr>
+        <w:t xml:space="preserve">. </w:t>
+      </w:r>
+      <w:r>
+        <w:rPr>
+          <w:rFonts w:ascii="Times New Roman" w:hAnsi="Times New Roman" w:cs="Times New Roman"/>
+          <w:i/>
+          <w:sz w:val="24"/>
+          <w:szCs w:val="24"/>
+        </w:rPr>
+        <w:t xml:space="preserve">Activity diagram </w:t>
+      </w:r>
+      <w:r>
+        <w:rPr>
+          <w:rFonts w:ascii="Times New Roman" w:hAnsi="Times New Roman" w:cs="Times New Roman"/>
+          <w:sz w:val="24"/>
+          <w:szCs w:val="24"/>
+        </w:rPr>
+        <w:t xml:space="preserve">pada </w:t>
+      </w:r>
+      <w:r>
+        <w:rPr>
+          <w:rFonts w:ascii="Times New Roman" w:hAnsi="Times New Roman" w:cs="Times New Roman"/>
+          <w:i/>
+          <w:sz w:val="24"/>
+          <w:szCs w:val="24"/>
+        </w:rPr>
+        <w:t>use case</w:t>
       </w:r>
       <w:r>
         <w:rPr>
@@ -20607,36 +21145,18 @@
       <w:r>
         <w:rPr>
           <w:rFonts w:ascii="Times New Roman" w:hAnsi="Times New Roman" w:cs="Times New Roman"/>
-          <w:color w:val="000000" w:themeColor="text1"/>
-          <w:sz w:val="24"/>
-          <w:szCs w:val="24"/>
-        </w:rPr>
-        <w:t>daftar k</w:t>
-      </w:r>
-      <w:r>
-        <w:rPr>
-          <w:rFonts w:ascii="Times New Roman" w:hAnsi="Times New Roman" w:cs="Times New Roman"/>
-          <w:color w:val="000000" w:themeColor="text1"/>
-          <w:sz w:val="24"/>
-          <w:szCs w:val="24"/>
-        </w:rPr>
-        <w:t>erusakan</w:t>
-      </w:r>
-      <w:r>
-        <w:rPr>
-          <w:rFonts w:ascii="Times New Roman" w:hAnsi="Times New Roman" w:cs="Times New Roman"/>
-          <w:sz w:val="24"/>
-          <w:szCs w:val="24"/>
-        </w:rPr>
-        <w:t xml:space="preserve">. </w:t>
-      </w:r>
-      <w:r>
-        <w:rPr>
-          <w:rFonts w:ascii="Times New Roman" w:hAnsi="Times New Roman" w:cs="Times New Roman"/>
-          <w:sz w:val="24"/>
-          <w:szCs w:val="24"/>
-        </w:rPr>
-        <w:t xml:space="preserve">Hal pertama yang dilakukan adalah melalui proses autentikasi kemudian database menyeleksi data tabel pengaduan. Sistem menampilkan halaman dashboard </w:t>
+          <w:sz w:val="24"/>
+          <w:szCs w:val="24"/>
+        </w:rPr>
+        <w:t>hapus</w:t>
+      </w:r>
+      <w:r>
+        <w:rPr>
+          <w:rFonts w:ascii="Times New Roman" w:hAnsi="Times New Roman" w:cs="Times New Roman"/>
+          <w:sz w:val="24"/>
+          <w:szCs w:val="24"/>
+        </w:rPr>
+        <w:t xml:space="preserve"> list solusi, </w:t>
       </w:r>
       <w:r>
         <w:rPr>
@@ -20645,15 +21165,31 @@
           <w:sz w:val="24"/>
           <w:szCs w:val="24"/>
         </w:rPr>
-        <w:t>technical support</w:t>
-      </w:r>
-      <w:r>
-        <w:rPr>
-          <w:rFonts w:ascii="Times New Roman" w:hAnsi="Times New Roman" w:cs="Times New Roman"/>
-          <w:sz w:val="24"/>
-          <w:szCs w:val="24"/>
-        </w:rPr>
-        <w:t xml:space="preserve">. Klik daftar kerusakan yang </w:t>
+        <w:t>use case</w:t>
+      </w:r>
+      <w:r>
+        <w:rPr>
+          <w:rFonts w:ascii="Times New Roman" w:hAnsi="Times New Roman" w:cs="Times New Roman"/>
+          <w:sz w:val="24"/>
+          <w:szCs w:val="24"/>
+        </w:rPr>
+        <w:t xml:space="preserve"> </w:t>
+      </w:r>
+      <w:r>
+        <w:rPr>
+          <w:rFonts w:ascii="Times New Roman" w:hAnsi="Times New Roman" w:cs="Times New Roman"/>
+          <w:sz w:val="24"/>
+          <w:szCs w:val="24"/>
+        </w:rPr>
+        <w:t>hapus</w:t>
+      </w:r>
+      <w:r>
+        <w:rPr>
+          <w:rFonts w:ascii="Times New Roman" w:hAnsi="Times New Roman" w:cs="Times New Roman"/>
+          <w:sz w:val="24"/>
+          <w:szCs w:val="24"/>
+        </w:rPr>
+        <w:t xml:space="preserve"> data </w:t>
       </w:r>
       <w:r>
         <w:rPr>
@@ -20662,7 +21198,7 @@
           <w:szCs w:val="24"/>
         </w:rPr>
         <w:lastRenderedPageBreak/>
-        <w:t xml:space="preserve">terdapat pada bagian navigasi. Database menyeleksi tabel kerusakan, kemudian sistem menampilkan halaman daftar kerusakan. </w:t>
+        <w:t xml:space="preserve">pengaduan, </w:t>
       </w:r>
       <w:r>
         <w:rPr>
@@ -20671,39 +21207,31 @@
           <w:sz w:val="24"/>
           <w:szCs w:val="24"/>
         </w:rPr>
-        <w:t xml:space="preserve">Technical Support </w:t>
-      </w:r>
-      <w:r>
-        <w:rPr>
-          <w:rFonts w:ascii="Times New Roman" w:hAnsi="Times New Roman" w:cs="Times New Roman"/>
-          <w:sz w:val="24"/>
-          <w:szCs w:val="24"/>
-        </w:rPr>
-        <w:t>memilih data kerusakan yang akan dihapus. Kemudian sistem mena</w:t>
-      </w:r>
-      <w:r>
-        <w:rPr>
-          <w:rFonts w:ascii="Times New Roman" w:hAnsi="Times New Roman" w:cs="Times New Roman"/>
-          <w:sz w:val="24"/>
-          <w:szCs w:val="24"/>
-        </w:rPr>
-        <w:t>m</w:t>
-      </w:r>
-      <w:r>
-        <w:rPr>
-          <w:rFonts w:ascii="Times New Roman" w:hAnsi="Times New Roman" w:cs="Times New Roman"/>
-          <w:sz w:val="24"/>
-          <w:szCs w:val="24"/>
-        </w:rPr>
-        <w:t>pilkan pesan konfirmasi hapus data</w:t>
-      </w:r>
-      <w:r>
-        <w:rPr>
-          <w:rFonts w:ascii="Times New Roman" w:hAnsi="Times New Roman" w:cs="Times New Roman"/>
-          <w:sz w:val="24"/>
-          <w:szCs w:val="24"/>
-        </w:rPr>
-        <w:t xml:space="preserve">. </w:t>
+        <w:t>use case</w:t>
+      </w:r>
+      <w:r>
+        <w:rPr>
+          <w:rFonts w:ascii="Times New Roman" w:hAnsi="Times New Roman" w:cs="Times New Roman"/>
+          <w:sz w:val="24"/>
+          <w:szCs w:val="24"/>
+        </w:rPr>
+        <w:t xml:space="preserve"> </w:t>
+      </w:r>
+      <w:r>
+        <w:rPr>
+          <w:rFonts w:ascii="Times New Roman" w:hAnsi="Times New Roman" w:cs="Times New Roman"/>
+          <w:sz w:val="24"/>
+          <w:szCs w:val="24"/>
+        </w:rPr>
+        <w:t>hapus</w:t>
+      </w:r>
+      <w:r>
+        <w:rPr>
+          <w:rFonts w:ascii="Times New Roman" w:hAnsi="Times New Roman" w:cs="Times New Roman"/>
+          <w:sz w:val="24"/>
+          <w:szCs w:val="24"/>
+        </w:rPr>
+        <w:t xml:space="preserve"> daftar user, dan </w:t>
       </w:r>
       <w:r>
         <w:rPr>
@@ -20712,15 +21240,31 @@
           <w:sz w:val="24"/>
           <w:szCs w:val="24"/>
         </w:rPr>
-        <w:t xml:space="preserve">Activity diagram </w:t>
-      </w:r>
-      <w:r>
-        <w:rPr>
-          <w:rFonts w:ascii="Times New Roman" w:hAnsi="Times New Roman" w:cs="Times New Roman"/>
-          <w:sz w:val="24"/>
-          <w:szCs w:val="24"/>
-        </w:rPr>
-        <w:t xml:space="preserve">pada </w:t>
+        <w:t>use case</w:t>
+      </w:r>
+      <w:r>
+        <w:rPr>
+          <w:rFonts w:ascii="Times New Roman" w:hAnsi="Times New Roman" w:cs="Times New Roman"/>
+          <w:sz w:val="24"/>
+          <w:szCs w:val="24"/>
+        </w:rPr>
+        <w:t xml:space="preserve"> </w:t>
+      </w:r>
+      <w:r>
+        <w:rPr>
+          <w:rFonts w:ascii="Times New Roman" w:hAnsi="Times New Roman" w:cs="Times New Roman"/>
+          <w:sz w:val="24"/>
+          <w:szCs w:val="24"/>
+        </w:rPr>
+        <w:t>hapus</w:t>
+      </w:r>
+      <w:r>
+        <w:rPr>
+          <w:rFonts w:ascii="Times New Roman" w:hAnsi="Times New Roman" w:cs="Times New Roman"/>
+          <w:sz w:val="24"/>
+          <w:szCs w:val="24"/>
+        </w:rPr>
+        <w:t xml:space="preserve"> daftar instansi memiliki karakteristik yang sama dengan </w:t>
       </w:r>
       <w:r>
         <w:rPr>
@@ -20729,7 +21273,32 @@
           <w:sz w:val="24"/>
           <w:szCs w:val="24"/>
         </w:rPr>
-        <w:t>use case</w:t>
+        <w:t xml:space="preserve">activity diagram </w:t>
+      </w:r>
+      <w:r>
+        <w:rPr>
+          <w:rFonts w:ascii="Times New Roman" w:hAnsi="Times New Roman" w:cs="Times New Roman"/>
+          <w:sz w:val="24"/>
+          <w:szCs w:val="24"/>
+        </w:rPr>
+        <w:t>hapus</w:t>
+      </w:r>
+      <w:r>
+        <w:rPr>
+          <w:rFonts w:ascii="Times New Roman" w:hAnsi="Times New Roman" w:cs="Times New Roman"/>
+          <w:sz w:val="24"/>
+          <w:szCs w:val="24"/>
+        </w:rPr>
+        <w:t xml:space="preserve"> daftar kerusakan. Sehingga hanya dibuat satu buah </w:t>
+      </w:r>
+      <w:r>
+        <w:rPr>
+          <w:rFonts w:ascii="Times New Roman" w:hAnsi="Times New Roman" w:cs="Times New Roman"/>
+          <w:i/>
+          <w:sz w:val="24"/>
+          <w:szCs w:val="24"/>
+        </w:rPr>
+        <w:t>activity diagram</w:t>
       </w:r>
       <w:r>
         <w:rPr>
@@ -20747,165 +21316,6 @@
         </w:rPr>
         <w:t>hapus</w:t>
       </w:r>
-      <w:r>
-        <w:rPr>
-          <w:rFonts w:ascii="Times New Roman" w:hAnsi="Times New Roman" w:cs="Times New Roman"/>
-          <w:sz w:val="24"/>
-          <w:szCs w:val="24"/>
-        </w:rPr>
-        <w:t xml:space="preserve"> list solusi, </w:t>
-      </w:r>
-      <w:r>
-        <w:rPr>
-          <w:rFonts w:ascii="Times New Roman" w:hAnsi="Times New Roman" w:cs="Times New Roman"/>
-          <w:i/>
-          <w:sz w:val="24"/>
-          <w:szCs w:val="24"/>
-        </w:rPr>
-        <w:t>use case</w:t>
-      </w:r>
-      <w:r>
-        <w:rPr>
-          <w:rFonts w:ascii="Times New Roman" w:hAnsi="Times New Roman" w:cs="Times New Roman"/>
-          <w:sz w:val="24"/>
-          <w:szCs w:val="24"/>
-        </w:rPr>
-        <w:t xml:space="preserve"> </w:t>
-      </w:r>
-      <w:r>
-        <w:rPr>
-          <w:rFonts w:ascii="Times New Roman" w:hAnsi="Times New Roman" w:cs="Times New Roman"/>
-          <w:sz w:val="24"/>
-          <w:szCs w:val="24"/>
-        </w:rPr>
-        <w:t>hapus</w:t>
-      </w:r>
-      <w:r>
-        <w:rPr>
-          <w:rFonts w:ascii="Times New Roman" w:hAnsi="Times New Roman" w:cs="Times New Roman"/>
-          <w:sz w:val="24"/>
-          <w:szCs w:val="24"/>
-        </w:rPr>
-        <w:t xml:space="preserve"> data pengaduan, </w:t>
-      </w:r>
-      <w:r>
-        <w:rPr>
-          <w:rFonts w:ascii="Times New Roman" w:hAnsi="Times New Roman" w:cs="Times New Roman"/>
-          <w:i/>
-          <w:sz w:val="24"/>
-          <w:szCs w:val="24"/>
-        </w:rPr>
-        <w:t>use case</w:t>
-      </w:r>
-      <w:r>
-        <w:rPr>
-          <w:rFonts w:ascii="Times New Roman" w:hAnsi="Times New Roman" w:cs="Times New Roman"/>
-          <w:sz w:val="24"/>
-          <w:szCs w:val="24"/>
-        </w:rPr>
-        <w:t xml:space="preserve"> </w:t>
-      </w:r>
-      <w:r>
-        <w:rPr>
-          <w:rFonts w:ascii="Times New Roman" w:hAnsi="Times New Roman" w:cs="Times New Roman"/>
-          <w:sz w:val="24"/>
-          <w:szCs w:val="24"/>
-        </w:rPr>
-        <w:t>hapus</w:t>
-      </w:r>
-      <w:r>
-        <w:rPr>
-          <w:rFonts w:ascii="Times New Roman" w:hAnsi="Times New Roman" w:cs="Times New Roman"/>
-          <w:sz w:val="24"/>
-          <w:szCs w:val="24"/>
-        </w:rPr>
-        <w:t xml:space="preserve"> daftar user, dan </w:t>
-      </w:r>
-      <w:r>
-        <w:rPr>
-          <w:rFonts w:ascii="Times New Roman" w:hAnsi="Times New Roman" w:cs="Times New Roman"/>
-          <w:i/>
-          <w:sz w:val="24"/>
-          <w:szCs w:val="24"/>
-        </w:rPr>
-        <w:t>use case</w:t>
-      </w:r>
-      <w:r>
-        <w:rPr>
-          <w:rFonts w:ascii="Times New Roman" w:hAnsi="Times New Roman" w:cs="Times New Roman"/>
-          <w:sz w:val="24"/>
-          <w:szCs w:val="24"/>
-        </w:rPr>
-        <w:t xml:space="preserve"> </w:t>
-      </w:r>
-      <w:r>
-        <w:rPr>
-          <w:rFonts w:ascii="Times New Roman" w:hAnsi="Times New Roman" w:cs="Times New Roman"/>
-          <w:sz w:val="24"/>
-          <w:szCs w:val="24"/>
-        </w:rPr>
-        <w:t>hapus</w:t>
-      </w:r>
-      <w:r>
-        <w:rPr>
-          <w:rFonts w:ascii="Times New Roman" w:hAnsi="Times New Roman" w:cs="Times New Roman"/>
-          <w:sz w:val="24"/>
-          <w:szCs w:val="24"/>
-        </w:rPr>
-        <w:t xml:space="preserve"> daftar instansi memiliki karakteristik yang sama dengan </w:t>
-      </w:r>
-      <w:r>
-        <w:rPr>
-          <w:rFonts w:ascii="Times New Roman" w:hAnsi="Times New Roman" w:cs="Times New Roman"/>
-          <w:i/>
-          <w:sz w:val="24"/>
-          <w:szCs w:val="24"/>
-        </w:rPr>
-        <w:t xml:space="preserve">activity diagram </w:t>
-      </w:r>
-      <w:r>
-        <w:rPr>
-          <w:rFonts w:ascii="Times New Roman" w:hAnsi="Times New Roman" w:cs="Times New Roman"/>
-          <w:sz w:val="24"/>
-          <w:szCs w:val="24"/>
-        </w:rPr>
-        <w:t>hapus</w:t>
-      </w:r>
-      <w:r>
-        <w:rPr>
-          <w:rFonts w:ascii="Times New Roman" w:hAnsi="Times New Roman" w:cs="Times New Roman"/>
-          <w:sz w:val="24"/>
-          <w:szCs w:val="24"/>
-        </w:rPr>
-        <w:t xml:space="preserve"> daftar kerusakan. Sehingga hanya dibuat satu buah </w:t>
-      </w:r>
-      <w:r>
-        <w:rPr>
-          <w:rFonts w:ascii="Times New Roman" w:hAnsi="Times New Roman" w:cs="Times New Roman"/>
-          <w:i/>
-          <w:sz w:val="24"/>
-          <w:szCs w:val="24"/>
-        </w:rPr>
-        <w:t>activity diagram</w:t>
-      </w:r>
-      <w:r>
-        <w:rPr>
-          <w:rFonts w:ascii="Times New Roman" w:hAnsi="Times New Roman" w:cs="Times New Roman"/>
-          <w:sz w:val="24"/>
-          <w:szCs w:val="24"/>
-        </w:rPr>
-        <w:t xml:space="preserve"> </w:t>
-      </w:r>
-      <w:r>
-        <w:rPr>
-          <w:rFonts w:ascii="Times New Roman" w:hAnsi="Times New Roman" w:cs="Times New Roman"/>
-          <w:sz w:val="24"/>
-          <w:szCs w:val="24"/>
-        </w:rPr>
-        <w:t>hapus</w:t>
-      </w:r>
-      <w:bookmarkStart w:id="8" w:name="_GoBack"/>
-      <w:bookmarkEnd w:id="8"/>
       <w:r>
         <w:rPr>
           <w:rFonts w:ascii="Times New Roman" w:hAnsi="Times New Roman" w:cs="Times New Roman"/>
@@ -20925,6 +21335,63 @@
           <w:szCs w:val="24"/>
         </w:rPr>
       </w:pPr>
+      <w:r>
+        <w:rPr>
+          <w:rFonts w:ascii="Times New Roman" w:hAnsi="Times New Roman" w:cs="Times New Roman"/>
+          <w:noProof/>
+          <w:sz w:val="24"/>
+          <w:szCs w:val="24"/>
+          <w:lang w:val="en-SG" w:eastAsia="en-SG"/>
+        </w:rPr>
+        <w:drawing>
+          <wp:inline distT="0" distB="0" distL="0" distR="0">
+            <wp:extent cx="4320000" cy="3168544"/>
+            <wp:effectExtent l="0" t="0" r="4445" b="0"/>
+            <wp:docPr id="42" name="Picture 42" descr="C:\Users\Toshiba\Downloads\activity - admin search pengaduan.png"/>
+            <wp:cNvGraphicFramePr>
+              <a:graphicFrameLocks xmlns:a="http://schemas.openxmlformats.org/drawingml/2006/main" noChangeAspect="1"/>
+            </wp:cNvGraphicFramePr>
+            <a:graphic xmlns:a="http://schemas.openxmlformats.org/drawingml/2006/main">
+              <a:graphicData uri="http://schemas.openxmlformats.org/drawingml/2006/picture">
+                <pic:pic xmlns:pic="http://schemas.openxmlformats.org/drawingml/2006/picture">
+                  <pic:nvPicPr>
+                    <pic:cNvPr id="0" name="Picture 14" descr="C:\Users\Toshiba\Downloads\activity - admin search pengaduan.png"/>
+                    <pic:cNvPicPr>
+                      <a:picLocks noChangeAspect="1" noChangeArrowheads="1"/>
+                    </pic:cNvPicPr>
+                  </pic:nvPicPr>
+                  <pic:blipFill>
+                    <a:blip r:embed="rId22">
+                      <a:extLst>
+                        <a:ext uri="{28A0092B-C50C-407E-A947-70E740481C1C}">
+                          <a14:useLocalDpi xmlns:a14="http://schemas.microsoft.com/office/drawing/2010/main" val="0"/>
+                        </a:ext>
+                      </a:extLst>
+                    </a:blip>
+                    <a:srcRect/>
+                    <a:stretch>
+                      <a:fillRect/>
+                    </a:stretch>
+                  </pic:blipFill>
+                  <pic:spPr bwMode="auto">
+                    <a:xfrm>
+                      <a:off x="0" y="0"/>
+                      <a:ext cx="4320000" cy="3168544"/>
+                    </a:xfrm>
+                    <a:prstGeom prst="rect">
+                      <a:avLst/>
+                    </a:prstGeom>
+                    <a:noFill/>
+                    <a:ln>
+                      <a:noFill/>
+                    </a:ln>
+                  </pic:spPr>
+                </pic:pic>
+              </a:graphicData>
+            </a:graphic>
+          </wp:inline>
+        </w:drawing>
+      </w:r>
     </w:p>
     <w:p>
       <w:pPr>
@@ -20998,17 +21465,7 @@
           <w:sz w:val="24"/>
           <w:szCs w:val="24"/>
         </w:rPr>
-        <w:t xml:space="preserve"> </w:t>
-      </w:r>
-      <w:r>
-        <w:rPr>
-          <w:rFonts w:ascii="Times New Roman" w:hAnsi="Times New Roman" w:cs="Times New Roman"/>
-          <w:b/>
-          <w:color w:val="000000" w:themeColor="text1"/>
-          <w:sz w:val="24"/>
-          <w:szCs w:val="24"/>
-        </w:rPr>
-        <w:t>Data Pengaduan</w:t>
+        <w:t xml:space="preserve"> Data Pengaduan</w:t>
       </w:r>
     </w:p>
     <w:p>
@@ -21072,6 +21529,70 @@
         </w:rPr>
         <w:t xml:space="preserve">. </w:t>
       </w:r>
+      <w:r>
+        <w:rPr>
+          <w:rFonts w:ascii="Times New Roman" w:hAnsi="Times New Roman" w:cs="Times New Roman"/>
+          <w:sz w:val="24"/>
+          <w:szCs w:val="24"/>
+        </w:rPr>
+        <w:t>Hal pertama yang dilakukan adalah melalui proses autentikasi</w:t>
+      </w:r>
+      <w:r>
+        <w:rPr>
+          <w:rFonts w:ascii="Times New Roman" w:hAnsi="Times New Roman" w:cs="Times New Roman"/>
+          <w:sz w:val="24"/>
+          <w:szCs w:val="24"/>
+        </w:rPr>
+        <w:t>,</w:t>
+      </w:r>
+      <w:r>
+        <w:rPr>
+          <w:rFonts w:ascii="Times New Roman" w:hAnsi="Times New Roman" w:cs="Times New Roman"/>
+          <w:sz w:val="24"/>
+          <w:szCs w:val="24"/>
+        </w:rPr>
+        <w:t xml:space="preserve"> kemudian database menyeleksi data tabel pengaduan. Sist</w:t>
+      </w:r>
+      <w:r>
+        <w:rPr>
+          <w:rFonts w:ascii="Times New Roman" w:hAnsi="Times New Roman" w:cs="Times New Roman"/>
+          <w:sz w:val="24"/>
+          <w:szCs w:val="24"/>
+        </w:rPr>
+        <w:t>em menampilkan halaman admin</w:t>
+      </w:r>
+      <w:r>
+        <w:rPr>
+          <w:rFonts w:ascii="Times New Roman" w:hAnsi="Times New Roman" w:cs="Times New Roman"/>
+          <w:sz w:val="24"/>
+          <w:szCs w:val="24"/>
+        </w:rPr>
+        <w:t xml:space="preserve">. </w:t>
+      </w:r>
+      <w:r>
+        <w:rPr>
+          <w:rFonts w:ascii="Times New Roman" w:hAnsi="Times New Roman" w:cs="Times New Roman"/>
+          <w:sz w:val="24"/>
+          <w:szCs w:val="24"/>
+        </w:rPr>
+        <w:t>Admin mencari pengaduan dengan mengetikan nama instansi atau nomor surat</w:t>
+      </w:r>
+      <w:r>
+        <w:rPr>
+          <w:rFonts w:ascii="Times New Roman" w:hAnsi="Times New Roman" w:cs="Times New Roman"/>
+          <w:sz w:val="24"/>
+          <w:szCs w:val="24"/>
+        </w:rPr>
+        <w:t>.</w:t>
+      </w:r>
+      <w:r>
+        <w:rPr>
+          <w:rFonts w:ascii="Times New Roman" w:hAnsi="Times New Roman" w:cs="Times New Roman"/>
+          <w:sz w:val="24"/>
+          <w:szCs w:val="24"/>
+        </w:rPr>
+        <w:t xml:space="preserve"> Database menyeleksi data pada tabel pengaduan, setelah itu sistem menampilkan pengaduan yang dicari.</w:t>
+      </w:r>
     </w:p>
     <w:p>
       <w:pPr>
@@ -21083,6 +21604,64 @@
           <w:szCs w:val="24"/>
         </w:rPr>
       </w:pPr>
+      <w:r>
+        <w:rPr>
+          <w:rFonts w:ascii="Times New Roman" w:hAnsi="Times New Roman" w:cs="Times New Roman"/>
+          <w:noProof/>
+          <w:sz w:val="24"/>
+          <w:szCs w:val="24"/>
+          <w:lang w:val="en-SG" w:eastAsia="en-SG"/>
+        </w:rPr>
+        <w:lastRenderedPageBreak/>
+        <w:drawing>
+          <wp:inline distT="0" distB="0" distL="0" distR="0">
+            <wp:extent cx="4320000" cy="2311078"/>
+            <wp:effectExtent l="0" t="0" r="4445" b="0"/>
+            <wp:docPr id="43" name="Picture 43" descr="C:\Users\Toshiba\Downloads\activity - admin kirim pengaduan.png"/>
+            <wp:cNvGraphicFramePr>
+              <a:graphicFrameLocks xmlns:a="http://schemas.openxmlformats.org/drawingml/2006/main" noChangeAspect="1"/>
+            </wp:cNvGraphicFramePr>
+            <a:graphic xmlns:a="http://schemas.openxmlformats.org/drawingml/2006/main">
+              <a:graphicData uri="http://schemas.openxmlformats.org/drawingml/2006/picture">
+                <pic:pic xmlns:pic="http://schemas.openxmlformats.org/drawingml/2006/picture">
+                  <pic:nvPicPr>
+                    <pic:cNvPr id="0" name="Picture 15" descr="C:\Users\Toshiba\Downloads\activity - admin kirim pengaduan.png"/>
+                    <pic:cNvPicPr>
+                      <a:picLocks noChangeAspect="1" noChangeArrowheads="1"/>
+                    </pic:cNvPicPr>
+                  </pic:nvPicPr>
+                  <pic:blipFill>
+                    <a:blip r:embed="rId23">
+                      <a:extLst>
+                        <a:ext uri="{28A0092B-C50C-407E-A947-70E740481C1C}">
+                          <a14:useLocalDpi xmlns:a14="http://schemas.microsoft.com/office/drawing/2010/main" val="0"/>
+                        </a:ext>
+                      </a:extLst>
+                    </a:blip>
+                    <a:srcRect/>
+                    <a:stretch>
+                      <a:fillRect/>
+                    </a:stretch>
+                  </pic:blipFill>
+                  <pic:spPr bwMode="auto">
+                    <a:xfrm>
+                      <a:off x="0" y="0"/>
+                      <a:ext cx="4320000" cy="2311078"/>
+                    </a:xfrm>
+                    <a:prstGeom prst="rect">
+                      <a:avLst/>
+                    </a:prstGeom>
+                    <a:noFill/>
+                    <a:ln>
+                      <a:noFill/>
+                    </a:ln>
+                  </pic:spPr>
+                </pic:pic>
+              </a:graphicData>
+            </a:graphic>
+          </wp:inline>
+        </w:drawing>
+      </w:r>
     </w:p>
     <w:p>
       <w:pPr>
@@ -21145,17 +21724,7 @@
           <w:sz w:val="24"/>
           <w:szCs w:val="24"/>
         </w:rPr>
-        <w:t xml:space="preserve">Kirim Email </w:t>
-      </w:r>
-      <w:r>
-        <w:rPr>
-          <w:rFonts w:ascii="Times New Roman" w:hAnsi="Times New Roman" w:cs="Times New Roman"/>
-          <w:b/>
-          <w:color w:val="000000" w:themeColor="text1"/>
-          <w:sz w:val="24"/>
-          <w:szCs w:val="24"/>
-        </w:rPr>
-        <w:t>Data Pengaduan</w:t>
+        <w:t>Kirim Email Data Pengaduan</w:t>
       </w:r>
     </w:p>
     <w:p>
@@ -21202,6 +21771,30 @@
         </w:rPr>
         <w:t xml:space="preserve">. </w:t>
       </w:r>
+      <w:r>
+        <w:rPr>
+          <w:rFonts w:ascii="Times New Roman" w:hAnsi="Times New Roman" w:cs="Times New Roman"/>
+          <w:sz w:val="24"/>
+          <w:szCs w:val="24"/>
+        </w:rPr>
+        <w:t xml:space="preserve">Hal pertama yang dilakukan adalah proses autentikasi. Kemudian database menyeleksi data pada tabel pengaduan. Sistem menampilkan halaman admin, lalu </w:t>
+      </w:r>
+      <w:r>
+        <w:rPr>
+          <w:rFonts w:ascii="Times New Roman" w:hAnsi="Times New Roman" w:cs="Times New Roman"/>
+          <w:sz w:val="24"/>
+          <w:szCs w:val="24"/>
+        </w:rPr>
+        <w:t>admin</w:t>
+      </w:r>
+      <w:r>
+        <w:rPr>
+          <w:rFonts w:ascii="Times New Roman" w:hAnsi="Times New Roman" w:cs="Times New Roman"/>
+          <w:sz w:val="24"/>
+          <w:szCs w:val="24"/>
+        </w:rPr>
+        <w:t xml:space="preserve"> klik tombol kirim pengaduan.</w:t>
+      </w:r>
     </w:p>
     <w:p>
       <w:pPr>
@@ -21213,6 +21806,63 @@
           <w:szCs w:val="24"/>
         </w:rPr>
       </w:pPr>
+      <w:r>
+        <w:rPr>
+          <w:rFonts w:ascii="Times New Roman" w:hAnsi="Times New Roman" w:cs="Times New Roman"/>
+          <w:noProof/>
+          <w:sz w:val="24"/>
+          <w:szCs w:val="24"/>
+          <w:lang w:val="en-SG" w:eastAsia="en-SG"/>
+        </w:rPr>
+        <w:drawing>
+          <wp:inline distT="0" distB="0" distL="0" distR="0">
+            <wp:extent cx="4320000" cy="2939887"/>
+            <wp:effectExtent l="0" t="0" r="4445" b="0"/>
+            <wp:docPr id="45" name="Picture 45" descr="C:\Users\Toshiba\Downloads\activity - admin lihat profile.png"/>
+            <wp:cNvGraphicFramePr>
+              <a:graphicFrameLocks xmlns:a="http://schemas.openxmlformats.org/drawingml/2006/main" noChangeAspect="1"/>
+            </wp:cNvGraphicFramePr>
+            <a:graphic xmlns:a="http://schemas.openxmlformats.org/drawingml/2006/main">
+              <a:graphicData uri="http://schemas.openxmlformats.org/drawingml/2006/picture">
+                <pic:pic xmlns:pic="http://schemas.openxmlformats.org/drawingml/2006/picture">
+                  <pic:nvPicPr>
+                    <pic:cNvPr id="0" name="Picture 16" descr="C:\Users\Toshiba\Downloads\activity - admin lihat profile.png"/>
+                    <pic:cNvPicPr>
+                      <a:picLocks noChangeAspect="1" noChangeArrowheads="1"/>
+                    </pic:cNvPicPr>
+                  </pic:nvPicPr>
+                  <pic:blipFill>
+                    <a:blip r:embed="rId24">
+                      <a:extLst>
+                        <a:ext uri="{28A0092B-C50C-407E-A947-70E740481C1C}">
+                          <a14:useLocalDpi xmlns:a14="http://schemas.microsoft.com/office/drawing/2010/main" val="0"/>
+                        </a:ext>
+                      </a:extLst>
+                    </a:blip>
+                    <a:srcRect/>
+                    <a:stretch>
+                      <a:fillRect/>
+                    </a:stretch>
+                  </pic:blipFill>
+                  <pic:spPr bwMode="auto">
+                    <a:xfrm>
+                      <a:off x="0" y="0"/>
+                      <a:ext cx="4320000" cy="2939887"/>
+                    </a:xfrm>
+                    <a:prstGeom prst="rect">
+                      <a:avLst/>
+                    </a:prstGeom>
+                    <a:noFill/>
+                    <a:ln>
+                      <a:noFill/>
+                    </a:ln>
+                  </pic:spPr>
+                </pic:pic>
+              </a:graphicData>
+            </a:graphic>
+          </wp:inline>
+        </w:drawing>
+      </w:r>
     </w:p>
     <w:p>
       <w:pPr>
@@ -21322,6 +21972,31 @@
         </w:rPr>
         <w:t>.</w:t>
       </w:r>
+      <w:r>
+        <w:rPr>
+          <w:rFonts w:ascii="Times New Roman" w:hAnsi="Times New Roman" w:cs="Times New Roman"/>
+          <w:sz w:val="24"/>
+          <w:szCs w:val="24"/>
+        </w:rPr>
+        <w:t xml:space="preserve"> Hal pertama yang dilakukan adalah proses autentikasi. Kemudian database menyeleksi data pada tabel pengaduan. Sistem menampilkan halaman </w:t>
+      </w:r>
+      <w:r>
+        <w:rPr>
+          <w:rFonts w:ascii="Times New Roman" w:hAnsi="Times New Roman" w:cs="Times New Roman"/>
+          <w:sz w:val="24"/>
+          <w:szCs w:val="24"/>
+        </w:rPr>
+        <w:lastRenderedPageBreak/>
+        <w:t>admin. Setelah itu admin klik tombol profile pada menu navigasi</w:t>
+      </w:r>
+      <w:r>
+        <w:rPr>
+          <w:rFonts w:ascii="Times New Roman" w:hAnsi="Times New Roman" w:cs="Times New Roman"/>
+          <w:sz w:val="24"/>
+          <w:szCs w:val="24"/>
+        </w:rPr>
+        <w:t>. Sistem menampilkan halaman profile admin.</w:t>
+      </w:r>
     </w:p>
     <w:p>
       <w:pPr>
@@ -21333,6 +22008,63 @@
           <w:szCs w:val="24"/>
         </w:rPr>
       </w:pPr>
+      <w:r>
+        <w:rPr>
+          <w:rFonts w:ascii="Times New Roman" w:hAnsi="Times New Roman" w:cs="Times New Roman"/>
+          <w:noProof/>
+          <w:sz w:val="24"/>
+          <w:szCs w:val="24"/>
+          <w:lang w:val="en-SG" w:eastAsia="en-SG"/>
+        </w:rPr>
+        <w:drawing>
+          <wp:inline distT="0" distB="0" distL="0" distR="0">
+            <wp:extent cx="4320000" cy="5406125"/>
+            <wp:effectExtent l="0" t="0" r="4445" b="4445"/>
+            <wp:docPr id="46" name="Picture 46" descr="C:\Users\Toshiba\Downloads\activity - admin edit profile.png"/>
+            <wp:cNvGraphicFramePr>
+              <a:graphicFrameLocks xmlns:a="http://schemas.openxmlformats.org/drawingml/2006/main" noChangeAspect="1"/>
+            </wp:cNvGraphicFramePr>
+            <a:graphic xmlns:a="http://schemas.openxmlformats.org/drawingml/2006/main">
+              <a:graphicData uri="http://schemas.openxmlformats.org/drawingml/2006/picture">
+                <pic:pic xmlns:pic="http://schemas.openxmlformats.org/drawingml/2006/picture">
+                  <pic:nvPicPr>
+                    <pic:cNvPr id="0" name="Picture 17" descr="C:\Users\Toshiba\Downloads\activity - admin edit profile.png"/>
+                    <pic:cNvPicPr>
+                      <a:picLocks noChangeAspect="1" noChangeArrowheads="1"/>
+                    </pic:cNvPicPr>
+                  </pic:nvPicPr>
+                  <pic:blipFill>
+                    <a:blip r:embed="rId25">
+                      <a:extLst>
+                        <a:ext uri="{28A0092B-C50C-407E-A947-70E740481C1C}">
+                          <a14:useLocalDpi xmlns:a14="http://schemas.microsoft.com/office/drawing/2010/main" val="0"/>
+                        </a:ext>
+                      </a:extLst>
+                    </a:blip>
+                    <a:srcRect/>
+                    <a:stretch>
+                      <a:fillRect/>
+                    </a:stretch>
+                  </pic:blipFill>
+                  <pic:spPr bwMode="auto">
+                    <a:xfrm>
+                      <a:off x="0" y="0"/>
+                      <a:ext cx="4320000" cy="5406125"/>
+                    </a:xfrm>
+                    <a:prstGeom prst="rect">
+                      <a:avLst/>
+                    </a:prstGeom>
+                    <a:noFill/>
+                    <a:ln>
+                      <a:noFill/>
+                    </a:ln>
+                  </pic:spPr>
+                </pic:pic>
+              </a:graphicData>
+            </a:graphic>
+          </wp:inline>
+        </w:drawing>
+      </w:r>
     </w:p>
     <w:p>
       <w:pPr>
@@ -21395,17 +22127,7 @@
           <w:sz w:val="24"/>
           <w:szCs w:val="24"/>
         </w:rPr>
-        <w:t>Mengedit</w:t>
-      </w:r>
-      <w:r>
-        <w:rPr>
-          <w:rFonts w:ascii="Times New Roman" w:hAnsi="Times New Roman" w:cs="Times New Roman"/>
-          <w:b/>
-          <w:color w:val="000000" w:themeColor="text1"/>
-          <w:sz w:val="24"/>
-          <w:szCs w:val="24"/>
-        </w:rPr>
-        <w:t xml:space="preserve"> Profile Admin</w:t>
+        <w:t>Mengedit Profile Admin</w:t>
       </w:r>
     </w:p>
     <w:p>
@@ -21452,6 +22174,86 @@
         </w:rPr>
         <w:t xml:space="preserve">. </w:t>
       </w:r>
+      <w:r>
+        <w:rPr>
+          <w:rFonts w:ascii="Times New Roman" w:hAnsi="Times New Roman" w:cs="Times New Roman"/>
+          <w:sz w:val="24"/>
+          <w:szCs w:val="24"/>
+        </w:rPr>
+        <w:t>Hal pertama yang dilakukan adalah proses autentikasi. Kemudian database menyeleksi data pada tabel pengaduan. Sistem menampilkan halaman admin. Setelah itu admin klik tombol profile pada menu navigasi. Sistem menampilkan halaman profile admin.</w:t>
+      </w:r>
+      <w:r>
+        <w:rPr>
+          <w:rFonts w:ascii="Times New Roman" w:hAnsi="Times New Roman" w:cs="Times New Roman"/>
+          <w:sz w:val="24"/>
+          <w:szCs w:val="24"/>
+        </w:rPr>
+        <w:t xml:space="preserve"> Admin mengedit profile admin, lalu klik tombol submit. Apabila</w:t>
+      </w:r>
+      <w:r>
+        <w:rPr>
+          <w:rFonts w:ascii="Times New Roman" w:hAnsi="Times New Roman" w:cs="Times New Roman"/>
+          <w:sz w:val="24"/>
+          <w:szCs w:val="24"/>
+        </w:rPr>
+        <w:t xml:space="preserve"> data</w:t>
+      </w:r>
+      <w:r>
+        <w:rPr>
+          <w:rFonts w:ascii="Times New Roman" w:hAnsi="Times New Roman" w:cs="Times New Roman"/>
+          <w:sz w:val="24"/>
+          <w:szCs w:val="24"/>
+        </w:rPr>
+        <w:t xml:space="preserve"> tidak sesuai maka </w:t>
+      </w:r>
+      <w:r>
+        <w:rPr>
+          <w:rFonts w:ascii="Times New Roman" w:hAnsi="Times New Roman" w:cs="Times New Roman"/>
+          <w:sz w:val="24"/>
+          <w:szCs w:val="24"/>
+        </w:rPr>
+        <w:t xml:space="preserve">data </w:t>
+      </w:r>
+      <w:r>
+        <w:rPr>
+          <w:rFonts w:ascii="Times New Roman" w:hAnsi="Times New Roman" w:cs="Times New Roman"/>
+          <w:sz w:val="24"/>
+          <w:szCs w:val="24"/>
+        </w:rPr>
+        <w:t xml:space="preserve">tidak disimpan, </w:t>
+      </w:r>
+      <w:r>
+        <w:rPr>
+          <w:rFonts w:ascii="Times New Roman" w:hAnsi="Times New Roman" w:cs="Times New Roman"/>
+          <w:sz w:val="24"/>
+          <w:szCs w:val="24"/>
+        </w:rPr>
+        <w:t>dan bila</w:t>
+      </w:r>
+      <w:r>
+        <w:rPr>
+          <w:rFonts w:ascii="Times New Roman" w:hAnsi="Times New Roman" w:cs="Times New Roman"/>
+          <w:sz w:val="24"/>
+          <w:szCs w:val="24"/>
+        </w:rPr>
+        <w:t xml:space="preserve"> </w:t>
+      </w:r>
+      <w:r>
+        <w:rPr>
+          <w:rFonts w:ascii="Times New Roman" w:hAnsi="Times New Roman" w:cs="Times New Roman"/>
+          <w:sz w:val="24"/>
+          <w:szCs w:val="24"/>
+        </w:rPr>
+        <w:t>data sesuai maka data disimpan</w:t>
+      </w:r>
+      <w:r>
+        <w:rPr>
+          <w:rFonts w:ascii="Times New Roman" w:hAnsi="Times New Roman" w:cs="Times New Roman"/>
+          <w:sz w:val="24"/>
+          <w:szCs w:val="24"/>
+        </w:rPr>
+        <w:t>. Kemudian sistem menampilkan halaman profile admin.</w:t>
+      </w:r>
     </w:p>
     <w:p>
       <w:pPr>
@@ -21463,6 +22265,64 @@
           <w:szCs w:val="24"/>
         </w:rPr>
       </w:pPr>
+      <w:r>
+        <w:rPr>
+          <w:rFonts w:ascii="Times New Roman" w:hAnsi="Times New Roman" w:cs="Times New Roman"/>
+          <w:noProof/>
+          <w:sz w:val="24"/>
+          <w:szCs w:val="24"/>
+          <w:lang w:val="en-SG" w:eastAsia="en-SG"/>
+        </w:rPr>
+        <w:lastRenderedPageBreak/>
+        <w:drawing>
+          <wp:inline distT="0" distB="0" distL="0" distR="0">
+            <wp:extent cx="4320000" cy="3977013"/>
+            <wp:effectExtent l="0" t="0" r="4445" b="4445"/>
+            <wp:docPr id="47" name="Picture 47" descr="C:\Users\Toshiba\Downloads\activity - cetak pengaduan.png"/>
+            <wp:cNvGraphicFramePr>
+              <a:graphicFrameLocks xmlns:a="http://schemas.openxmlformats.org/drawingml/2006/main" noChangeAspect="1"/>
+            </wp:cNvGraphicFramePr>
+            <a:graphic xmlns:a="http://schemas.openxmlformats.org/drawingml/2006/main">
+              <a:graphicData uri="http://schemas.openxmlformats.org/drawingml/2006/picture">
+                <pic:pic xmlns:pic="http://schemas.openxmlformats.org/drawingml/2006/picture">
+                  <pic:nvPicPr>
+                    <pic:cNvPr id="0" name="Picture 18" descr="C:\Users\Toshiba\Downloads\activity - cetak pengaduan.png"/>
+                    <pic:cNvPicPr>
+                      <a:picLocks noChangeAspect="1" noChangeArrowheads="1"/>
+                    </pic:cNvPicPr>
+                  </pic:nvPicPr>
+                  <pic:blipFill>
+                    <a:blip r:embed="rId26">
+                      <a:extLst>
+                        <a:ext uri="{28A0092B-C50C-407E-A947-70E740481C1C}">
+                          <a14:useLocalDpi xmlns:a14="http://schemas.microsoft.com/office/drawing/2010/main" val="0"/>
+                        </a:ext>
+                      </a:extLst>
+                    </a:blip>
+                    <a:srcRect/>
+                    <a:stretch>
+                      <a:fillRect/>
+                    </a:stretch>
+                  </pic:blipFill>
+                  <pic:spPr bwMode="auto">
+                    <a:xfrm>
+                      <a:off x="0" y="0"/>
+                      <a:ext cx="4320000" cy="3977013"/>
+                    </a:xfrm>
+                    <a:prstGeom prst="rect">
+                      <a:avLst/>
+                    </a:prstGeom>
+                    <a:noFill/>
+                    <a:ln>
+                      <a:noFill/>
+                    </a:ln>
+                  </pic:spPr>
+                </pic:pic>
+              </a:graphicData>
+            </a:graphic>
+          </wp:inline>
+        </w:drawing>
+      </w:r>
     </w:p>
     <w:p>
       <w:pPr>
@@ -21546,7 +22406,6 @@
           <w:sz w:val="24"/>
           <w:szCs w:val="24"/>
         </w:rPr>
-        <w:lastRenderedPageBreak/>
         <w:t>Gambar x.x</w:t>
       </w:r>
       <w:r>
@@ -21572,6 +22431,54 @@
           <w:szCs w:val="24"/>
         </w:rPr>
         <w:t xml:space="preserve">. </w:t>
+      </w:r>
+      <w:r>
+        <w:rPr>
+          <w:rFonts w:ascii="Times New Roman" w:hAnsi="Times New Roman" w:cs="Times New Roman"/>
+          <w:sz w:val="24"/>
+          <w:szCs w:val="24"/>
+        </w:rPr>
+        <w:t xml:space="preserve">Hal pertama yang dilakukan adalah proses autentikasi, kemudian database menyeleksi data pada tabel pengaduan. Sistem menampilkan halaman </w:t>
+      </w:r>
+      <w:r>
+        <w:rPr>
+          <w:rFonts w:ascii="Times New Roman" w:hAnsi="Times New Roman" w:cs="Times New Roman"/>
+          <w:sz w:val="24"/>
+          <w:szCs w:val="24"/>
+        </w:rPr>
+        <w:t>kepala dinas</w:t>
+      </w:r>
+      <w:r>
+        <w:rPr>
+          <w:rFonts w:ascii="Times New Roman" w:hAnsi="Times New Roman" w:cs="Times New Roman"/>
+          <w:sz w:val="24"/>
+          <w:szCs w:val="24"/>
+        </w:rPr>
+        <w:t>.</w:t>
+      </w:r>
+      <w:r>
+        <w:rPr>
+          <w:rFonts w:ascii="Times New Roman" w:hAnsi="Times New Roman" w:cs="Times New Roman"/>
+          <w:sz w:val="24"/>
+          <w:szCs w:val="24"/>
+        </w:rPr>
+        <w:t xml:space="preserve"> Kepala dinas memilih bulan dan tahun</w:t>
+      </w:r>
+      <w:r>
+        <w:rPr>
+          <w:rFonts w:ascii="Times New Roman" w:hAnsi="Times New Roman" w:cs="Times New Roman"/>
+          <w:sz w:val="24"/>
+          <w:szCs w:val="24"/>
+        </w:rPr>
+        <w:t xml:space="preserve"> </w:t>
+      </w:r>
+      <w:r>
+        <w:rPr>
+          <w:rFonts w:ascii="Times New Roman" w:hAnsi="Times New Roman" w:cs="Times New Roman"/>
+          <w:sz w:val="24"/>
+          <w:szCs w:val="24"/>
+        </w:rPr>
+        <w:t>pada menu yang disediakan, lalu klik tombol refresh pada sistem. Setelah itu kepala dinas klik tombol cetak pengaduan. Kemudian sistem menampilkan halaman untuk mencetak pengaduan.</w:t>
       </w:r>
     </w:p>
     <w:p>
@@ -21584,6 +22491,64 @@
           <w:szCs w:val="24"/>
         </w:rPr>
       </w:pPr>
+      <w:r>
+        <w:rPr>
+          <w:rFonts w:ascii="Times New Roman" w:hAnsi="Times New Roman" w:cs="Times New Roman"/>
+          <w:noProof/>
+          <w:sz w:val="24"/>
+          <w:szCs w:val="24"/>
+          <w:lang w:val="en-SG" w:eastAsia="en-SG"/>
+        </w:rPr>
+        <w:lastRenderedPageBreak/>
+        <w:drawing>
+          <wp:inline distT="0" distB="0" distL="0" distR="0">
+            <wp:extent cx="4320000" cy="3054216"/>
+            <wp:effectExtent l="0" t="0" r="4445" b="0"/>
+            <wp:docPr id="48" name="Picture 48" descr="C:\Users\Toshiba\Downloads\activity - lihat grafik.png"/>
+            <wp:cNvGraphicFramePr>
+              <a:graphicFrameLocks xmlns:a="http://schemas.openxmlformats.org/drawingml/2006/main" noChangeAspect="1"/>
+            </wp:cNvGraphicFramePr>
+            <a:graphic xmlns:a="http://schemas.openxmlformats.org/drawingml/2006/main">
+              <a:graphicData uri="http://schemas.openxmlformats.org/drawingml/2006/picture">
+                <pic:pic xmlns:pic="http://schemas.openxmlformats.org/drawingml/2006/picture">
+                  <pic:nvPicPr>
+                    <pic:cNvPr id="0" name="Picture 19" descr="C:\Users\Toshiba\Downloads\activity - lihat grafik.png"/>
+                    <pic:cNvPicPr>
+                      <a:picLocks noChangeAspect="1" noChangeArrowheads="1"/>
+                    </pic:cNvPicPr>
+                  </pic:nvPicPr>
+                  <pic:blipFill>
+                    <a:blip r:embed="rId27">
+                      <a:extLst>
+                        <a:ext uri="{28A0092B-C50C-407E-A947-70E740481C1C}">
+                          <a14:useLocalDpi xmlns:a14="http://schemas.microsoft.com/office/drawing/2010/main" val="0"/>
+                        </a:ext>
+                      </a:extLst>
+                    </a:blip>
+                    <a:srcRect/>
+                    <a:stretch>
+                      <a:fillRect/>
+                    </a:stretch>
+                  </pic:blipFill>
+                  <pic:spPr bwMode="auto">
+                    <a:xfrm>
+                      <a:off x="0" y="0"/>
+                      <a:ext cx="4320000" cy="3054216"/>
+                    </a:xfrm>
+                    <a:prstGeom prst="rect">
+                      <a:avLst/>
+                    </a:prstGeom>
+                    <a:noFill/>
+                    <a:ln>
+                      <a:noFill/>
+                    </a:ln>
+                  </pic:spPr>
+                </pic:pic>
+              </a:graphicData>
+            </a:graphic>
+          </wp:inline>
+        </w:drawing>
+      </w:r>
     </w:p>
     <w:p>
       <w:pPr>
@@ -21692,6 +22657,14 @@
           <w:szCs w:val="24"/>
         </w:rPr>
         <w:t xml:space="preserve">. </w:t>
+      </w:r>
+      <w:r>
+        <w:rPr>
+          <w:rFonts w:ascii="Times New Roman" w:hAnsi="Times New Roman" w:cs="Times New Roman"/>
+          <w:sz w:val="24"/>
+          <w:szCs w:val="24"/>
+        </w:rPr>
+        <w:t>Hal pertama yang dilakukan adalah proses autentikasi, kemudian database meyeleksi data pada tabel pengaduan. Sistem menampilkan halaman admin. Kepala dinas memilih bulan dan tahun pada menu yang disediakan. Kemudian kepala dinas klik tombol refresh pada sisem. Sistem menampilkan grafik pengaduan.</w:t>
       </w:r>
     </w:p>
     <w:p>
@@ -21726,6 +22699,119 @@
           <w:color w:val="000000" w:themeColor="text1"/>
           <w:lang w:eastAsia="en-US"/>
         </w:rPr>
+        <w:lastRenderedPageBreak/>
+        <w:t>Class Diagram</w:t>
+      </w:r>
+    </w:p>
+    <w:p>
+      <w:pPr>
+        <w:spacing w:line="360" w:lineRule="auto"/>
+        <w:jc w:val="center"/>
+        <w:rPr>
+          <w:rFonts w:ascii="Times New Roman" w:hAnsi="Times New Roman" w:cs="Times New Roman"/>
+          <w:sz w:val="24"/>
+          <w:szCs w:val="24"/>
+        </w:rPr>
+      </w:pPr>
+      <w:r>
+        <w:rPr>
+          <w:rFonts w:ascii="Times New Roman" w:hAnsi="Times New Roman" w:cs="Times New Roman"/>
+          <w:noProof/>
+          <w:sz w:val="24"/>
+          <w:szCs w:val="24"/>
+          <w:lang w:val="en-SG" w:eastAsia="en-SG"/>
+        </w:rPr>
+        <w:drawing>
+          <wp:inline distT="0" distB="0" distL="0" distR="0">
+            <wp:extent cx="5038725" cy="6734175"/>
+            <wp:effectExtent l="0" t="0" r="9525" b="9525"/>
+            <wp:docPr id="50" name="Picture 50" descr="C:\Users\Toshiba\Downloads\class diagram.png"/>
+            <wp:cNvGraphicFramePr>
+              <a:graphicFrameLocks xmlns:a="http://schemas.openxmlformats.org/drawingml/2006/main" noChangeAspect="1"/>
+            </wp:cNvGraphicFramePr>
+            <a:graphic xmlns:a="http://schemas.openxmlformats.org/drawingml/2006/main">
+              <a:graphicData uri="http://schemas.openxmlformats.org/drawingml/2006/picture">
+                <pic:pic xmlns:pic="http://schemas.openxmlformats.org/drawingml/2006/picture">
+                  <pic:nvPicPr>
+                    <pic:cNvPr id="0" name="Picture 21" descr="C:\Users\Toshiba\Downloads\class diagram.png"/>
+                    <pic:cNvPicPr>
+                      <a:picLocks noChangeAspect="1" noChangeArrowheads="1"/>
+                    </pic:cNvPicPr>
+                  </pic:nvPicPr>
+                  <pic:blipFill>
+                    <a:blip r:embed="rId28">
+                      <a:extLst>
+                        <a:ext uri="{28A0092B-C50C-407E-A947-70E740481C1C}">
+                          <a14:useLocalDpi xmlns:a14="http://schemas.microsoft.com/office/drawing/2010/main" val="0"/>
+                        </a:ext>
+                      </a:extLst>
+                    </a:blip>
+                    <a:srcRect/>
+                    <a:stretch>
+                      <a:fillRect/>
+                    </a:stretch>
+                  </pic:blipFill>
+                  <pic:spPr bwMode="auto">
+                    <a:xfrm>
+                      <a:off x="0" y="0"/>
+                      <a:ext cx="5038725" cy="6734175"/>
+                    </a:xfrm>
+                    <a:prstGeom prst="rect">
+                      <a:avLst/>
+                    </a:prstGeom>
+                    <a:noFill/>
+                    <a:ln>
+                      <a:noFill/>
+                    </a:ln>
+                  </pic:spPr>
+                </pic:pic>
+              </a:graphicData>
+            </a:graphic>
+          </wp:inline>
+        </w:drawing>
+      </w:r>
+    </w:p>
+    <w:p>
+      <w:pPr>
+        <w:spacing w:line="360" w:lineRule="auto"/>
+        <w:jc w:val="center"/>
+        <w:rPr>
+          <w:rFonts w:ascii="Times New Roman" w:hAnsi="Times New Roman" w:cs="Times New Roman"/>
+          <w:b/>
+          <w:color w:val="000000" w:themeColor="text1"/>
+          <w:sz w:val="24"/>
+          <w:szCs w:val="24"/>
+        </w:rPr>
+      </w:pPr>
+      <w:r>
+        <w:rPr>
+          <w:rFonts w:ascii="Times New Roman" w:hAnsi="Times New Roman" w:cs="Times New Roman"/>
+          <w:b/>
+          <w:color w:val="FF0000"/>
+          <w:sz w:val="24"/>
+          <w:szCs w:val="24"/>
+        </w:rPr>
+        <w:t>Gambar x.x</w:t>
+      </w:r>
+      <w:r>
+        <w:rPr>
+          <w:rFonts w:ascii="Times New Roman" w:hAnsi="Times New Roman" w:cs="Times New Roman"/>
+          <w:b/>
+          <w:color w:val="000000" w:themeColor="text1"/>
+          <w:sz w:val="24"/>
+          <w:szCs w:val="24"/>
+        </w:rPr>
+        <w:t xml:space="preserve"> </w:t>
+      </w:r>
+      <w:r>
+        <w:rPr>
+          <w:rFonts w:ascii="Times New Roman" w:hAnsi="Times New Roman" w:cs="Times New Roman"/>
+          <w:b/>
+          <w:i/>
+          <w:color w:val="000000" w:themeColor="text1"/>
+          <w:sz w:val="24"/>
+          <w:szCs w:val="24"/>
+        </w:rPr>
         <w:t>Class Diagram</w:t>
       </w:r>
     </w:p>
@@ -21733,20 +22819,1863 @@
       <w:pPr>
         <w:spacing w:line="360" w:lineRule="auto"/>
         <w:ind w:firstLine="709"/>
-        <w:rPr>
-          <w:rFonts w:ascii="Times New Roman" w:hAnsi="Times New Roman" w:cs="Times New Roman"/>
-          <w:sz w:val="24"/>
-          <w:szCs w:val="24"/>
-        </w:rPr>
-      </w:pPr>
-      <w:r>
-        <w:rPr>
-          <w:rFonts w:ascii="Times New Roman" w:hAnsi="Times New Roman" w:cs="Times New Roman"/>
-          <w:sz w:val="24"/>
-          <w:szCs w:val="24"/>
-        </w:rPr>
-        <w:t>…………………………………………………………………………………………………………</w:t>
-      </w:r>
+        <w:jc w:val="both"/>
+        <w:rPr>
+          <w:rFonts w:ascii="Times New Roman" w:hAnsi="Times New Roman" w:cs="Times New Roman"/>
+          <w:color w:val="FF0000"/>
+          <w:sz w:val="24"/>
+          <w:szCs w:val="24"/>
+        </w:rPr>
+      </w:pPr>
+      <w:r>
+        <w:rPr>
+          <w:rFonts w:ascii="Times New Roman" w:hAnsi="Times New Roman" w:cs="Times New Roman"/>
+          <w:color w:val="FF0000"/>
+          <w:sz w:val="24"/>
+          <w:szCs w:val="24"/>
+        </w:rPr>
+        <w:t>Gambar</w:t>
+      </w:r>
+      <w:r>
+        <w:rPr>
+          <w:rFonts w:ascii="Times New Roman" w:hAnsi="Times New Roman" w:cs="Times New Roman"/>
+          <w:b/>
+          <w:color w:val="FF0000"/>
+          <w:sz w:val="24"/>
+          <w:szCs w:val="24"/>
+        </w:rPr>
+        <w:t xml:space="preserve"> </w:t>
+      </w:r>
+      <w:r>
+        <w:rPr>
+          <w:rFonts w:ascii="Times New Roman" w:hAnsi="Times New Roman" w:cs="Times New Roman"/>
+          <w:color w:val="FF0000"/>
+          <w:sz w:val="24"/>
+          <w:szCs w:val="24"/>
+        </w:rPr>
+        <w:t>x.x</w:t>
+      </w:r>
+      <w:r>
+        <w:rPr>
+          <w:rFonts w:ascii="Times New Roman" w:hAnsi="Times New Roman" w:cs="Times New Roman"/>
+          <w:b/>
+          <w:color w:val="000000" w:themeColor="text1"/>
+          <w:sz w:val="24"/>
+          <w:szCs w:val="24"/>
+        </w:rPr>
+        <w:t xml:space="preserve"> </w:t>
+      </w:r>
+      <w:r>
+        <w:rPr>
+          <w:rFonts w:ascii="Times New Roman" w:hAnsi="Times New Roman" w:cs="Times New Roman"/>
+          <w:color w:val="000000" w:themeColor="text1"/>
+          <w:sz w:val="24"/>
+          <w:szCs w:val="24"/>
+        </w:rPr>
+        <w:t>M</w:t>
+      </w:r>
+      <w:r>
+        <w:rPr>
+          <w:rFonts w:ascii="Times New Roman" w:hAnsi="Times New Roman" w:cs="Times New Roman"/>
+          <w:color w:val="000000" w:themeColor="text1"/>
+          <w:sz w:val="24"/>
+          <w:szCs w:val="24"/>
+        </w:rPr>
+        <w:t xml:space="preserve">erupakan rancangan dari sistem pengaduan dalam bentuk </w:t>
+      </w:r>
+      <w:r>
+        <w:rPr>
+          <w:rFonts w:ascii="Times New Roman" w:hAnsi="Times New Roman" w:cs="Times New Roman"/>
+          <w:i/>
+          <w:color w:val="000000" w:themeColor="text1"/>
+          <w:sz w:val="24"/>
+          <w:szCs w:val="24"/>
+        </w:rPr>
+        <w:t xml:space="preserve">class diagram. </w:t>
+      </w:r>
+      <w:r>
+        <w:rPr>
+          <w:rFonts w:ascii="Times New Roman" w:hAnsi="Times New Roman" w:cs="Times New Roman"/>
+          <w:sz w:val="24"/>
+          <w:szCs w:val="24"/>
+        </w:rPr>
+        <w:t xml:space="preserve"> </w:t>
+      </w:r>
+      <w:r>
+        <w:rPr>
+          <w:rFonts w:ascii="Times New Roman" w:hAnsi="Times New Roman" w:cs="Times New Roman"/>
+          <w:sz w:val="24"/>
+          <w:szCs w:val="24"/>
+        </w:rPr>
+        <w:t xml:space="preserve">Diagram ini dibangun berdasarkan definisi dari </w:t>
+      </w:r>
+      <w:r>
+        <w:rPr>
+          <w:rFonts w:ascii="Times New Roman" w:hAnsi="Times New Roman" w:cs="Times New Roman"/>
+          <w:i/>
+          <w:sz w:val="24"/>
+          <w:szCs w:val="24"/>
+        </w:rPr>
+        <w:t xml:space="preserve">use case diagram, </w:t>
+      </w:r>
+      <w:r>
+        <w:rPr>
+          <w:rFonts w:ascii="Times New Roman" w:hAnsi="Times New Roman" w:cs="Times New Roman"/>
+          <w:sz w:val="24"/>
+          <w:szCs w:val="24"/>
+        </w:rPr>
+        <w:t xml:space="preserve">dimana masing-masing fungsi pada tiap kelas dibuat untuk memenuhi kebutuhan </w:t>
+      </w:r>
+      <w:r>
+        <w:rPr>
+          <w:rFonts w:ascii="Times New Roman" w:hAnsi="Times New Roman" w:cs="Times New Roman"/>
+          <w:sz w:val="24"/>
+          <w:szCs w:val="24"/>
+        </w:rPr>
+        <w:lastRenderedPageBreak/>
+        <w:t xml:space="preserve">proses yang terdapat pada </w:t>
+      </w:r>
+      <w:r>
+        <w:rPr>
+          <w:rFonts w:ascii="Times New Roman" w:hAnsi="Times New Roman" w:cs="Times New Roman"/>
+          <w:i/>
+          <w:sz w:val="24"/>
+          <w:szCs w:val="24"/>
+        </w:rPr>
+        <w:t>Use Case.</w:t>
+      </w:r>
+      <w:r>
+        <w:rPr>
+          <w:rFonts w:ascii="Times New Roman" w:hAnsi="Times New Roman" w:cs="Times New Roman"/>
+          <w:i/>
+          <w:sz w:val="24"/>
+          <w:szCs w:val="24"/>
+        </w:rPr>
+        <w:t xml:space="preserve"> </w:t>
+      </w:r>
+      <w:r>
+        <w:rPr>
+          <w:rFonts w:ascii="Times New Roman" w:hAnsi="Times New Roman" w:cs="Times New Roman"/>
+          <w:sz w:val="24"/>
+          <w:szCs w:val="24"/>
+        </w:rPr>
+        <w:t xml:space="preserve">Penjelasan class diagram dijelaskan pada </w:t>
+      </w:r>
+      <w:r>
+        <w:rPr>
+          <w:rFonts w:ascii="Times New Roman" w:hAnsi="Times New Roman" w:cs="Times New Roman"/>
+          <w:color w:val="FF0000"/>
+          <w:sz w:val="24"/>
+          <w:szCs w:val="24"/>
+        </w:rPr>
+        <w:t>Tabel</w:t>
+      </w:r>
+      <w:r>
+        <w:rPr>
+          <w:rFonts w:ascii="Times New Roman" w:hAnsi="Times New Roman" w:cs="Times New Roman"/>
+          <w:color w:val="FF0000"/>
+          <w:sz w:val="24"/>
+          <w:szCs w:val="24"/>
+        </w:rPr>
+        <w:t xml:space="preserve"> x.x</w:t>
+      </w:r>
+      <w:r>
+        <w:rPr>
+          <w:rFonts w:ascii="Times New Roman" w:hAnsi="Times New Roman" w:cs="Times New Roman"/>
+          <w:color w:val="FF0000"/>
+          <w:sz w:val="24"/>
+          <w:szCs w:val="24"/>
+        </w:rPr>
+        <w:t>.</w:t>
+      </w:r>
+    </w:p>
+    <w:tbl>
+      <w:tblPr>
+        <w:tblStyle w:val="TableGrid"/>
+        <w:tblW w:w="0" w:type="auto"/>
+        <w:tblLook w:val="04A0" w:firstRow="1" w:lastRow="0" w:firstColumn="1" w:lastColumn="0" w:noHBand="0" w:noVBand="1"/>
+      </w:tblPr>
+      <w:tblGrid>
+        <w:gridCol w:w="2263"/>
+        <w:gridCol w:w="3021"/>
+        <w:gridCol w:w="2643"/>
+      </w:tblGrid>
+      <w:tr>
+        <w:tc>
+          <w:tcPr>
+            <w:tcW w:w="2263" w:type="dxa"/>
+          </w:tcPr>
+          <w:p>
+            <w:pPr>
+              <w:spacing w:after="0" w:line="360" w:lineRule="auto"/>
+              <w:jc w:val="center"/>
+              <w:rPr>
+                <w:rFonts w:ascii="Times New Roman" w:hAnsi="Times New Roman"/>
+                <w:b/>
+                <w:sz w:val="24"/>
+                <w:szCs w:val="24"/>
+              </w:rPr>
+            </w:pPr>
+            <w:r>
+              <w:rPr>
+                <w:rFonts w:ascii="Times New Roman" w:hAnsi="Times New Roman"/>
+                <w:b/>
+                <w:sz w:val="24"/>
+                <w:szCs w:val="24"/>
+              </w:rPr>
+              <w:t>Kelas</w:t>
+            </w:r>
+          </w:p>
+        </w:tc>
+        <w:tc>
+          <w:tcPr>
+            <w:tcW w:w="3021" w:type="dxa"/>
+          </w:tcPr>
+          <w:p>
+            <w:pPr>
+              <w:spacing w:after="0" w:line="360" w:lineRule="auto"/>
+              <w:jc w:val="center"/>
+              <w:rPr>
+                <w:rFonts w:ascii="Times New Roman" w:hAnsi="Times New Roman"/>
+                <w:b/>
+                <w:i/>
+                <w:sz w:val="24"/>
+                <w:szCs w:val="24"/>
+              </w:rPr>
+            </w:pPr>
+            <w:r>
+              <w:rPr>
+                <w:rFonts w:ascii="Times New Roman" w:hAnsi="Times New Roman"/>
+                <w:b/>
+                <w:i/>
+                <w:sz w:val="24"/>
+                <w:szCs w:val="24"/>
+              </w:rPr>
+              <w:t>Use Case</w:t>
+            </w:r>
+          </w:p>
+        </w:tc>
+        <w:tc>
+          <w:tcPr>
+            <w:tcW w:w="2643" w:type="dxa"/>
+          </w:tcPr>
+          <w:p>
+            <w:pPr>
+              <w:spacing w:after="0" w:line="360" w:lineRule="auto"/>
+              <w:jc w:val="center"/>
+              <w:rPr>
+                <w:rFonts w:ascii="Times New Roman" w:hAnsi="Times New Roman"/>
+                <w:b/>
+                <w:sz w:val="24"/>
+                <w:szCs w:val="24"/>
+              </w:rPr>
+            </w:pPr>
+            <w:r>
+              <w:rPr>
+                <w:rFonts w:ascii="Times New Roman" w:hAnsi="Times New Roman"/>
+                <w:b/>
+                <w:sz w:val="24"/>
+                <w:szCs w:val="24"/>
+              </w:rPr>
+              <w:t>Fungsi</w:t>
+            </w:r>
+          </w:p>
+        </w:tc>
+      </w:tr>
+      <w:tr>
+        <w:tc>
+          <w:tcPr>
+            <w:tcW w:w="2263" w:type="dxa"/>
+            <w:vMerge w:val="restart"/>
+          </w:tcPr>
+          <w:p>
+            <w:pPr>
+              <w:spacing w:after="0" w:line="360" w:lineRule="auto"/>
+              <w:jc w:val="both"/>
+              <w:rPr>
+                <w:rFonts w:ascii="Times New Roman" w:hAnsi="Times New Roman"/>
+                <w:sz w:val="24"/>
+                <w:szCs w:val="24"/>
+              </w:rPr>
+            </w:pPr>
+            <w:r>
+              <w:rPr>
+                <w:rFonts w:ascii="Times New Roman" w:hAnsi="Times New Roman"/>
+                <w:sz w:val="24"/>
+                <w:szCs w:val="24"/>
+              </w:rPr>
+              <w:t>AdminPengaduan</w:t>
+            </w:r>
+          </w:p>
+        </w:tc>
+        <w:tc>
+          <w:tcPr>
+            <w:tcW w:w="3021" w:type="dxa"/>
+          </w:tcPr>
+          <w:p>
+            <w:pPr>
+              <w:spacing w:after="0" w:line="360" w:lineRule="auto"/>
+              <w:rPr>
+                <w:rFonts w:ascii="Times New Roman" w:hAnsi="Times New Roman"/>
+                <w:sz w:val="24"/>
+                <w:szCs w:val="24"/>
+              </w:rPr>
+            </w:pPr>
+            <w:r>
+              <w:rPr>
+                <w:rFonts w:ascii="Times New Roman" w:hAnsi="Times New Roman"/>
+                <w:sz w:val="24"/>
+                <w:szCs w:val="24"/>
+              </w:rPr>
+              <w:t>Autentikasi</w:t>
+            </w:r>
+          </w:p>
+        </w:tc>
+        <w:tc>
+          <w:tcPr>
+            <w:tcW w:w="2643" w:type="dxa"/>
+            <w:vMerge w:val="restart"/>
+            <w:vAlign w:val="center"/>
+          </w:tcPr>
+          <w:p>
+            <w:pPr>
+              <w:spacing w:after="0" w:line="360" w:lineRule="auto"/>
+              <w:rPr>
+                <w:rFonts w:ascii="Times New Roman" w:hAnsi="Times New Roman"/>
+                <w:sz w:val="24"/>
+                <w:szCs w:val="24"/>
+              </w:rPr>
+            </w:pPr>
+            <w:r>
+              <w:rPr>
+                <w:rFonts w:ascii="Times New Roman" w:hAnsi="Times New Roman"/>
+                <w:sz w:val="24"/>
+                <w:szCs w:val="24"/>
+              </w:rPr>
+              <w:t>Menangani operasi pengelolaan dan akses data admin pada sistem</w:t>
+            </w:r>
+          </w:p>
+        </w:tc>
+      </w:tr>
+      <w:tr>
+        <w:tc>
+          <w:tcPr>
+            <w:tcW w:w="2263" w:type="dxa"/>
+            <w:vMerge/>
+          </w:tcPr>
+          <w:p>
+            <w:pPr>
+              <w:spacing w:after="0" w:line="360" w:lineRule="auto"/>
+              <w:jc w:val="both"/>
+              <w:rPr>
+                <w:rFonts w:ascii="Times New Roman" w:hAnsi="Times New Roman"/>
+                <w:sz w:val="24"/>
+                <w:szCs w:val="24"/>
+              </w:rPr>
+            </w:pPr>
+          </w:p>
+        </w:tc>
+        <w:tc>
+          <w:tcPr>
+            <w:tcW w:w="3021" w:type="dxa"/>
+          </w:tcPr>
+          <w:p>
+            <w:pPr>
+              <w:spacing w:after="0" w:line="360" w:lineRule="auto"/>
+              <w:rPr>
+                <w:rFonts w:ascii="Times New Roman" w:hAnsi="Times New Roman"/>
+                <w:sz w:val="24"/>
+                <w:szCs w:val="24"/>
+              </w:rPr>
+            </w:pPr>
+            <w:r>
+              <w:rPr>
+                <w:rFonts w:ascii="Times New Roman" w:hAnsi="Times New Roman"/>
+                <w:sz w:val="24"/>
+                <w:szCs w:val="24"/>
+              </w:rPr>
+              <w:t>Mengelola data pengaduan</w:t>
+            </w:r>
+          </w:p>
+        </w:tc>
+        <w:tc>
+          <w:tcPr>
+            <w:tcW w:w="2643" w:type="dxa"/>
+            <w:vMerge/>
+          </w:tcPr>
+          <w:p>
+            <w:pPr>
+              <w:spacing w:after="0" w:line="360" w:lineRule="auto"/>
+              <w:jc w:val="both"/>
+              <w:rPr>
+                <w:rFonts w:ascii="Times New Roman" w:hAnsi="Times New Roman"/>
+                <w:sz w:val="24"/>
+                <w:szCs w:val="24"/>
+              </w:rPr>
+            </w:pPr>
+          </w:p>
+        </w:tc>
+      </w:tr>
+      <w:tr>
+        <w:tc>
+          <w:tcPr>
+            <w:tcW w:w="2263" w:type="dxa"/>
+            <w:vMerge/>
+          </w:tcPr>
+          <w:p>
+            <w:pPr>
+              <w:spacing w:after="0" w:line="360" w:lineRule="auto"/>
+              <w:jc w:val="both"/>
+              <w:rPr>
+                <w:rFonts w:ascii="Times New Roman" w:hAnsi="Times New Roman"/>
+                <w:sz w:val="24"/>
+                <w:szCs w:val="24"/>
+              </w:rPr>
+            </w:pPr>
+          </w:p>
+        </w:tc>
+        <w:tc>
+          <w:tcPr>
+            <w:tcW w:w="3021" w:type="dxa"/>
+          </w:tcPr>
+          <w:p>
+            <w:pPr>
+              <w:spacing w:after="0" w:line="360" w:lineRule="auto"/>
+              <w:rPr>
+                <w:rFonts w:ascii="Times New Roman" w:hAnsi="Times New Roman"/>
+                <w:sz w:val="24"/>
+                <w:szCs w:val="24"/>
+              </w:rPr>
+            </w:pPr>
+            <w:r>
+              <w:rPr>
+                <w:rFonts w:ascii="Times New Roman" w:hAnsi="Times New Roman"/>
+                <w:sz w:val="24"/>
+                <w:szCs w:val="24"/>
+              </w:rPr>
+              <w:t>Mengelola daftar user</w:t>
+            </w:r>
+          </w:p>
+        </w:tc>
+        <w:tc>
+          <w:tcPr>
+            <w:tcW w:w="2643" w:type="dxa"/>
+            <w:vMerge/>
+          </w:tcPr>
+          <w:p>
+            <w:pPr>
+              <w:spacing w:after="0" w:line="360" w:lineRule="auto"/>
+              <w:jc w:val="both"/>
+              <w:rPr>
+                <w:rFonts w:ascii="Times New Roman" w:hAnsi="Times New Roman"/>
+                <w:sz w:val="24"/>
+                <w:szCs w:val="24"/>
+              </w:rPr>
+            </w:pPr>
+          </w:p>
+        </w:tc>
+      </w:tr>
+      <w:tr>
+        <w:tc>
+          <w:tcPr>
+            <w:tcW w:w="2263" w:type="dxa"/>
+            <w:vMerge/>
+          </w:tcPr>
+          <w:p>
+            <w:pPr>
+              <w:spacing w:after="0" w:line="360" w:lineRule="auto"/>
+              <w:jc w:val="both"/>
+              <w:rPr>
+                <w:rFonts w:ascii="Times New Roman" w:hAnsi="Times New Roman"/>
+                <w:sz w:val="24"/>
+                <w:szCs w:val="24"/>
+              </w:rPr>
+            </w:pPr>
+          </w:p>
+        </w:tc>
+        <w:tc>
+          <w:tcPr>
+            <w:tcW w:w="3021" w:type="dxa"/>
+          </w:tcPr>
+          <w:p>
+            <w:pPr>
+              <w:spacing w:after="0" w:line="360" w:lineRule="auto"/>
+              <w:rPr>
+                <w:rFonts w:ascii="Times New Roman" w:hAnsi="Times New Roman"/>
+                <w:sz w:val="24"/>
+                <w:szCs w:val="24"/>
+              </w:rPr>
+            </w:pPr>
+            <w:r>
+              <w:rPr>
+                <w:rFonts w:ascii="Times New Roman" w:hAnsi="Times New Roman"/>
+                <w:sz w:val="24"/>
+                <w:szCs w:val="24"/>
+              </w:rPr>
+              <w:t>Mengelola daftar instansi</w:t>
+            </w:r>
+          </w:p>
+        </w:tc>
+        <w:tc>
+          <w:tcPr>
+            <w:tcW w:w="2643" w:type="dxa"/>
+            <w:vMerge/>
+          </w:tcPr>
+          <w:p>
+            <w:pPr>
+              <w:spacing w:after="0" w:line="360" w:lineRule="auto"/>
+              <w:jc w:val="both"/>
+              <w:rPr>
+                <w:rFonts w:ascii="Times New Roman" w:hAnsi="Times New Roman"/>
+                <w:sz w:val="24"/>
+                <w:szCs w:val="24"/>
+              </w:rPr>
+            </w:pPr>
+          </w:p>
+        </w:tc>
+      </w:tr>
+      <w:tr>
+        <w:trPr>
+          <w:trHeight w:val="70"/>
+        </w:trPr>
+        <w:tc>
+          <w:tcPr>
+            <w:tcW w:w="2263" w:type="dxa"/>
+            <w:vMerge/>
+          </w:tcPr>
+          <w:p>
+            <w:pPr>
+              <w:spacing w:after="0" w:line="360" w:lineRule="auto"/>
+              <w:jc w:val="both"/>
+              <w:rPr>
+                <w:rFonts w:ascii="Times New Roman" w:hAnsi="Times New Roman"/>
+                <w:sz w:val="24"/>
+                <w:szCs w:val="24"/>
+              </w:rPr>
+            </w:pPr>
+          </w:p>
+        </w:tc>
+        <w:tc>
+          <w:tcPr>
+            <w:tcW w:w="3021" w:type="dxa"/>
+          </w:tcPr>
+          <w:p>
+            <w:pPr>
+              <w:spacing w:after="0" w:line="360" w:lineRule="auto"/>
+              <w:rPr>
+                <w:rFonts w:ascii="Times New Roman" w:hAnsi="Times New Roman"/>
+                <w:sz w:val="24"/>
+                <w:szCs w:val="24"/>
+              </w:rPr>
+            </w:pPr>
+            <w:r>
+              <w:rPr>
+                <w:rFonts w:ascii="Times New Roman" w:hAnsi="Times New Roman"/>
+                <w:sz w:val="24"/>
+                <w:szCs w:val="24"/>
+              </w:rPr>
+              <w:t>Mengelola profile admin</w:t>
+            </w:r>
+          </w:p>
+        </w:tc>
+        <w:tc>
+          <w:tcPr>
+            <w:tcW w:w="2643" w:type="dxa"/>
+            <w:vMerge/>
+          </w:tcPr>
+          <w:p>
+            <w:pPr>
+              <w:spacing w:after="0" w:line="360" w:lineRule="auto"/>
+              <w:jc w:val="both"/>
+              <w:rPr>
+                <w:rFonts w:ascii="Times New Roman" w:hAnsi="Times New Roman"/>
+                <w:sz w:val="24"/>
+                <w:szCs w:val="24"/>
+              </w:rPr>
+            </w:pPr>
+          </w:p>
+        </w:tc>
+      </w:tr>
+      <w:tr>
+        <w:tc>
+          <w:tcPr>
+            <w:tcW w:w="2263" w:type="dxa"/>
+            <w:vMerge/>
+          </w:tcPr>
+          <w:p>
+            <w:pPr>
+              <w:spacing w:after="0" w:line="360" w:lineRule="auto"/>
+              <w:jc w:val="both"/>
+              <w:rPr>
+                <w:rFonts w:ascii="Times New Roman" w:hAnsi="Times New Roman"/>
+                <w:sz w:val="24"/>
+                <w:szCs w:val="24"/>
+              </w:rPr>
+            </w:pPr>
+          </w:p>
+        </w:tc>
+        <w:tc>
+          <w:tcPr>
+            <w:tcW w:w="3021" w:type="dxa"/>
+          </w:tcPr>
+          <w:p>
+            <w:pPr>
+              <w:spacing w:after="0" w:line="360" w:lineRule="auto"/>
+              <w:rPr>
+                <w:rFonts w:ascii="Times New Roman" w:hAnsi="Times New Roman"/>
+                <w:sz w:val="24"/>
+                <w:szCs w:val="24"/>
+              </w:rPr>
+            </w:pPr>
+            <w:r>
+              <w:rPr>
+                <w:rFonts w:ascii="Times New Roman" w:hAnsi="Times New Roman"/>
+                <w:i/>
+                <w:sz w:val="24"/>
+                <w:szCs w:val="24"/>
+              </w:rPr>
+              <w:t xml:space="preserve">Search </w:t>
+            </w:r>
+            <w:r>
+              <w:rPr>
+                <w:rFonts w:ascii="Times New Roman" w:hAnsi="Times New Roman"/>
+                <w:sz w:val="24"/>
+                <w:szCs w:val="24"/>
+              </w:rPr>
+              <w:t>pengaduan</w:t>
+            </w:r>
+          </w:p>
+        </w:tc>
+        <w:tc>
+          <w:tcPr>
+            <w:tcW w:w="2643" w:type="dxa"/>
+            <w:vMerge/>
+          </w:tcPr>
+          <w:p>
+            <w:pPr>
+              <w:spacing w:after="0" w:line="360" w:lineRule="auto"/>
+              <w:jc w:val="both"/>
+              <w:rPr>
+                <w:rFonts w:ascii="Times New Roman" w:hAnsi="Times New Roman"/>
+                <w:sz w:val="24"/>
+                <w:szCs w:val="24"/>
+              </w:rPr>
+            </w:pPr>
+          </w:p>
+        </w:tc>
+      </w:tr>
+      <w:tr>
+        <w:tc>
+          <w:tcPr>
+            <w:tcW w:w="2263" w:type="dxa"/>
+            <w:vMerge w:val="restart"/>
+          </w:tcPr>
+          <w:p>
+            <w:pPr>
+              <w:spacing w:after="0" w:line="360" w:lineRule="auto"/>
+              <w:jc w:val="both"/>
+              <w:rPr>
+                <w:rFonts w:ascii="Times New Roman" w:hAnsi="Times New Roman"/>
+                <w:sz w:val="24"/>
+                <w:szCs w:val="24"/>
+              </w:rPr>
+            </w:pPr>
+            <w:r>
+              <w:rPr>
+                <w:rFonts w:ascii="Times New Roman" w:hAnsi="Times New Roman"/>
+                <w:sz w:val="24"/>
+                <w:szCs w:val="24"/>
+              </w:rPr>
+              <w:t>KepalaDinas</w:t>
+            </w:r>
+          </w:p>
+        </w:tc>
+        <w:tc>
+          <w:tcPr>
+            <w:tcW w:w="3021" w:type="dxa"/>
+          </w:tcPr>
+          <w:p>
+            <w:pPr>
+              <w:spacing w:after="0" w:line="360" w:lineRule="auto"/>
+              <w:rPr>
+                <w:rFonts w:ascii="Times New Roman" w:hAnsi="Times New Roman"/>
+                <w:sz w:val="24"/>
+                <w:szCs w:val="24"/>
+              </w:rPr>
+            </w:pPr>
+            <w:r>
+              <w:rPr>
+                <w:rFonts w:ascii="Times New Roman" w:hAnsi="Times New Roman"/>
+                <w:sz w:val="24"/>
+                <w:szCs w:val="24"/>
+              </w:rPr>
+              <w:t>Autentikasi</w:t>
+            </w:r>
+          </w:p>
+        </w:tc>
+        <w:tc>
+          <w:tcPr>
+            <w:tcW w:w="2643" w:type="dxa"/>
+            <w:vMerge w:val="restart"/>
+            <w:vAlign w:val="center"/>
+          </w:tcPr>
+          <w:p>
+            <w:pPr>
+              <w:spacing w:after="0" w:line="360" w:lineRule="auto"/>
+              <w:rPr>
+                <w:rFonts w:ascii="Times New Roman" w:hAnsi="Times New Roman"/>
+                <w:sz w:val="24"/>
+                <w:szCs w:val="24"/>
+              </w:rPr>
+            </w:pPr>
+            <w:r>
+              <w:rPr>
+                <w:rFonts w:ascii="Times New Roman" w:hAnsi="Times New Roman"/>
+                <w:sz w:val="24"/>
+                <w:szCs w:val="24"/>
+              </w:rPr>
+              <w:t>Menangani proses rekap pengaduan, cetak pengaduan, grafik pengaduan, mengelola profile kepala dinas, dan akses data kepala dinas pada sistem</w:t>
+            </w:r>
+          </w:p>
+        </w:tc>
+      </w:tr>
+      <w:tr>
+        <w:tc>
+          <w:tcPr>
+            <w:tcW w:w="2263" w:type="dxa"/>
+            <w:vMerge/>
+          </w:tcPr>
+          <w:p>
+            <w:pPr>
+              <w:spacing w:after="0" w:line="360" w:lineRule="auto"/>
+              <w:jc w:val="both"/>
+              <w:rPr>
+                <w:rFonts w:ascii="Times New Roman" w:hAnsi="Times New Roman"/>
+                <w:sz w:val="24"/>
+                <w:szCs w:val="24"/>
+              </w:rPr>
+            </w:pPr>
+          </w:p>
+        </w:tc>
+        <w:tc>
+          <w:tcPr>
+            <w:tcW w:w="3021" w:type="dxa"/>
+          </w:tcPr>
+          <w:p>
+            <w:pPr>
+              <w:spacing w:after="0" w:line="360" w:lineRule="auto"/>
+              <w:rPr>
+                <w:rFonts w:ascii="Times New Roman" w:hAnsi="Times New Roman"/>
+                <w:sz w:val="24"/>
+                <w:szCs w:val="24"/>
+              </w:rPr>
+            </w:pPr>
+            <w:r>
+              <w:rPr>
+                <w:rFonts w:ascii="Times New Roman" w:hAnsi="Times New Roman"/>
+                <w:sz w:val="24"/>
+                <w:szCs w:val="24"/>
+              </w:rPr>
+              <w:t>Mendapatkan laporan rekap pengaduan</w:t>
+            </w:r>
+          </w:p>
+        </w:tc>
+        <w:tc>
+          <w:tcPr>
+            <w:tcW w:w="2643" w:type="dxa"/>
+            <w:vMerge/>
+          </w:tcPr>
+          <w:p>
+            <w:pPr>
+              <w:spacing w:after="0" w:line="360" w:lineRule="auto"/>
+              <w:jc w:val="both"/>
+              <w:rPr>
+                <w:rFonts w:ascii="Times New Roman" w:hAnsi="Times New Roman"/>
+                <w:sz w:val="24"/>
+                <w:szCs w:val="24"/>
+              </w:rPr>
+            </w:pPr>
+          </w:p>
+        </w:tc>
+      </w:tr>
+      <w:tr>
+        <w:tc>
+          <w:tcPr>
+            <w:tcW w:w="2263" w:type="dxa"/>
+            <w:vMerge/>
+          </w:tcPr>
+          <w:p>
+            <w:pPr>
+              <w:spacing w:after="0" w:line="360" w:lineRule="auto"/>
+              <w:jc w:val="both"/>
+              <w:rPr>
+                <w:rFonts w:ascii="Times New Roman" w:hAnsi="Times New Roman"/>
+                <w:sz w:val="24"/>
+                <w:szCs w:val="24"/>
+              </w:rPr>
+            </w:pPr>
+          </w:p>
+        </w:tc>
+        <w:tc>
+          <w:tcPr>
+            <w:tcW w:w="3021" w:type="dxa"/>
+          </w:tcPr>
+          <w:p>
+            <w:pPr>
+              <w:spacing w:after="0" w:line="360" w:lineRule="auto"/>
+              <w:rPr>
+                <w:rFonts w:ascii="Times New Roman" w:hAnsi="Times New Roman"/>
+                <w:sz w:val="24"/>
+                <w:szCs w:val="24"/>
+              </w:rPr>
+            </w:pPr>
+            <w:r>
+              <w:rPr>
+                <w:rFonts w:ascii="Times New Roman" w:hAnsi="Times New Roman"/>
+                <w:sz w:val="24"/>
+                <w:szCs w:val="24"/>
+              </w:rPr>
+              <w:t>Mnedapatkan cetak pengaduan</w:t>
+            </w:r>
+          </w:p>
+        </w:tc>
+        <w:tc>
+          <w:tcPr>
+            <w:tcW w:w="2643" w:type="dxa"/>
+            <w:vMerge/>
+          </w:tcPr>
+          <w:p>
+            <w:pPr>
+              <w:spacing w:after="0" w:line="360" w:lineRule="auto"/>
+              <w:jc w:val="both"/>
+              <w:rPr>
+                <w:rFonts w:ascii="Times New Roman" w:hAnsi="Times New Roman"/>
+                <w:sz w:val="24"/>
+                <w:szCs w:val="24"/>
+              </w:rPr>
+            </w:pPr>
+          </w:p>
+        </w:tc>
+      </w:tr>
+      <w:tr>
+        <w:tc>
+          <w:tcPr>
+            <w:tcW w:w="2263" w:type="dxa"/>
+            <w:vMerge/>
+          </w:tcPr>
+          <w:p>
+            <w:pPr>
+              <w:spacing w:after="0" w:line="360" w:lineRule="auto"/>
+              <w:jc w:val="both"/>
+              <w:rPr>
+                <w:rFonts w:ascii="Times New Roman" w:hAnsi="Times New Roman"/>
+                <w:sz w:val="24"/>
+                <w:szCs w:val="24"/>
+              </w:rPr>
+            </w:pPr>
+          </w:p>
+        </w:tc>
+        <w:tc>
+          <w:tcPr>
+            <w:tcW w:w="3021" w:type="dxa"/>
+          </w:tcPr>
+          <w:p>
+            <w:pPr>
+              <w:spacing w:after="0" w:line="360" w:lineRule="auto"/>
+              <w:rPr>
+                <w:rFonts w:ascii="Times New Roman" w:hAnsi="Times New Roman"/>
+                <w:sz w:val="24"/>
+                <w:szCs w:val="24"/>
+              </w:rPr>
+            </w:pPr>
+            <w:r>
+              <w:rPr>
+                <w:rFonts w:ascii="Times New Roman" w:hAnsi="Times New Roman"/>
+                <w:sz w:val="24"/>
+                <w:szCs w:val="24"/>
+              </w:rPr>
+              <w:t>Melihat grafik pengaduan</w:t>
+            </w:r>
+          </w:p>
+        </w:tc>
+        <w:tc>
+          <w:tcPr>
+            <w:tcW w:w="2643" w:type="dxa"/>
+            <w:vMerge/>
+          </w:tcPr>
+          <w:p>
+            <w:pPr>
+              <w:spacing w:after="0" w:line="360" w:lineRule="auto"/>
+              <w:jc w:val="both"/>
+              <w:rPr>
+                <w:rFonts w:ascii="Times New Roman" w:hAnsi="Times New Roman"/>
+                <w:sz w:val="24"/>
+                <w:szCs w:val="24"/>
+              </w:rPr>
+            </w:pPr>
+          </w:p>
+        </w:tc>
+      </w:tr>
+      <w:tr>
+        <w:tc>
+          <w:tcPr>
+            <w:tcW w:w="2263" w:type="dxa"/>
+            <w:vMerge/>
+          </w:tcPr>
+          <w:p>
+            <w:pPr>
+              <w:spacing w:after="0" w:line="360" w:lineRule="auto"/>
+              <w:jc w:val="both"/>
+              <w:rPr>
+                <w:rFonts w:ascii="Times New Roman" w:hAnsi="Times New Roman"/>
+                <w:sz w:val="24"/>
+                <w:szCs w:val="24"/>
+              </w:rPr>
+            </w:pPr>
+          </w:p>
+        </w:tc>
+        <w:tc>
+          <w:tcPr>
+            <w:tcW w:w="3021" w:type="dxa"/>
+          </w:tcPr>
+          <w:p>
+            <w:pPr>
+              <w:spacing w:after="0" w:line="360" w:lineRule="auto"/>
+              <w:rPr>
+                <w:rFonts w:ascii="Times New Roman" w:hAnsi="Times New Roman"/>
+                <w:sz w:val="24"/>
+                <w:szCs w:val="24"/>
+              </w:rPr>
+            </w:pPr>
+            <w:r>
+              <w:rPr>
+                <w:rFonts w:ascii="Times New Roman" w:hAnsi="Times New Roman"/>
+                <w:sz w:val="24"/>
+                <w:szCs w:val="24"/>
+              </w:rPr>
+              <w:t>Mengelola profile kepala dinas</w:t>
+            </w:r>
+          </w:p>
+        </w:tc>
+        <w:tc>
+          <w:tcPr>
+            <w:tcW w:w="2643" w:type="dxa"/>
+            <w:vMerge/>
+          </w:tcPr>
+          <w:p>
+            <w:pPr>
+              <w:spacing w:after="0" w:line="360" w:lineRule="auto"/>
+              <w:jc w:val="both"/>
+              <w:rPr>
+                <w:rFonts w:ascii="Times New Roman" w:hAnsi="Times New Roman"/>
+                <w:sz w:val="24"/>
+                <w:szCs w:val="24"/>
+              </w:rPr>
+            </w:pPr>
+          </w:p>
+        </w:tc>
+      </w:tr>
+      <w:tr>
+        <w:tc>
+          <w:tcPr>
+            <w:tcW w:w="2263" w:type="dxa"/>
+          </w:tcPr>
+          <w:p>
+            <w:pPr>
+              <w:spacing w:after="0" w:line="360" w:lineRule="auto"/>
+              <w:jc w:val="both"/>
+              <w:rPr>
+                <w:rFonts w:ascii="Times New Roman" w:hAnsi="Times New Roman"/>
+                <w:sz w:val="24"/>
+                <w:szCs w:val="24"/>
+              </w:rPr>
+            </w:pPr>
+            <w:r>
+              <w:rPr>
+                <w:rFonts w:ascii="Times New Roman" w:hAnsi="Times New Roman"/>
+                <w:sz w:val="24"/>
+                <w:szCs w:val="24"/>
+              </w:rPr>
+              <w:t>KirimEmail</w:t>
+            </w:r>
+          </w:p>
+        </w:tc>
+        <w:tc>
+          <w:tcPr>
+            <w:tcW w:w="3021" w:type="dxa"/>
+          </w:tcPr>
+          <w:p>
+            <w:pPr>
+              <w:spacing w:after="0" w:line="360" w:lineRule="auto"/>
+              <w:rPr>
+                <w:rFonts w:ascii="Times New Roman" w:hAnsi="Times New Roman"/>
+                <w:sz w:val="24"/>
+                <w:szCs w:val="24"/>
+              </w:rPr>
+            </w:pPr>
+            <w:r>
+              <w:rPr>
+                <w:rFonts w:ascii="Times New Roman" w:hAnsi="Times New Roman"/>
+                <w:sz w:val="24"/>
+                <w:szCs w:val="24"/>
+              </w:rPr>
+              <w:t xml:space="preserve">Kirim </w:t>
+            </w:r>
+            <w:r>
+              <w:rPr>
+                <w:rFonts w:ascii="Times New Roman" w:hAnsi="Times New Roman"/>
+                <w:sz w:val="24"/>
+                <w:szCs w:val="24"/>
+              </w:rPr>
+              <w:t>pengaduan</w:t>
+            </w:r>
+          </w:p>
+        </w:tc>
+        <w:tc>
+          <w:tcPr>
+            <w:tcW w:w="2643" w:type="dxa"/>
+          </w:tcPr>
+          <w:p>
+            <w:pPr>
+              <w:spacing w:after="0" w:line="360" w:lineRule="auto"/>
+              <w:rPr>
+                <w:rFonts w:ascii="Times New Roman" w:hAnsi="Times New Roman"/>
+                <w:sz w:val="24"/>
+                <w:szCs w:val="24"/>
+              </w:rPr>
+            </w:pPr>
+            <w:r>
+              <w:rPr>
+                <w:rFonts w:ascii="Times New Roman" w:hAnsi="Times New Roman"/>
+                <w:sz w:val="24"/>
+                <w:szCs w:val="24"/>
+              </w:rPr>
+              <w:t>Menangani proses kirim pengaduan melalui email</w:t>
+            </w:r>
+          </w:p>
+        </w:tc>
+      </w:tr>
+      <w:tr>
+        <w:tc>
+          <w:tcPr>
+            <w:tcW w:w="2263" w:type="dxa"/>
+          </w:tcPr>
+          <w:p>
+            <w:pPr>
+              <w:spacing w:after="0" w:line="360" w:lineRule="auto"/>
+              <w:jc w:val="both"/>
+              <w:rPr>
+                <w:rFonts w:ascii="Times New Roman" w:hAnsi="Times New Roman"/>
+                <w:sz w:val="24"/>
+                <w:szCs w:val="24"/>
+              </w:rPr>
+            </w:pPr>
+            <w:r>
+              <w:rPr>
+                <w:rFonts w:ascii="Times New Roman" w:hAnsi="Times New Roman"/>
+                <w:sz w:val="24"/>
+                <w:szCs w:val="24"/>
+              </w:rPr>
+              <w:t>Pengaduan</w:t>
+            </w:r>
+          </w:p>
+        </w:tc>
+        <w:tc>
+          <w:tcPr>
+            <w:tcW w:w="3021" w:type="dxa"/>
+          </w:tcPr>
+          <w:p>
+            <w:pPr>
+              <w:spacing w:after="0" w:line="360" w:lineRule="auto"/>
+              <w:rPr>
+                <w:rFonts w:ascii="Times New Roman" w:hAnsi="Times New Roman"/>
+                <w:sz w:val="24"/>
+                <w:szCs w:val="24"/>
+              </w:rPr>
+            </w:pPr>
+            <w:r>
+              <w:rPr>
+                <w:rFonts w:ascii="Times New Roman" w:hAnsi="Times New Roman"/>
+                <w:sz w:val="24"/>
+                <w:szCs w:val="24"/>
+              </w:rPr>
+              <w:t>Membuat pengaduan</w:t>
+            </w:r>
+          </w:p>
+        </w:tc>
+        <w:tc>
+          <w:tcPr>
+            <w:tcW w:w="2643" w:type="dxa"/>
+          </w:tcPr>
+          <w:p>
+            <w:pPr>
+              <w:spacing w:after="0" w:line="360" w:lineRule="auto"/>
+              <w:rPr>
+                <w:rFonts w:ascii="Times New Roman" w:hAnsi="Times New Roman"/>
+                <w:sz w:val="24"/>
+                <w:szCs w:val="24"/>
+              </w:rPr>
+            </w:pPr>
+            <w:r>
+              <w:rPr>
+                <w:rFonts w:ascii="Times New Roman" w:hAnsi="Times New Roman"/>
+                <w:sz w:val="24"/>
+                <w:szCs w:val="24"/>
+              </w:rPr>
+              <w:t>Menangani proses membuat pengaduan</w:t>
+            </w:r>
+          </w:p>
+        </w:tc>
+      </w:tr>
+      <w:tr>
+        <w:tc>
+          <w:tcPr>
+            <w:tcW w:w="2263" w:type="dxa"/>
+          </w:tcPr>
+          <w:p>
+            <w:pPr>
+              <w:spacing w:after="0" w:line="360" w:lineRule="auto"/>
+              <w:jc w:val="both"/>
+              <w:rPr>
+                <w:rFonts w:ascii="Times New Roman" w:hAnsi="Times New Roman"/>
+                <w:sz w:val="24"/>
+                <w:szCs w:val="24"/>
+              </w:rPr>
+            </w:pPr>
+            <w:r>
+              <w:rPr>
+                <w:rFonts w:ascii="Times New Roman" w:hAnsi="Times New Roman"/>
+                <w:sz w:val="24"/>
+                <w:szCs w:val="24"/>
+              </w:rPr>
+              <w:t>AdminNambahUser</w:t>
+            </w:r>
+          </w:p>
+        </w:tc>
+        <w:tc>
+          <w:tcPr>
+            <w:tcW w:w="3021" w:type="dxa"/>
+          </w:tcPr>
+          <w:p>
+            <w:pPr>
+              <w:spacing w:after="0" w:line="360" w:lineRule="auto"/>
+              <w:rPr>
+                <w:rFonts w:ascii="Times New Roman" w:hAnsi="Times New Roman"/>
+                <w:sz w:val="24"/>
+                <w:szCs w:val="24"/>
+              </w:rPr>
+            </w:pPr>
+            <w:r>
+              <w:rPr>
+                <w:rFonts w:ascii="Times New Roman" w:hAnsi="Times New Roman"/>
+                <w:sz w:val="24"/>
+                <w:szCs w:val="24"/>
+              </w:rPr>
+              <w:t>Mengelola daftar user</w:t>
+            </w:r>
+          </w:p>
+        </w:tc>
+        <w:tc>
+          <w:tcPr>
+            <w:tcW w:w="2643" w:type="dxa"/>
+          </w:tcPr>
+          <w:p>
+            <w:pPr>
+              <w:spacing w:after="0" w:line="360" w:lineRule="auto"/>
+              <w:rPr>
+                <w:rFonts w:ascii="Times New Roman" w:hAnsi="Times New Roman"/>
+                <w:sz w:val="24"/>
+                <w:szCs w:val="24"/>
+              </w:rPr>
+            </w:pPr>
+            <w:r>
+              <w:rPr>
+                <w:rFonts w:ascii="Times New Roman" w:hAnsi="Times New Roman"/>
+                <w:sz w:val="24"/>
+                <w:szCs w:val="24"/>
+              </w:rPr>
+              <w:t>Menangani proses admin untuk menambah user pada sistem pengaduan</w:t>
+            </w:r>
+          </w:p>
+        </w:tc>
+      </w:tr>
+      <w:tr>
+        <w:tc>
+          <w:tcPr>
+            <w:tcW w:w="2263" w:type="dxa"/>
+          </w:tcPr>
+          <w:p>
+            <w:pPr>
+              <w:spacing w:after="0" w:line="360" w:lineRule="auto"/>
+              <w:jc w:val="both"/>
+              <w:rPr>
+                <w:rFonts w:ascii="Times New Roman" w:hAnsi="Times New Roman"/>
+                <w:sz w:val="24"/>
+                <w:szCs w:val="24"/>
+              </w:rPr>
+            </w:pPr>
+            <w:r>
+              <w:rPr>
+                <w:rFonts w:ascii="Times New Roman" w:hAnsi="Times New Roman"/>
+                <w:sz w:val="24"/>
+                <w:szCs w:val="24"/>
+              </w:rPr>
+              <w:t>CetakPengaduan</w:t>
+            </w:r>
+          </w:p>
+        </w:tc>
+        <w:tc>
+          <w:tcPr>
+            <w:tcW w:w="3021" w:type="dxa"/>
+          </w:tcPr>
+          <w:p>
+            <w:pPr>
+              <w:spacing w:after="0" w:line="360" w:lineRule="auto"/>
+              <w:rPr>
+                <w:rFonts w:ascii="Times New Roman" w:hAnsi="Times New Roman"/>
+                <w:sz w:val="24"/>
+                <w:szCs w:val="24"/>
+              </w:rPr>
+            </w:pPr>
+            <w:r>
+              <w:rPr>
+                <w:rFonts w:ascii="Times New Roman" w:hAnsi="Times New Roman"/>
+                <w:sz w:val="24"/>
+                <w:szCs w:val="24"/>
+              </w:rPr>
+              <w:t>Mendapatkan cetak pengaduan</w:t>
+            </w:r>
+          </w:p>
+        </w:tc>
+        <w:tc>
+          <w:tcPr>
+            <w:tcW w:w="2643" w:type="dxa"/>
+          </w:tcPr>
+          <w:p>
+            <w:pPr>
+              <w:spacing w:after="0" w:line="360" w:lineRule="auto"/>
+              <w:rPr>
+                <w:rFonts w:ascii="Times New Roman" w:hAnsi="Times New Roman"/>
+                <w:sz w:val="24"/>
+                <w:szCs w:val="24"/>
+              </w:rPr>
+            </w:pPr>
+            <w:r>
+              <w:rPr>
+                <w:rFonts w:ascii="Times New Roman" w:hAnsi="Times New Roman"/>
+                <w:sz w:val="24"/>
+                <w:szCs w:val="24"/>
+              </w:rPr>
+              <w:t>Menangani proses cetak pengaduan yang dilakukan oleh kepala dinas</w:t>
+            </w:r>
+          </w:p>
+        </w:tc>
+      </w:tr>
+      <w:tr>
+        <w:tc>
+          <w:tcPr>
+            <w:tcW w:w="2263" w:type="dxa"/>
+            <w:vMerge w:val="restart"/>
+          </w:tcPr>
+          <w:p>
+            <w:pPr>
+              <w:spacing w:after="0" w:line="360" w:lineRule="auto"/>
+              <w:jc w:val="both"/>
+              <w:rPr>
+                <w:rFonts w:ascii="Times New Roman" w:hAnsi="Times New Roman"/>
+                <w:sz w:val="24"/>
+                <w:szCs w:val="24"/>
+              </w:rPr>
+            </w:pPr>
+            <w:r>
+              <w:rPr>
+                <w:rFonts w:ascii="Times New Roman" w:hAnsi="Times New Roman"/>
+                <w:sz w:val="24"/>
+                <w:szCs w:val="24"/>
+              </w:rPr>
+              <w:t>Pegawai</w:t>
+            </w:r>
+          </w:p>
+        </w:tc>
+        <w:tc>
+          <w:tcPr>
+            <w:tcW w:w="3021" w:type="dxa"/>
+          </w:tcPr>
+          <w:p>
+            <w:pPr>
+              <w:spacing w:after="0" w:line="360" w:lineRule="auto"/>
+              <w:rPr>
+                <w:rFonts w:ascii="Times New Roman" w:hAnsi="Times New Roman"/>
+                <w:sz w:val="24"/>
+                <w:szCs w:val="24"/>
+              </w:rPr>
+            </w:pPr>
+            <w:r>
+              <w:rPr>
+                <w:rFonts w:ascii="Times New Roman" w:hAnsi="Times New Roman"/>
+                <w:sz w:val="24"/>
+                <w:szCs w:val="24"/>
+              </w:rPr>
+              <w:t>Autentikasi</w:t>
+            </w:r>
+          </w:p>
+        </w:tc>
+        <w:tc>
+          <w:tcPr>
+            <w:tcW w:w="2643" w:type="dxa"/>
+            <w:vMerge w:val="restart"/>
+            <w:vAlign w:val="center"/>
+          </w:tcPr>
+          <w:p>
+            <w:pPr>
+              <w:spacing w:after="0" w:line="360" w:lineRule="auto"/>
+              <w:rPr>
+                <w:rFonts w:ascii="Times New Roman" w:hAnsi="Times New Roman"/>
+                <w:sz w:val="24"/>
+                <w:szCs w:val="24"/>
+              </w:rPr>
+            </w:pPr>
+            <w:r>
+              <w:rPr>
+                <w:rFonts w:ascii="Times New Roman" w:hAnsi="Times New Roman"/>
+                <w:sz w:val="24"/>
+                <w:szCs w:val="24"/>
+              </w:rPr>
+              <w:t xml:space="preserve">Menangani proses lihat </w:t>
+            </w:r>
+            <w:r>
+              <w:rPr>
+                <w:rFonts w:ascii="Times New Roman" w:hAnsi="Times New Roman"/>
+                <w:i/>
+                <w:sz w:val="24"/>
+                <w:szCs w:val="24"/>
+              </w:rPr>
+              <w:t>histo</w:t>
+            </w:r>
+            <w:r>
+              <w:rPr>
+                <w:rFonts w:ascii="Times New Roman" w:hAnsi="Times New Roman"/>
+                <w:i/>
+                <w:sz w:val="24"/>
+                <w:szCs w:val="24"/>
+              </w:rPr>
+              <w:t xml:space="preserve">ry </w:t>
+            </w:r>
+            <w:r>
+              <w:rPr>
+                <w:rFonts w:ascii="Times New Roman" w:hAnsi="Times New Roman"/>
+                <w:sz w:val="24"/>
+                <w:szCs w:val="24"/>
+              </w:rPr>
+              <w:t xml:space="preserve">pengaduan, lihat status pengaduan, dan </w:t>
+            </w:r>
+            <w:r>
+              <w:rPr>
+                <w:rFonts w:ascii="Times New Roman" w:hAnsi="Times New Roman"/>
+                <w:sz w:val="24"/>
+                <w:szCs w:val="24"/>
+              </w:rPr>
+              <w:lastRenderedPageBreak/>
+              <w:t xml:space="preserve">akses data </w:t>
+            </w:r>
+            <w:r>
+              <w:rPr>
+                <w:rFonts w:ascii="Times New Roman" w:hAnsi="Times New Roman"/>
+                <w:sz w:val="24"/>
+                <w:szCs w:val="24"/>
+              </w:rPr>
+              <w:t>pegawai</w:t>
+            </w:r>
+            <w:r>
+              <w:rPr>
+                <w:rFonts w:ascii="Times New Roman" w:hAnsi="Times New Roman"/>
+                <w:sz w:val="24"/>
+                <w:szCs w:val="24"/>
+              </w:rPr>
+              <w:t xml:space="preserve"> pada sistem</w:t>
+            </w:r>
+          </w:p>
+        </w:tc>
+      </w:tr>
+      <w:tr>
+        <w:tc>
+          <w:tcPr>
+            <w:tcW w:w="2263" w:type="dxa"/>
+            <w:vMerge/>
+          </w:tcPr>
+          <w:p>
+            <w:pPr>
+              <w:spacing w:after="0" w:line="360" w:lineRule="auto"/>
+              <w:jc w:val="both"/>
+              <w:rPr>
+                <w:rFonts w:ascii="Times New Roman" w:hAnsi="Times New Roman"/>
+                <w:sz w:val="24"/>
+                <w:szCs w:val="24"/>
+              </w:rPr>
+            </w:pPr>
+          </w:p>
+        </w:tc>
+        <w:tc>
+          <w:tcPr>
+            <w:tcW w:w="3021" w:type="dxa"/>
+          </w:tcPr>
+          <w:p>
+            <w:pPr>
+              <w:spacing w:after="0" w:line="360" w:lineRule="auto"/>
+              <w:rPr>
+                <w:rFonts w:ascii="Times New Roman" w:hAnsi="Times New Roman"/>
+                <w:sz w:val="24"/>
+                <w:szCs w:val="24"/>
+              </w:rPr>
+            </w:pPr>
+            <w:r>
+              <w:rPr>
+                <w:rFonts w:ascii="Times New Roman" w:hAnsi="Times New Roman"/>
+                <w:sz w:val="24"/>
+                <w:szCs w:val="24"/>
+              </w:rPr>
+              <w:t xml:space="preserve">Melihat </w:t>
+            </w:r>
+            <w:r>
+              <w:rPr>
+                <w:rFonts w:ascii="Times New Roman" w:hAnsi="Times New Roman"/>
+                <w:i/>
+                <w:sz w:val="24"/>
+                <w:szCs w:val="24"/>
+              </w:rPr>
+              <w:t xml:space="preserve">history </w:t>
+            </w:r>
+            <w:r>
+              <w:rPr>
+                <w:rFonts w:ascii="Times New Roman" w:hAnsi="Times New Roman"/>
+                <w:sz w:val="24"/>
+                <w:szCs w:val="24"/>
+              </w:rPr>
+              <w:t>pengaduan</w:t>
+            </w:r>
+          </w:p>
+        </w:tc>
+        <w:tc>
+          <w:tcPr>
+            <w:tcW w:w="2643" w:type="dxa"/>
+            <w:vMerge/>
+          </w:tcPr>
+          <w:p>
+            <w:pPr>
+              <w:spacing w:after="0" w:line="360" w:lineRule="auto"/>
+              <w:rPr>
+                <w:rFonts w:ascii="Times New Roman" w:hAnsi="Times New Roman"/>
+                <w:sz w:val="24"/>
+                <w:szCs w:val="24"/>
+              </w:rPr>
+            </w:pPr>
+          </w:p>
+        </w:tc>
+      </w:tr>
+      <w:tr>
+        <w:tc>
+          <w:tcPr>
+            <w:tcW w:w="2263" w:type="dxa"/>
+            <w:vMerge/>
+          </w:tcPr>
+          <w:p>
+            <w:pPr>
+              <w:spacing w:after="0" w:line="360" w:lineRule="auto"/>
+              <w:jc w:val="both"/>
+              <w:rPr>
+                <w:rFonts w:ascii="Times New Roman" w:hAnsi="Times New Roman"/>
+                <w:sz w:val="24"/>
+                <w:szCs w:val="24"/>
+              </w:rPr>
+            </w:pPr>
+          </w:p>
+        </w:tc>
+        <w:tc>
+          <w:tcPr>
+            <w:tcW w:w="3021" w:type="dxa"/>
+          </w:tcPr>
+          <w:p>
+            <w:pPr>
+              <w:spacing w:after="0" w:line="360" w:lineRule="auto"/>
+              <w:rPr>
+                <w:rFonts w:ascii="Times New Roman" w:hAnsi="Times New Roman"/>
+                <w:sz w:val="24"/>
+                <w:szCs w:val="24"/>
+              </w:rPr>
+            </w:pPr>
+            <w:r>
+              <w:rPr>
+                <w:rFonts w:ascii="Times New Roman" w:hAnsi="Times New Roman"/>
+                <w:sz w:val="24"/>
+                <w:szCs w:val="24"/>
+              </w:rPr>
+              <w:t>Melihat status pengaduan</w:t>
+            </w:r>
+          </w:p>
+        </w:tc>
+        <w:tc>
+          <w:tcPr>
+            <w:tcW w:w="2643" w:type="dxa"/>
+            <w:vMerge/>
+          </w:tcPr>
+          <w:p>
+            <w:pPr>
+              <w:spacing w:after="0" w:line="360" w:lineRule="auto"/>
+              <w:rPr>
+                <w:rFonts w:ascii="Times New Roman" w:hAnsi="Times New Roman"/>
+                <w:sz w:val="24"/>
+                <w:szCs w:val="24"/>
+              </w:rPr>
+            </w:pPr>
+          </w:p>
+        </w:tc>
+      </w:tr>
+      <w:tr>
+        <w:tc>
+          <w:tcPr>
+            <w:tcW w:w="2263" w:type="dxa"/>
+            <w:vMerge w:val="restart"/>
+          </w:tcPr>
+          <w:p>
+            <w:pPr>
+              <w:spacing w:after="0" w:line="360" w:lineRule="auto"/>
+              <w:jc w:val="both"/>
+              <w:rPr>
+                <w:rFonts w:ascii="Times New Roman" w:hAnsi="Times New Roman"/>
+                <w:sz w:val="24"/>
+                <w:szCs w:val="24"/>
+              </w:rPr>
+            </w:pPr>
+            <w:r>
+              <w:rPr>
+                <w:rFonts w:ascii="Times New Roman" w:hAnsi="Times New Roman"/>
+                <w:sz w:val="24"/>
+                <w:szCs w:val="24"/>
+              </w:rPr>
+              <w:lastRenderedPageBreak/>
+              <w:t>TechnicalSupport</w:t>
+            </w:r>
+          </w:p>
+        </w:tc>
+        <w:tc>
+          <w:tcPr>
+            <w:tcW w:w="3021" w:type="dxa"/>
+          </w:tcPr>
+          <w:p>
+            <w:pPr>
+              <w:spacing w:after="0" w:line="360" w:lineRule="auto"/>
+              <w:rPr>
+                <w:rFonts w:ascii="Times New Roman" w:hAnsi="Times New Roman"/>
+                <w:sz w:val="24"/>
+                <w:szCs w:val="24"/>
+              </w:rPr>
+            </w:pPr>
+            <w:r>
+              <w:rPr>
+                <w:rFonts w:ascii="Times New Roman" w:hAnsi="Times New Roman"/>
+                <w:sz w:val="24"/>
+                <w:szCs w:val="24"/>
+              </w:rPr>
+              <w:t>Autentikasi</w:t>
+            </w:r>
+          </w:p>
+        </w:tc>
+        <w:tc>
+          <w:tcPr>
+            <w:tcW w:w="2643" w:type="dxa"/>
+            <w:vMerge w:val="restart"/>
+            <w:vAlign w:val="center"/>
+          </w:tcPr>
+          <w:p>
+            <w:pPr>
+              <w:spacing w:after="0" w:line="360" w:lineRule="auto"/>
+              <w:rPr>
+                <w:rFonts w:ascii="Times New Roman" w:hAnsi="Times New Roman"/>
+                <w:sz w:val="24"/>
+                <w:szCs w:val="24"/>
+              </w:rPr>
+            </w:pPr>
+            <w:r>
+              <w:rPr>
+                <w:rFonts w:ascii="Times New Roman" w:hAnsi="Times New Roman"/>
+                <w:sz w:val="24"/>
+                <w:szCs w:val="24"/>
+              </w:rPr>
+              <w:t xml:space="preserve">Menangani proses mendapatkan solusi kerusakan, menangani proses operasi </w:t>
+            </w:r>
+            <w:bookmarkStart w:id="8" w:name="_GoBack"/>
+            <w:bookmarkEnd w:id="8"/>
+            <w:r>
+              <w:rPr>
+                <w:rFonts w:ascii="Times New Roman" w:hAnsi="Times New Roman"/>
+                <w:sz w:val="24"/>
+                <w:szCs w:val="24"/>
+              </w:rPr>
+              <w:t xml:space="preserve">pengelolaan, dan </w:t>
+            </w:r>
+            <w:r>
+              <w:rPr>
+                <w:rFonts w:ascii="Times New Roman" w:hAnsi="Times New Roman"/>
+                <w:sz w:val="24"/>
+                <w:szCs w:val="24"/>
+              </w:rPr>
+              <w:t>akses data pegawai pada sistem</w:t>
+            </w:r>
+          </w:p>
+        </w:tc>
+      </w:tr>
+      <w:tr>
+        <w:tc>
+          <w:tcPr>
+            <w:tcW w:w="2263" w:type="dxa"/>
+            <w:vMerge/>
+          </w:tcPr>
+          <w:p>
+            <w:pPr>
+              <w:spacing w:after="0" w:line="360" w:lineRule="auto"/>
+              <w:jc w:val="both"/>
+              <w:rPr>
+                <w:rFonts w:ascii="Times New Roman" w:hAnsi="Times New Roman"/>
+                <w:sz w:val="24"/>
+                <w:szCs w:val="24"/>
+              </w:rPr>
+            </w:pPr>
+          </w:p>
+        </w:tc>
+        <w:tc>
+          <w:tcPr>
+            <w:tcW w:w="3021" w:type="dxa"/>
+          </w:tcPr>
+          <w:p>
+            <w:pPr>
+              <w:spacing w:after="0" w:line="360" w:lineRule="auto"/>
+              <w:rPr>
+                <w:rFonts w:ascii="Times New Roman" w:hAnsi="Times New Roman"/>
+                <w:sz w:val="24"/>
+                <w:szCs w:val="24"/>
+              </w:rPr>
+            </w:pPr>
+            <w:r>
+              <w:rPr>
+                <w:rFonts w:ascii="Times New Roman" w:hAnsi="Times New Roman"/>
+                <w:sz w:val="24"/>
+                <w:szCs w:val="24"/>
+              </w:rPr>
+              <w:t>Mendapatkan solusi kerusakan</w:t>
+            </w:r>
+          </w:p>
+        </w:tc>
+        <w:tc>
+          <w:tcPr>
+            <w:tcW w:w="2643" w:type="dxa"/>
+            <w:vMerge/>
+          </w:tcPr>
+          <w:p>
+            <w:pPr>
+              <w:spacing w:after="0" w:line="360" w:lineRule="auto"/>
+              <w:rPr>
+                <w:rFonts w:ascii="Times New Roman" w:hAnsi="Times New Roman"/>
+                <w:sz w:val="24"/>
+                <w:szCs w:val="24"/>
+              </w:rPr>
+            </w:pPr>
+          </w:p>
+        </w:tc>
+      </w:tr>
+      <w:tr>
+        <w:tc>
+          <w:tcPr>
+            <w:tcW w:w="2263" w:type="dxa"/>
+            <w:vMerge/>
+          </w:tcPr>
+          <w:p>
+            <w:pPr>
+              <w:spacing w:after="0" w:line="360" w:lineRule="auto"/>
+              <w:jc w:val="both"/>
+              <w:rPr>
+                <w:rFonts w:ascii="Times New Roman" w:hAnsi="Times New Roman"/>
+                <w:sz w:val="24"/>
+                <w:szCs w:val="24"/>
+              </w:rPr>
+            </w:pPr>
+          </w:p>
+        </w:tc>
+        <w:tc>
+          <w:tcPr>
+            <w:tcW w:w="3021" w:type="dxa"/>
+          </w:tcPr>
+          <w:p>
+            <w:pPr>
+              <w:spacing w:after="0" w:line="360" w:lineRule="auto"/>
+              <w:rPr>
+                <w:rFonts w:ascii="Times New Roman" w:hAnsi="Times New Roman"/>
+                <w:sz w:val="24"/>
+                <w:szCs w:val="24"/>
+              </w:rPr>
+            </w:pPr>
+            <w:r>
+              <w:rPr>
+                <w:rFonts w:ascii="Times New Roman" w:hAnsi="Times New Roman"/>
+                <w:sz w:val="24"/>
+                <w:szCs w:val="24"/>
+              </w:rPr>
+              <w:t>Mengelola daftar kerusakan</w:t>
+            </w:r>
+          </w:p>
+        </w:tc>
+        <w:tc>
+          <w:tcPr>
+            <w:tcW w:w="2643" w:type="dxa"/>
+            <w:vMerge/>
+          </w:tcPr>
+          <w:p>
+            <w:pPr>
+              <w:spacing w:after="0" w:line="360" w:lineRule="auto"/>
+              <w:rPr>
+                <w:rFonts w:ascii="Times New Roman" w:hAnsi="Times New Roman"/>
+                <w:sz w:val="24"/>
+                <w:szCs w:val="24"/>
+              </w:rPr>
+            </w:pPr>
+          </w:p>
+        </w:tc>
+      </w:tr>
+      <w:tr>
+        <w:tc>
+          <w:tcPr>
+            <w:tcW w:w="2263" w:type="dxa"/>
+            <w:vMerge/>
+          </w:tcPr>
+          <w:p>
+            <w:pPr>
+              <w:spacing w:after="0" w:line="360" w:lineRule="auto"/>
+              <w:jc w:val="both"/>
+              <w:rPr>
+                <w:rFonts w:ascii="Times New Roman" w:hAnsi="Times New Roman"/>
+                <w:sz w:val="24"/>
+                <w:szCs w:val="24"/>
+              </w:rPr>
+            </w:pPr>
+          </w:p>
+        </w:tc>
+        <w:tc>
+          <w:tcPr>
+            <w:tcW w:w="3021" w:type="dxa"/>
+          </w:tcPr>
+          <w:p>
+            <w:pPr>
+              <w:spacing w:after="0" w:line="360" w:lineRule="auto"/>
+              <w:rPr>
+                <w:rFonts w:ascii="Times New Roman" w:hAnsi="Times New Roman"/>
+                <w:sz w:val="24"/>
+                <w:szCs w:val="24"/>
+              </w:rPr>
+            </w:pPr>
+            <w:r>
+              <w:rPr>
+                <w:rFonts w:ascii="Times New Roman" w:hAnsi="Times New Roman"/>
+                <w:sz w:val="24"/>
+                <w:szCs w:val="24"/>
+              </w:rPr>
+              <w:t>Mengelola list solusi</w:t>
+            </w:r>
+          </w:p>
+        </w:tc>
+        <w:tc>
+          <w:tcPr>
+            <w:tcW w:w="2643" w:type="dxa"/>
+            <w:vMerge/>
+          </w:tcPr>
+          <w:p>
+            <w:pPr>
+              <w:spacing w:after="0" w:line="360" w:lineRule="auto"/>
+              <w:rPr>
+                <w:rFonts w:ascii="Times New Roman" w:hAnsi="Times New Roman"/>
+                <w:sz w:val="24"/>
+                <w:szCs w:val="24"/>
+              </w:rPr>
+            </w:pPr>
+          </w:p>
+        </w:tc>
+      </w:tr>
+      <w:tr>
+        <w:tc>
+          <w:tcPr>
+            <w:tcW w:w="2263" w:type="dxa"/>
+            <w:vMerge/>
+          </w:tcPr>
+          <w:p>
+            <w:pPr>
+              <w:spacing w:after="0" w:line="360" w:lineRule="auto"/>
+              <w:jc w:val="both"/>
+              <w:rPr>
+                <w:rFonts w:ascii="Times New Roman" w:hAnsi="Times New Roman"/>
+                <w:sz w:val="24"/>
+                <w:szCs w:val="24"/>
+              </w:rPr>
+            </w:pPr>
+          </w:p>
+        </w:tc>
+        <w:tc>
+          <w:tcPr>
+            <w:tcW w:w="3021" w:type="dxa"/>
+          </w:tcPr>
+          <w:p>
+            <w:pPr>
+              <w:spacing w:after="0" w:line="360" w:lineRule="auto"/>
+              <w:rPr>
+                <w:rFonts w:ascii="Times New Roman" w:hAnsi="Times New Roman"/>
+                <w:sz w:val="24"/>
+                <w:szCs w:val="24"/>
+              </w:rPr>
+            </w:pPr>
+            <w:r>
+              <w:rPr>
+                <w:rFonts w:ascii="Times New Roman" w:hAnsi="Times New Roman"/>
+                <w:sz w:val="24"/>
+                <w:szCs w:val="24"/>
+              </w:rPr>
+              <w:t xml:space="preserve">Mengelola profile </w:t>
+            </w:r>
+            <w:r>
+              <w:rPr>
+                <w:rFonts w:ascii="Times New Roman" w:hAnsi="Times New Roman"/>
+                <w:i/>
+                <w:sz w:val="24"/>
+                <w:szCs w:val="24"/>
+              </w:rPr>
+              <w:t>technical support</w:t>
+            </w:r>
+          </w:p>
+        </w:tc>
+        <w:tc>
+          <w:tcPr>
+            <w:tcW w:w="2643" w:type="dxa"/>
+            <w:vMerge/>
+          </w:tcPr>
+          <w:p>
+            <w:pPr>
+              <w:spacing w:after="0" w:line="360" w:lineRule="auto"/>
+              <w:rPr>
+                <w:rFonts w:ascii="Times New Roman" w:hAnsi="Times New Roman"/>
+                <w:sz w:val="24"/>
+                <w:szCs w:val="24"/>
+              </w:rPr>
+            </w:pPr>
+          </w:p>
+        </w:tc>
+      </w:tr>
+    </w:tbl>
+    <w:p>
+      <w:pPr>
+        <w:spacing w:line="360" w:lineRule="auto"/>
+        <w:jc w:val="both"/>
+        <w:rPr>
+          <w:rFonts w:ascii="Times New Roman" w:hAnsi="Times New Roman" w:cs="Times New Roman"/>
+          <w:sz w:val="24"/>
+          <w:szCs w:val="24"/>
+        </w:rPr>
+      </w:pPr>
     </w:p>
     <w:p>
       <w:pPr>
@@ -21985,9 +24914,9 @@
             <o:lock v:ext="edit" aspectratio="t"/>
           </v:shapetype>
           <v:shape id="_x0000_i1025" type="#_x0000_t75" style="width:132.75pt;height:264.75pt" o:ole="">
-            <v:imagedata r:id="rId13" o:title=""/>
+            <v:imagedata r:id="rId29" o:title=""/>
           </v:shape>
-          <o:OLEObject Type="Embed" ProgID="Visio.Drawing.15" ShapeID="_x0000_i1025" DrawAspect="Content" ObjectID="_1589640296" r:id="rId14"/>
+          <o:OLEObject Type="Embed" ProgID="Visio.Drawing.15" ShapeID="_x0000_i1025" DrawAspect="Content" ObjectID="_1590150928" r:id="rId30"/>
         </w:object>
       </w:r>
     </w:p>
@@ -22346,7 +25275,7 @@
                           </pic:cNvPicPr>
                         </pic:nvPicPr>
                         <pic:blipFill>
-                          <a:blip r:embed="rId15">
+                          <a:blip r:embed="rId31">
                             <a:extLst>
                               <a:ext uri="{28A0092B-C50C-407E-A947-70E740481C1C}">
                                 <a14:useLocalDpi xmlns:a14="http://schemas.microsoft.com/office/drawing/2010/main" val="0"/>
@@ -22485,7 +25414,7 @@
                           </pic:cNvPicPr>
                         </pic:nvPicPr>
                         <pic:blipFill>
-                          <a:blip r:embed="rId16">
+                          <a:blip r:embed="rId32">
                             <a:extLst>
                               <a:ext uri="{28A0092B-C50C-407E-A947-70E740481C1C}">
                                 <a14:useLocalDpi xmlns:a14="http://schemas.microsoft.com/office/drawing/2010/main" val="0"/>
@@ -23403,7 +26332,7 @@
                     </pic:cNvPicPr>
                   </pic:nvPicPr>
                   <pic:blipFill>
-                    <a:blip r:embed="rId17">
+                    <a:blip r:embed="rId33">
                       <a:extLst>
                         <a:ext uri="{28A0092B-C50C-407E-A947-70E740481C1C}">
                           <a14:useLocalDpi xmlns:a14="http://schemas.microsoft.com/office/drawing/2010/main" val="0"/>
@@ -24801,7 +27730,7 @@
                     </pic:cNvPicPr>
                   </pic:nvPicPr>
                   <pic:blipFill>
-                    <a:blip r:embed="rId18" cstate="print">
+                    <a:blip r:embed="rId34" cstate="print">
                       <a:extLst>
                         <a:ext uri="{28A0092B-C50C-407E-A947-70E740481C1C}">
                           <a14:useLocalDpi xmlns:a14="http://schemas.microsoft.com/office/drawing/2010/main" val="0"/>
@@ -25016,7 +27945,7 @@
                     </pic:cNvPicPr>
                   </pic:nvPicPr>
                   <pic:blipFill>
-                    <a:blip r:embed="rId19" cstate="print">
+                    <a:blip r:embed="rId35" cstate="print">
                       <a:extLst>
                         <a:ext uri="{28A0092B-C50C-407E-A947-70E740481C1C}">
                           <a14:useLocalDpi xmlns:a14="http://schemas.microsoft.com/office/drawing/2010/main" val="0"/>
@@ -25183,7 +28112,7 @@
                     </pic:cNvPicPr>
                   </pic:nvPicPr>
                   <pic:blipFill>
-                    <a:blip r:embed="rId20" cstate="print">
+                    <a:blip r:embed="rId36" cstate="print">
                       <a:extLst>
                         <a:ext uri="{28A0092B-C50C-407E-A947-70E740481C1C}">
                           <a14:useLocalDpi xmlns:a14="http://schemas.microsoft.com/office/drawing/2010/main" val="0"/>
@@ -25478,7 +28407,7 @@
                     </pic:cNvPicPr>
                   </pic:nvPicPr>
                   <pic:blipFill>
-                    <a:blip r:embed="rId21" cstate="print">
+                    <a:blip r:embed="rId37" cstate="print">
                       <a:extLst>
                         <a:ext uri="{28A0092B-C50C-407E-A947-70E740481C1C}">
                           <a14:useLocalDpi xmlns:a14="http://schemas.microsoft.com/office/drawing/2010/main" val="0"/>
@@ -25691,7 +28620,7 @@
                     </pic:cNvPicPr>
                   </pic:nvPicPr>
                   <pic:blipFill>
-                    <a:blip r:embed="rId22" cstate="print">
+                    <a:blip r:embed="rId38" cstate="print">
                       <a:extLst>
                         <a:ext uri="{28A0092B-C50C-407E-A947-70E740481C1C}">
                           <a14:useLocalDpi xmlns:a14="http://schemas.microsoft.com/office/drawing/2010/main" val="0"/>
@@ -25914,7 +28843,7 @@
                     </pic:cNvPicPr>
                   </pic:nvPicPr>
                   <pic:blipFill>
-                    <a:blip r:embed="rId23" cstate="print">
+                    <a:blip r:embed="rId39" cstate="print">
                       <a:extLst>
                         <a:ext uri="{28A0092B-C50C-407E-A947-70E740481C1C}">
                           <a14:useLocalDpi xmlns:a14="http://schemas.microsoft.com/office/drawing/2010/main" val="0"/>
@@ -26239,7 +29168,7 @@
                     </pic:cNvPicPr>
                   </pic:nvPicPr>
                   <pic:blipFill>
-                    <a:blip r:embed="rId24" cstate="print">
+                    <a:blip r:embed="rId40" cstate="print">
                       <a:extLst>
                         <a:ext uri="{28A0092B-C50C-407E-A947-70E740481C1C}">
                           <a14:useLocalDpi xmlns:a14="http://schemas.microsoft.com/office/drawing/2010/main" val="0"/>
@@ -26350,23 +29279,7 @@
           <w:sz w:val="24"/>
           <w:szCs w:val="24"/>
         </w:rPr>
-        <w:t xml:space="preserve">Halaman </w:t>
-      </w:r>
-      <w:r>
-        <w:rPr>
-          <w:rFonts w:ascii="Times New Roman" w:hAnsi="Times New Roman" w:cs="Times New Roman"/>
-          <w:sz w:val="24"/>
-          <w:szCs w:val="24"/>
-        </w:rPr>
-        <w:t>daftar kerusakan</w:t>
-      </w:r>
-      <w:r>
-        <w:rPr>
-          <w:rFonts w:ascii="Times New Roman" w:hAnsi="Times New Roman" w:cs="Times New Roman"/>
-          <w:sz w:val="24"/>
-          <w:szCs w:val="24"/>
-        </w:rPr>
-        <w:t xml:space="preserve"> merupakan halaman yang digunakan </w:t>
+        <w:t xml:space="preserve">Halaman daftar kerusakan merupakan halaman yang digunakan </w:t>
       </w:r>
       <w:r>
         <w:rPr>
@@ -26383,23 +29296,7 @@
           <w:sz w:val="24"/>
           <w:szCs w:val="24"/>
         </w:rPr>
-        <w:t xml:space="preserve"> untuk </w:t>
-      </w:r>
-      <w:r>
-        <w:rPr>
-          <w:rFonts w:ascii="Times New Roman" w:hAnsi="Times New Roman" w:cs="Times New Roman"/>
-          <w:sz w:val="24"/>
-          <w:szCs w:val="24"/>
-        </w:rPr>
-        <w:t>melihat daftar kerusakan yang ada pada sistem</w:t>
-      </w:r>
-      <w:r>
-        <w:rPr>
-          <w:rFonts w:ascii="Times New Roman" w:hAnsi="Times New Roman" w:cs="Times New Roman"/>
-          <w:sz w:val="24"/>
-          <w:szCs w:val="24"/>
-        </w:rPr>
-        <w:t xml:space="preserve">. Halaman ini berisi menu navigasi (pengaduan, daftar user, profile, dan sign out). Pada halaman ini </w:t>
+        <w:t xml:space="preserve"> untuk melihat daftar kerusakan yang ada pada sistem. Halaman ini berisi menu navigasi (pengaduan, daftar user, profile, dan sign out). Pada halaman ini </w:t>
       </w:r>
       <w:r>
         <w:rPr>
@@ -26448,39 +29345,7 @@
           <w:sz w:val="24"/>
           <w:szCs w:val="24"/>
         </w:rPr>
-        <w:t>d</w:t>
-      </w:r>
-      <w:r>
-        <w:rPr>
-          <w:rFonts w:ascii="Times New Roman" w:hAnsi="Times New Roman" w:cs="Times New Roman"/>
-          <w:sz w:val="24"/>
-          <w:szCs w:val="24"/>
-        </w:rPr>
-        <w:t xml:space="preserve">aftar </w:t>
-      </w:r>
-      <w:r>
-        <w:rPr>
-          <w:rFonts w:ascii="Times New Roman" w:hAnsi="Times New Roman" w:cs="Times New Roman"/>
-          <w:sz w:val="24"/>
-          <w:szCs w:val="24"/>
-        </w:rPr>
-        <w:t>k</w:t>
-      </w:r>
-      <w:r>
-        <w:rPr>
-          <w:rFonts w:ascii="Times New Roman" w:hAnsi="Times New Roman" w:cs="Times New Roman"/>
-          <w:sz w:val="24"/>
-          <w:szCs w:val="24"/>
-        </w:rPr>
-        <w:t>erusakan</w:t>
-      </w:r>
-      <w:r>
-        <w:rPr>
-          <w:rFonts w:ascii="Times New Roman" w:hAnsi="Times New Roman" w:cs="Times New Roman"/>
-          <w:sz w:val="24"/>
-          <w:szCs w:val="24"/>
-        </w:rPr>
-        <w:t xml:space="preserve"> </w:t>
+        <w:t xml:space="preserve">daftar kerusakan </w:t>
       </w:r>
       <w:r>
         <w:rPr>
@@ -26545,7 +29410,7 @@
                     </pic:cNvPicPr>
                   </pic:nvPicPr>
                   <pic:blipFill>
-                    <a:blip r:embed="rId25" cstate="print">
+                    <a:blip r:embed="rId41" cstate="print">
                       <a:extLst>
                         <a:ext uri="{28A0092B-C50C-407E-A947-70E740481C1C}">
                           <a14:useLocalDpi xmlns:a14="http://schemas.microsoft.com/office/drawing/2010/main" val="0"/>
@@ -26602,15 +29467,7 @@
           <w:sz w:val="24"/>
           <w:szCs w:val="24"/>
         </w:rPr>
-        <w:t xml:space="preserve"> Desain Tampilan Halaman </w:t>
-      </w:r>
-      <w:r>
-        <w:rPr>
-          <w:rFonts w:ascii="Times New Roman" w:hAnsi="Times New Roman" w:cs="Times New Roman"/>
-          <w:sz w:val="24"/>
-          <w:szCs w:val="24"/>
-        </w:rPr>
-        <w:t>Daftar Kerusakan</w:t>
+        <w:t xml:space="preserve"> Desain Tampilan Halaman Daftar Kerusakan</w:t>
       </w:r>
     </w:p>
     <w:p>
@@ -26670,23 +29527,7 @@
           <w:sz w:val="24"/>
           <w:szCs w:val="24"/>
         </w:rPr>
-        <w:t xml:space="preserve">Halaman </w:t>
-      </w:r>
-      <w:r>
-        <w:rPr>
-          <w:rFonts w:ascii="Times New Roman" w:hAnsi="Times New Roman" w:cs="Times New Roman"/>
-          <w:sz w:val="24"/>
-          <w:szCs w:val="24"/>
-        </w:rPr>
-        <w:t>list solusi</w:t>
-      </w:r>
-      <w:r>
-        <w:rPr>
-          <w:rFonts w:ascii="Times New Roman" w:hAnsi="Times New Roman" w:cs="Times New Roman"/>
-          <w:sz w:val="24"/>
-          <w:szCs w:val="24"/>
-        </w:rPr>
-        <w:t xml:space="preserve"> merupakan halaman yang digunakan </w:t>
+        <w:t xml:space="preserve">Halaman list solusi merupakan halaman yang digunakan </w:t>
       </w:r>
       <w:r>
         <w:rPr>
@@ -26809,7 +29650,7 @@
                     </pic:cNvPicPr>
                   </pic:nvPicPr>
                   <pic:blipFill>
-                    <a:blip r:embed="rId26" cstate="print">
+                    <a:blip r:embed="rId42" cstate="print">
                       <a:extLst>
                         <a:ext uri="{28A0092B-C50C-407E-A947-70E740481C1C}">
                           <a14:useLocalDpi xmlns:a14="http://schemas.microsoft.com/office/drawing/2010/main" val="0"/>
@@ -26866,15 +29707,7 @@
           <w:sz w:val="24"/>
           <w:szCs w:val="24"/>
         </w:rPr>
-        <w:t xml:space="preserve"> Desain Tampilan Halaman </w:t>
-      </w:r>
-      <w:r>
-        <w:rPr>
-          <w:rFonts w:ascii="Times New Roman" w:hAnsi="Times New Roman" w:cs="Times New Roman"/>
-          <w:sz w:val="24"/>
-          <w:szCs w:val="24"/>
-        </w:rPr>
-        <w:t xml:space="preserve">List </w:t>
+        <w:t xml:space="preserve"> Desain Tampilan Halaman List </w:t>
       </w:r>
       <w:r>
         <w:rPr>
@@ -27128,7 +29961,7 @@
                     </pic:cNvPicPr>
                   </pic:nvPicPr>
                   <pic:blipFill>
-                    <a:blip r:embed="rId27" cstate="print">
+                    <a:blip r:embed="rId43" cstate="print">
                       <a:extLst>
                         <a:ext uri="{28A0092B-C50C-407E-A947-70E740481C1C}">
                           <a14:useLocalDpi xmlns:a14="http://schemas.microsoft.com/office/drawing/2010/main" val="0"/>

</xml_diff>